<commit_message>
Functionele + Technische test bijgewerkt
</commit_message>
<xml_diff>
--- a/Documentatie/Fase 3/Funcionele_Test.docx
+++ b/Documentatie/Fase 3/Funcionele_Test.docx
@@ -1,25 +1,24 @@
 
 <file path=word/document.xml><?xml version="1.0" encoding="utf-8"?>
-<w:document xmlns:wpc="http://schemas.microsoft.com/office/word/2010/wordprocessingCanvas" xmlns:mc="http://schemas.openxmlformats.org/markup-compatibility/2006" xmlns:o="urn:schemas-microsoft-com:office:office" xmlns:r="http://schemas.openxmlformats.org/officeDocument/2006/relationships" xmlns:m="http://schemas.openxmlformats.org/officeDocument/2006/math" xmlns:v="urn:schemas-microsoft-com:vml" xmlns:wp14="http://schemas.microsoft.com/office/word/2010/wordprocessingDrawing" xmlns:wp="http://schemas.openxmlformats.org/drawingml/2006/wordprocessingDrawing" xmlns:w10="urn:schemas-microsoft-com:office:word" xmlns:w="http://schemas.openxmlformats.org/wordprocessingml/2006/main" xmlns:w14="http://schemas.microsoft.com/office/word/2010/wordml" xmlns:w15="http://schemas.microsoft.com/office/word/2012/wordml" xmlns:wpg="http://schemas.microsoft.com/office/word/2010/wordprocessingGroup" xmlns:wpi="http://schemas.microsoft.com/office/word/2010/wordprocessingInk" xmlns:wne="http://schemas.microsoft.com/office/word/2006/wordml" xmlns:wps="http://schemas.microsoft.com/office/word/2010/wordprocessingShape" mc:Ignorable="w14 w15 wp14">
+<w:document xmlns:wpc="http://schemas.microsoft.com/office/word/2010/wordprocessingCanvas" xmlns:mc="http://schemas.openxmlformats.org/markup-compatibility/2006" xmlns:o="urn:schemas-microsoft-com:office:office" xmlns:r="http://schemas.openxmlformats.org/officeDocument/2006/relationships" xmlns:m="http://schemas.openxmlformats.org/officeDocument/2006/math" xmlns:v="urn:schemas-microsoft-com:vml" xmlns:wp14="http://schemas.microsoft.com/office/word/2010/wordprocessingDrawing" xmlns:wp="http://schemas.openxmlformats.org/drawingml/2006/wordprocessingDrawing" xmlns:w10="urn:schemas-microsoft-com:office:word" xmlns:w="http://schemas.openxmlformats.org/wordprocessingml/2006/main" xmlns:w14="http://schemas.microsoft.com/office/word/2010/wordml" xmlns:wpg="http://schemas.microsoft.com/office/word/2010/wordprocessingGroup" xmlns:wpi="http://schemas.microsoft.com/office/word/2010/wordprocessingInk" xmlns:wne="http://schemas.microsoft.com/office/word/2006/wordml" xmlns:wps="http://schemas.microsoft.com/office/word/2010/wordprocessingShape" mc:Ignorable="w14 wp14">
   <w:body>
     <w:sdt>
       <w:sdtPr>
+        <w:rPr>
+          <w:rFonts w:eastAsiaTheme="minorHAnsi"/>
+          <w:lang w:eastAsia="en-US"/>
+        </w:rPr>
         <w:id w:val="1566382572"/>
         <w:docPartObj>
           <w:docPartGallery w:val="Cover Pages"/>
           <w:docPartUnique/>
         </w:docPartObj>
       </w:sdtPr>
-      <w:sdtEndPr>
-        <w:rPr>
-          <w:rFonts w:eastAsiaTheme="minorHAnsi"/>
-          <w:lang w:eastAsia="en-US"/>
-        </w:rPr>
-      </w:sdtEndPr>
+      <w:sdtEndPr/>
       <w:sdtContent>
         <w:p>
           <w:pPr>
-            <w:pStyle w:val="NoSpacing"/>
+            <w:pStyle w:val="Geenafstand"/>
           </w:pPr>
           <w:r>
             <w:rPr>
@@ -146,19 +145,19 @@
                                     <w:alias w:val="Datum"/>
                                     <w:tag w:val=""/>
                                     <w:id w:val="-650599894"/>
-                                    <w:showingPlcHdr/>
                                     <w:dataBinding w:prefixMappings="xmlns:ns0='http://schemas.microsoft.com/office/2006/coverPageProps' " w:xpath="/ns0:CoverPageProperties[1]/ns0:PublishDate[1]" w:storeItemID="{55AF091B-3C7A-41E3-B477-F2FDAA23CFDA}"/>
-                                    <w:date>
+                                    <w:date w:fullDate="2017-03-27T00:00:00Z">
                                       <w:dateFormat w:val="d-M-yyyy"/>
                                       <w:lid w:val="nl-NL"/>
                                       <w:storeMappedDataAs w:val="dateTime"/>
                                       <w:calendar w:val="gregorian"/>
                                     </w:date>
                                   </w:sdtPr>
+                                  <w:sdtEndPr/>
                                   <w:sdtContent>
                                     <w:p>
                                       <w:pPr>
-                                        <w:pStyle w:val="NoSpacing"/>
+                                        <w:pStyle w:val="Geenafstand"/>
                                         <w:jc w:val="right"/>
                                         <w:rPr>
                                           <w:color w:val="FFFFFF" w:themeColor="background1"/>
@@ -172,7 +171,7 @@
                                           <w:sz w:val="28"/>
                                           <w:szCs w:val="28"/>
                                         </w:rPr>
-                                        <w:t>[Datum]</w:t>
+                                        <w:t>27-3-2017</w:t>
                                       </w:r>
                                     </w:p>
                                   </w:sdtContent>
@@ -3459,19 +3458,19 @@
                               <w:alias w:val="Datum"/>
                               <w:tag w:val=""/>
                               <w:id w:val="-650599894"/>
-                              <w:showingPlcHdr/>
                               <w:dataBinding w:prefixMappings="xmlns:ns0='http://schemas.microsoft.com/office/2006/coverPageProps' " w:xpath="/ns0:CoverPageProperties[1]/ns0:PublishDate[1]" w:storeItemID="{55AF091B-3C7A-41E3-B477-F2FDAA23CFDA}"/>
-                              <w:date>
+                              <w:date w:fullDate="2017-03-27T00:00:00Z">
                                 <w:dateFormat w:val="d-M-yyyy"/>
                                 <w:lid w:val="nl-NL"/>
                                 <w:storeMappedDataAs w:val="dateTime"/>
                                 <w:calendar w:val="gregorian"/>
                               </w:date>
                             </w:sdtPr>
+                            <w:sdtEndPr/>
                             <w:sdtContent>
                               <w:p>
                                 <w:pPr>
-                                  <w:pStyle w:val="NoSpacing"/>
+                                  <w:pStyle w:val="Geenafstand"/>
                                   <w:jc w:val="right"/>
                                   <w:rPr>
                                     <w:color w:val="FFFFFF" w:themeColor="background1"/>
@@ -3485,7 +3484,7 @@
                                     <w:sz w:val="28"/>
                                     <w:szCs w:val="28"/>
                                   </w:rPr>
-                                  <w:t>[Datum]</w:t>
+                                  <w:t>27-3-2017</w:t>
                                 </w:r>
                               </w:p>
                             </w:sdtContent>
@@ -3672,7 +3671,7 @@
                             <w:txbxContent>
                               <w:p>
                                 <w:pPr>
-                                  <w:pStyle w:val="NoSpacing"/>
+                                  <w:pStyle w:val="Geenafstand"/>
                                   <w:rPr>
                                     <w:color w:val="5B9BD5" w:themeColor="accent1"/>
                                     <w:sz w:val="26"/>
@@ -3692,6 +3691,7 @@
                                     <w:dataBinding w:prefixMappings="xmlns:ns0='http://purl.org/dc/elements/1.1/' xmlns:ns1='http://schemas.openxmlformats.org/package/2006/metadata/core-properties' " w:xpath="/ns1:coreProperties[1]/ns0:creator[1]" w:storeItemID="{6C3C8BC8-F283-45AE-878A-BAB7291924A1}"/>
                                     <w:text/>
                                   </w:sdtPr>
+                                  <w:sdtEndPr/>
                                   <w:sdtContent>
                                     <w:r>
                                       <w:rPr>
@@ -3707,7 +3707,7 @@
                               </w:p>
                               <w:p>
                                 <w:pPr>
-                                  <w:pStyle w:val="NoSpacing"/>
+                                  <w:pStyle w:val="Geenafstand"/>
                                   <w:rPr>
                                     <w:color w:val="595959" w:themeColor="text1" w:themeTint="A6"/>
                                     <w:sz w:val="20"/>
@@ -3729,6 +3729,7 @@
                                     <w:dataBinding w:prefixMappings="xmlns:ns0='http://schemas.openxmlformats.org/officeDocument/2006/extended-properties' " w:xpath="/ns0:Properties[1]/ns0:Company[1]" w:storeItemID="{6668398D-A668-4E3E-A5EB-62B293D839F1}"/>
                                     <w:text/>
                                   </w:sdtPr>
+                                  <w:sdtEndPr/>
                                   <w:sdtContent>
                                     <w:r>
                                       <w:rPr>
@@ -3762,7 +3763,7 @@
                   </wp:anchor>
                 </w:drawing>
               </mc:Choice>
-              <mc:Fallback>
+              <mc:Fallback xmlns:w15="http://schemas.microsoft.com/office/word/2012/wordml">
                 <w:pict>
                   <v:shapetype id="_x0000_t202" coordsize="21600,21600" o:spt="202" path="m,l,21600r21600,l21600,xe">
                     <v:stroke joinstyle="miter"/>
@@ -3925,7 +3926,7 @@
                             <w:txbxContent>
                               <w:p>
                                 <w:pPr>
-                                  <w:pStyle w:val="NoSpacing"/>
+                                  <w:pStyle w:val="Geenafstand"/>
                                   <w:rPr>
                                     <w:rFonts w:asciiTheme="majorHAnsi" w:eastAsiaTheme="majorEastAsia" w:hAnsiTheme="majorHAnsi" w:cstheme="majorBidi"/>
                                     <w:color w:val="262626" w:themeColor="text1" w:themeTint="D9"/>
@@ -3943,10 +3944,10 @@
                                     <w:alias w:val="Titel"/>
                                     <w:tag w:val=""/>
                                     <w:id w:val="-705018352"/>
-                                    <w:showingPlcHdr/>
                                     <w:dataBinding w:prefixMappings="xmlns:ns0='http://purl.org/dc/elements/1.1/' xmlns:ns1='http://schemas.openxmlformats.org/package/2006/metadata/core-properties' " w:xpath="/ns1:coreProperties[1]/ns0:title[1]" w:storeItemID="{6C3C8BC8-F283-45AE-878A-BAB7291924A1}"/>
                                     <w:text/>
                                   </w:sdtPr>
+                                  <w:sdtEndPr/>
                                   <w:sdtContent>
                                     <w:r>
                                       <w:rPr>
@@ -3955,7 +3956,7 @@
                                         <w:sz w:val="72"/>
                                         <w:szCs w:val="72"/>
                                       </w:rPr>
-                                      <w:t>[Titel van document]</w:t>
+                                      <w:t>Functionele Test</w:t>
                                     </w:r>
                                   </w:sdtContent>
                                 </w:sdt>
@@ -3979,19 +3980,21 @@
                                     <w:alias w:val="Ondertitel"/>
                                     <w:tag w:val=""/>
                                     <w:id w:val="-1148361611"/>
-                                    <w:showingPlcHdr/>
                                     <w:dataBinding w:prefixMappings="xmlns:ns0='http://purl.org/dc/elements/1.1/' xmlns:ns1='http://schemas.openxmlformats.org/package/2006/metadata/core-properties' " w:xpath="/ns1:coreProperties[1]/ns0:subject[1]" w:storeItemID="{6C3C8BC8-F283-45AE-878A-BAB7291924A1}"/>
                                     <w:text/>
                                   </w:sdtPr>
+                                  <w:sdtEndPr/>
                                   <w:sdtContent>
+                                    <w:proofErr w:type="spellStart"/>
                                     <w:r>
                                       <w:rPr>
                                         <w:color w:val="404040" w:themeColor="text1" w:themeTint="BF"/>
                                         <w:sz w:val="36"/>
                                         <w:szCs w:val="36"/>
                                       </w:rPr>
-                                      <w:t>[Ondertitel van document]</w:t>
+                                      <w:t>Medex</w:t>
                                     </w:r>
+                                    <w:proofErr w:type="spellEnd"/>
                                   </w:sdtContent>
                                 </w:sdt>
                               </w:p>
@@ -4017,12 +4020,16 @@
               </mc:Choice>
               <mc:Fallback>
                 <w:pict>
+                  <v:shapetype id="_x0000_t202" coordsize="21600,21600" o:spt="202" path="m,l,21600r21600,l21600,xe">
+                    <v:stroke joinstyle="miter"/>
+                    <v:path gradientshapeok="t" o:connecttype="rect"/>
+                  </v:shapetype>
                   <v:shape id="Tekstvak 1" o:spid="_x0000_s1056" type="#_x0000_t202" style="position:absolute;margin-left:0;margin-top:0;width:4in;height:84.25pt;z-index:251660288;visibility:visible;mso-wrap-style:square;mso-width-percent:450;mso-height-percent:0;mso-left-percent:420;mso-top-percent:175;mso-wrap-distance-left:9pt;mso-wrap-distance-top:0;mso-wrap-distance-right:9pt;mso-wrap-distance-bottom:0;mso-position-horizontal-relative:page;mso-position-vertical-relative:page;mso-width-percent:450;mso-height-percent:0;mso-left-percent:420;mso-top-percent:175;mso-width-relative:page;mso-height-relative:margin;v-text-anchor:top" o:gfxdata="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" filled="f" stroked="f" strokeweight=".5pt">
                     <v:textbox style="mso-fit-shape-to-text:t" inset="0,0,0,0">
                       <w:txbxContent>
                         <w:p>
                           <w:pPr>
-                            <w:pStyle w:val="NoSpacing"/>
+                            <w:pStyle w:val="Geenafstand"/>
                             <w:rPr>
                               <w:rFonts w:asciiTheme="majorHAnsi" w:eastAsiaTheme="majorEastAsia" w:hAnsiTheme="majorHAnsi" w:cstheme="majorBidi"/>
                               <w:color w:val="262626" w:themeColor="text1" w:themeTint="D9"/>
@@ -4040,10 +4047,10 @@
                               <w:alias w:val="Titel"/>
                               <w:tag w:val=""/>
                               <w:id w:val="-705018352"/>
-                              <w:showingPlcHdr/>
                               <w:dataBinding w:prefixMappings="xmlns:ns0='http://purl.org/dc/elements/1.1/' xmlns:ns1='http://schemas.openxmlformats.org/package/2006/metadata/core-properties' " w:xpath="/ns1:coreProperties[1]/ns0:title[1]" w:storeItemID="{6C3C8BC8-F283-45AE-878A-BAB7291924A1}"/>
                               <w:text/>
                             </w:sdtPr>
+                            <w:sdtEndPr/>
                             <w:sdtContent>
                               <w:r>
                                 <w:rPr>
@@ -4052,7 +4059,7 @@
                                   <w:sz w:val="72"/>
                                   <w:szCs w:val="72"/>
                                 </w:rPr>
-                                <w:t>[Titel van document]</w:t>
+                                <w:t>Functionele Test</w:t>
                               </w:r>
                             </w:sdtContent>
                           </w:sdt>
@@ -4076,19 +4083,21 @@
                               <w:alias w:val="Ondertitel"/>
                               <w:tag w:val=""/>
                               <w:id w:val="-1148361611"/>
-                              <w:showingPlcHdr/>
                               <w:dataBinding w:prefixMappings="xmlns:ns0='http://purl.org/dc/elements/1.1/' xmlns:ns1='http://schemas.openxmlformats.org/package/2006/metadata/core-properties' " w:xpath="/ns1:coreProperties[1]/ns0:subject[1]" w:storeItemID="{6C3C8BC8-F283-45AE-878A-BAB7291924A1}"/>
                               <w:text/>
                             </w:sdtPr>
+                            <w:sdtEndPr/>
                             <w:sdtContent>
+                              <w:proofErr w:type="spellStart"/>
                               <w:r>
                                 <w:rPr>
                                   <w:color w:val="404040" w:themeColor="text1" w:themeTint="BF"/>
                                   <w:sz w:val="36"/>
                                   <w:szCs w:val="36"/>
                                 </w:rPr>
-                                <w:t>[Ondertitel van document]</w:t>
+                                <w:t>Medex</w:t>
                               </w:r>
+                              <w:proofErr w:type="spellEnd"/>
                             </w:sdtContent>
                           </w:sdt>
                         </w:p>
@@ -4110,6 +4119,13 @@
     </w:sdt>
     <w:sdt>
       <w:sdtPr>
+        <w:rPr>
+          <w:rFonts w:asciiTheme="minorHAnsi" w:eastAsiaTheme="minorHAnsi" w:hAnsiTheme="minorHAnsi" w:cstheme="minorBidi"/>
+          <w:color w:val="auto"/>
+          <w:sz w:val="22"/>
+          <w:szCs w:val="22"/>
+          <w:lang w:eastAsia="en-US"/>
+        </w:rPr>
         <w:id w:val="-1068578652"/>
         <w:docPartObj>
           <w:docPartGallery w:val="Table of Contents"/>
@@ -4118,19 +4134,14 @@
       </w:sdtPr>
       <w:sdtEndPr>
         <w:rPr>
-          <w:rFonts w:asciiTheme="minorHAnsi" w:eastAsiaTheme="minorHAnsi" w:hAnsiTheme="minorHAnsi" w:cstheme="minorBidi"/>
           <w:b/>
           <w:bCs/>
-          <w:color w:val="auto"/>
-          <w:sz w:val="22"/>
-          <w:szCs w:val="22"/>
-          <w:lang w:eastAsia="en-US"/>
         </w:rPr>
       </w:sdtEndPr>
       <w:sdtContent>
         <w:p>
           <w:pPr>
-            <w:pStyle w:val="TOCHeading"/>
+            <w:pStyle w:val="Kopvaninhoudsopgave"/>
           </w:pPr>
           <w:r>
             <w:t>Inhoudsopgave</w:t>
@@ -4138,7 +4149,7 @@
         </w:p>
         <w:p>
           <w:pPr>
-            <w:pStyle w:val="TOC1"/>
+            <w:pStyle w:val="Inhopg1"/>
             <w:tabs>
               <w:tab w:val="right" w:leader="dot" w:pos="9062"/>
             </w:tabs>
@@ -4215,7 +4226,7 @@
         </w:p>
         <w:p>
           <w:pPr>
-            <w:pStyle w:val="TOC1"/>
+            <w:pStyle w:val="Inhopg1"/>
             <w:tabs>
               <w:tab w:val="right" w:leader="dot" w:pos="9062"/>
             </w:tabs>
@@ -4304,7 +4315,7 @@
     </w:p>
     <w:p>
       <w:pPr>
-        <w:pStyle w:val="Heading1"/>
+        <w:pStyle w:val="Kop1"/>
       </w:pPr>
       <w:bookmarkStart w:id="0" w:name="_Toc474745292"/>
       <w:r>
@@ -4315,7 +4326,7 @@
     </w:p>
     <w:tbl>
       <w:tblPr>
-        <w:tblStyle w:val="GridTable4-Accent5"/>
+        <w:tblStyle w:val="GridTable4Accent5"/>
         <w:tblW w:w="0" w:type="auto"/>
         <w:tblLook w:val="04A0" w:firstRow="1" w:lastRow="0" w:firstColumn="1" w:lastColumn="0" w:noHBand="0" w:noVBand="1"/>
       </w:tblPr>
@@ -4334,7 +4345,7 @@
           </w:tcPr>
           <w:p>
             <w:pPr>
-              <w:pStyle w:val="NoSpacing"/>
+              <w:pStyle w:val="Geenafstand"/>
               <w:rPr>
                 <w:rFonts w:ascii="Calibri" w:hAnsi="Calibri" w:cs="Mangal"/>
                 <w:kern w:val="3"/>
@@ -4355,7 +4366,7 @@
           </w:tcPr>
           <w:p>
             <w:pPr>
-              <w:pStyle w:val="NoSpacing"/>
+              <w:pStyle w:val="Geenafstand"/>
               <w:cnfStyle w:val="100000000000" w:firstRow="1" w:lastRow="0" w:firstColumn="0" w:lastColumn="0" w:oddVBand="0" w:evenVBand="0" w:oddHBand="0" w:evenHBand="0" w:firstRowFirstColumn="0" w:firstRowLastColumn="0" w:lastRowFirstColumn="0" w:lastRowLastColumn="0"/>
               <w:rPr>
                 <w:rFonts w:ascii="Calibri" w:hAnsi="Calibri" w:cs="Mangal"/>
@@ -4395,13 +4406,23 @@
           </w:tcPr>
           <w:p>
             <w:pPr>
-              <w:pStyle w:val="NoSpacing"/>
-              <w:rPr>
-                <w:rFonts w:ascii="Calibri" w:hAnsi="Calibri" w:cs="Mangal"/>
+              <w:pStyle w:val="Geenafstand"/>
+              <w:rPr>
+                <w:rFonts w:ascii="Calibri" w:hAnsi="Calibri" w:cs="Mangal"/>
+                <w:b w:val="0"/>
                 <w:kern w:val="3"/>
                 <w:lang w:eastAsia="zh-CN" w:bidi="hi-IN"/>
               </w:rPr>
             </w:pPr>
+            <w:r>
+              <w:rPr>
+                <w:rFonts w:ascii="Calibri" w:hAnsi="Calibri" w:cs="Mangal"/>
+                <w:b w:val="0"/>
+                <w:kern w:val="3"/>
+                <w:lang w:eastAsia="zh-CN" w:bidi="hi-IN"/>
+              </w:rPr>
+              <w:t>Startscherm: Registreren-knop brengt je naar registratiescherm</w:t>
+            </w:r>
           </w:p>
         </w:tc>
         <w:tc>
@@ -4410,7 +4431,7 @@
           </w:tcPr>
           <w:p>
             <w:pPr>
-              <w:pStyle w:val="NoSpacing"/>
+              <w:pStyle w:val="Geenafstand"/>
               <w:cnfStyle w:val="000000100000" w:firstRow="0" w:lastRow="0" w:firstColumn="0" w:lastColumn="0" w:oddVBand="0" w:evenVBand="0" w:oddHBand="1" w:evenHBand="0" w:firstRowFirstColumn="0" w:firstRowLastColumn="0" w:lastRowFirstColumn="0" w:lastRowLastColumn="0"/>
               <w:rPr>
                 <w:rFonts w:ascii="Calibri" w:hAnsi="Calibri" w:cs="Mangal"/>
@@ -4429,13 +4450,23 @@
           </w:tcPr>
           <w:p>
             <w:pPr>
-              <w:pStyle w:val="NoSpacing"/>
-              <w:rPr>
-                <w:rFonts w:ascii="Calibri" w:hAnsi="Calibri" w:cs="Mangal"/>
+              <w:pStyle w:val="Geenafstand"/>
+              <w:rPr>
+                <w:rFonts w:ascii="Calibri" w:hAnsi="Calibri" w:cs="Mangal"/>
+                <w:b w:val="0"/>
                 <w:kern w:val="3"/>
                 <w:lang w:eastAsia="zh-CN" w:bidi="hi-IN"/>
               </w:rPr>
             </w:pPr>
+            <w:r>
+              <w:rPr>
+                <w:rFonts w:ascii="Calibri" w:hAnsi="Calibri" w:cs="Mangal"/>
+                <w:b w:val="0"/>
+                <w:kern w:val="3"/>
+                <w:lang w:eastAsia="zh-CN" w:bidi="hi-IN"/>
+              </w:rPr>
+              <w:t>Startscherm: Inloggen-knop brengt je naar het inlogscherm</w:t>
+            </w:r>
           </w:p>
         </w:tc>
         <w:tc>
@@ -4444,7 +4475,7 @@
           </w:tcPr>
           <w:p>
             <w:pPr>
-              <w:pStyle w:val="NoSpacing"/>
+              <w:pStyle w:val="Geenafstand"/>
               <w:cnfStyle w:val="000000000000" w:firstRow="0" w:lastRow="0" w:firstColumn="0" w:lastColumn="0" w:oddVBand="0" w:evenVBand="0" w:oddHBand="0" w:evenHBand="0" w:firstRowFirstColumn="0" w:firstRowLastColumn="0" w:lastRowFirstColumn="0" w:lastRowLastColumn="0"/>
               <w:rPr>
                 <w:rFonts w:ascii="Calibri" w:hAnsi="Calibri" w:cs="Mangal"/>
@@ -4466,13 +4497,43 @@
           </w:tcPr>
           <w:p>
             <w:pPr>
-              <w:pStyle w:val="NoSpacing"/>
-              <w:rPr>
-                <w:rFonts w:ascii="Calibri" w:hAnsi="Calibri" w:cs="Mangal"/>
+              <w:pStyle w:val="Geenafstand"/>
+              <w:rPr>
+                <w:rFonts w:ascii="Calibri" w:hAnsi="Calibri" w:cs="Mangal"/>
+                <w:b w:val="0"/>
                 <w:kern w:val="3"/>
                 <w:lang w:eastAsia="zh-CN" w:bidi="hi-IN"/>
               </w:rPr>
             </w:pPr>
+            <w:r>
+              <w:rPr>
+                <w:rFonts w:ascii="Calibri" w:hAnsi="Calibri" w:cs="Mangal"/>
+                <w:b w:val="0"/>
+                <w:kern w:val="3"/>
+                <w:lang w:eastAsia="zh-CN" w:bidi="hi-IN"/>
+              </w:rPr>
+              <w:t xml:space="preserve">Registratiescherm: Registreren-knop </w:t>
+            </w:r>
+            <w:proofErr w:type="spellStart"/>
+            <w:r>
+              <w:rPr>
+                <w:rFonts w:ascii="Calibri" w:hAnsi="Calibri" w:cs="Mangal"/>
+                <w:b w:val="0"/>
+                <w:kern w:val="3"/>
+                <w:lang w:eastAsia="zh-CN" w:bidi="hi-IN"/>
+              </w:rPr>
+              <w:t>Registreerd</w:t>
+            </w:r>
+            <w:proofErr w:type="spellEnd"/>
+            <w:r>
+              <w:rPr>
+                <w:rFonts w:ascii="Calibri" w:hAnsi="Calibri" w:cs="Mangal"/>
+                <w:b w:val="0"/>
+                <w:kern w:val="3"/>
+                <w:lang w:eastAsia="zh-CN" w:bidi="hi-IN"/>
+              </w:rPr>
+              <w:t xml:space="preserve"> de nieuwe gebruiker in de database, als het aan de voorwaarde voldoet, komt met een melding dat het registreren succesvol is, en dat je dan weer teruggaat naar het startscherm.</w:t>
+            </w:r>
           </w:p>
         </w:tc>
         <w:tc>
@@ -4481,7 +4542,7 @@
           </w:tcPr>
           <w:p>
             <w:pPr>
-              <w:pStyle w:val="NoSpacing"/>
+              <w:pStyle w:val="Geenafstand"/>
               <w:cnfStyle w:val="000000100000" w:firstRow="0" w:lastRow="0" w:firstColumn="0" w:lastColumn="0" w:oddVBand="0" w:evenVBand="0" w:oddHBand="1" w:evenHBand="0" w:firstRowFirstColumn="0" w:firstRowLastColumn="0" w:lastRowFirstColumn="0" w:lastRowLastColumn="0"/>
               <w:rPr>
                 <w:rFonts w:ascii="Calibri" w:hAnsi="Calibri" w:cs="Mangal"/>
@@ -4500,13 +4561,43 @@
           </w:tcPr>
           <w:p>
             <w:pPr>
-              <w:pStyle w:val="NoSpacing"/>
-              <w:rPr>
-                <w:rFonts w:ascii="Calibri" w:hAnsi="Calibri" w:cs="Mangal"/>
+              <w:pStyle w:val="Geenafstand"/>
+              <w:rPr>
+                <w:rFonts w:ascii="Calibri" w:hAnsi="Calibri" w:cs="Mangal"/>
+                <w:b w:val="0"/>
                 <w:kern w:val="3"/>
                 <w:lang w:eastAsia="zh-CN" w:bidi="hi-IN"/>
               </w:rPr>
             </w:pPr>
+            <w:r>
+              <w:rPr>
+                <w:rFonts w:ascii="Calibri" w:hAnsi="Calibri" w:cs="Mangal"/>
+                <w:b w:val="0"/>
+                <w:kern w:val="3"/>
+                <w:lang w:eastAsia="zh-CN" w:bidi="hi-IN"/>
+              </w:rPr>
+              <w:t xml:space="preserve">Inlogscherm: inloggen-knop brengt je naar het </w:t>
+            </w:r>
+            <w:proofErr w:type="spellStart"/>
+            <w:r>
+              <w:rPr>
+                <w:rFonts w:ascii="Calibri" w:hAnsi="Calibri" w:cs="Mangal"/>
+                <w:b w:val="0"/>
+                <w:kern w:val="3"/>
+                <w:lang w:eastAsia="zh-CN" w:bidi="hi-IN"/>
+              </w:rPr>
+              <w:t>hooftscherm</w:t>
+            </w:r>
+            <w:proofErr w:type="spellEnd"/>
+            <w:r>
+              <w:rPr>
+                <w:rFonts w:ascii="Calibri" w:hAnsi="Calibri" w:cs="Mangal"/>
+                <w:b w:val="0"/>
+                <w:kern w:val="3"/>
+                <w:lang w:eastAsia="zh-CN" w:bidi="hi-IN"/>
+              </w:rPr>
+              <w:t>.</w:t>
+            </w:r>
           </w:p>
         </w:tc>
         <w:tc>
@@ -4515,7 +4606,7 @@
           </w:tcPr>
           <w:p>
             <w:pPr>
-              <w:pStyle w:val="NoSpacing"/>
+              <w:pStyle w:val="Geenafstand"/>
               <w:cnfStyle w:val="000000000000" w:firstRow="0" w:lastRow="0" w:firstColumn="0" w:lastColumn="0" w:oddVBand="0" w:evenVBand="0" w:oddHBand="0" w:evenHBand="0" w:firstRowFirstColumn="0" w:firstRowLastColumn="0" w:lastRowFirstColumn="0" w:lastRowLastColumn="0"/>
               <w:rPr>
                 <w:rFonts w:ascii="Calibri" w:hAnsi="Calibri" w:cs="Mangal"/>
@@ -4537,13 +4628,23 @@
           </w:tcPr>
           <w:p>
             <w:pPr>
-              <w:pStyle w:val="NoSpacing"/>
-              <w:rPr>
-                <w:rFonts w:ascii="Calibri" w:hAnsi="Calibri" w:cs="Mangal"/>
+              <w:pStyle w:val="Geenafstand"/>
+              <w:rPr>
+                <w:rFonts w:ascii="Calibri" w:hAnsi="Calibri" w:cs="Mangal"/>
+                <w:b w:val="0"/>
                 <w:kern w:val="3"/>
                 <w:lang w:eastAsia="zh-CN" w:bidi="hi-IN"/>
               </w:rPr>
             </w:pPr>
+            <w:r>
+              <w:rPr>
+                <w:rFonts w:ascii="Calibri" w:hAnsi="Calibri" w:cs="Mangal"/>
+                <w:b w:val="0"/>
+                <w:kern w:val="3"/>
+                <w:lang w:eastAsia="zh-CN" w:bidi="hi-IN"/>
+              </w:rPr>
+              <w:t>Hoofdscherm: Uitloggen brengt je terug naar het startscherm.</w:t>
+            </w:r>
           </w:p>
         </w:tc>
         <w:tc>
@@ -4552,7 +4653,7 @@
           </w:tcPr>
           <w:p>
             <w:pPr>
-              <w:pStyle w:val="NoSpacing"/>
+              <w:pStyle w:val="Geenafstand"/>
               <w:cnfStyle w:val="000000100000" w:firstRow="0" w:lastRow="0" w:firstColumn="0" w:lastColumn="0" w:oddVBand="0" w:evenVBand="0" w:oddHBand="1" w:evenHBand="0" w:firstRowFirstColumn="0" w:firstRowLastColumn="0" w:lastRowFirstColumn="0" w:lastRowLastColumn="0"/>
               <w:rPr>
                 <w:rFonts w:ascii="Calibri" w:hAnsi="Calibri" w:cs="Mangal"/>
@@ -4571,13 +4672,23 @@
           </w:tcPr>
           <w:p>
             <w:pPr>
-              <w:pStyle w:val="NoSpacing"/>
-              <w:rPr>
-                <w:rFonts w:ascii="Calibri" w:hAnsi="Calibri" w:cs="Mangal"/>
+              <w:pStyle w:val="Geenafstand"/>
+              <w:rPr>
+                <w:rFonts w:ascii="Calibri" w:hAnsi="Calibri" w:cs="Mangal"/>
+                <w:b w:val="0"/>
                 <w:kern w:val="3"/>
                 <w:lang w:eastAsia="zh-CN" w:bidi="hi-IN"/>
               </w:rPr>
             </w:pPr>
+            <w:r>
+              <w:rPr>
+                <w:rFonts w:ascii="Calibri" w:hAnsi="Calibri" w:cs="Mangal"/>
+                <w:b w:val="0"/>
+                <w:kern w:val="3"/>
+                <w:lang w:eastAsia="zh-CN" w:bidi="hi-IN"/>
+              </w:rPr>
+              <w:t>Hoofdscherm: +knop brengt je naar het taak toevoegen scherm</w:t>
+            </w:r>
           </w:p>
         </w:tc>
         <w:tc>
@@ -4586,7 +4697,7 @@
           </w:tcPr>
           <w:p>
             <w:pPr>
-              <w:pStyle w:val="NoSpacing"/>
+              <w:pStyle w:val="Geenafstand"/>
               <w:cnfStyle w:val="000000000000" w:firstRow="0" w:lastRow="0" w:firstColumn="0" w:lastColumn="0" w:oddVBand="0" w:evenVBand="0" w:oddHBand="0" w:evenHBand="0" w:firstRowFirstColumn="0" w:firstRowLastColumn="0" w:lastRowFirstColumn="0" w:lastRowLastColumn="0"/>
               <w:rPr>
                 <w:rFonts w:ascii="Calibri" w:hAnsi="Calibri" w:cs="Mangal"/>
@@ -4608,13 +4719,23 @@
           </w:tcPr>
           <w:p>
             <w:pPr>
-              <w:pStyle w:val="NoSpacing"/>
-              <w:rPr>
-                <w:rFonts w:ascii="Calibri" w:hAnsi="Calibri" w:cs="Mangal"/>
+              <w:pStyle w:val="Geenafstand"/>
+              <w:rPr>
+                <w:rFonts w:ascii="Calibri" w:hAnsi="Calibri" w:cs="Mangal"/>
+                <w:b w:val="0"/>
                 <w:kern w:val="3"/>
                 <w:lang w:eastAsia="zh-CN" w:bidi="hi-IN"/>
               </w:rPr>
             </w:pPr>
+            <w:r>
+              <w:rPr>
+                <w:rFonts w:ascii="Calibri" w:hAnsi="Calibri" w:cs="Mangal"/>
+                <w:b w:val="0"/>
+                <w:kern w:val="3"/>
+                <w:lang w:eastAsia="zh-CN" w:bidi="hi-IN"/>
+              </w:rPr>
+              <w:t>Hoofdscherm: Klikken op een item in de listview brengt je naar het taak-bekijken-scherm, samen met de data waarop je hebt geklikt.</w:t>
+            </w:r>
           </w:p>
         </w:tc>
         <w:tc>
@@ -4623,7 +4744,390 @@
           </w:tcPr>
           <w:p>
             <w:pPr>
-              <w:pStyle w:val="NoSpacing"/>
+              <w:pStyle w:val="Geenafstand"/>
+              <w:cnfStyle w:val="000000100000" w:firstRow="0" w:lastRow="0" w:firstColumn="0" w:lastColumn="0" w:oddVBand="0" w:evenVBand="0" w:oddHBand="1" w:evenHBand="0" w:firstRowFirstColumn="0" w:firstRowLastColumn="0" w:lastRowFirstColumn="0" w:lastRowLastColumn="0"/>
+              <w:rPr>
+                <w:rFonts w:ascii="Calibri" w:hAnsi="Calibri" w:cs="Mangal"/>
+                <w:kern w:val="3"/>
+                <w:lang w:eastAsia="zh-CN" w:bidi="hi-IN"/>
+              </w:rPr>
+            </w:pPr>
+          </w:p>
+        </w:tc>
+      </w:tr>
+      <w:tr>
+        <w:tc>
+          <w:tcPr>
+            <w:cnfStyle w:val="001000000000" w:firstRow="0" w:lastRow="0" w:firstColumn="1" w:lastColumn="0" w:oddVBand="0" w:evenVBand="0" w:oddHBand="0" w:evenHBand="0" w:firstRowFirstColumn="0" w:firstRowLastColumn="0" w:lastRowFirstColumn="0" w:lastRowLastColumn="0"/>
+            <w:tcW w:w="8359" w:type="dxa"/>
+          </w:tcPr>
+          <w:p>
+            <w:pPr>
+              <w:pStyle w:val="Geenafstand"/>
+              <w:rPr>
+                <w:rFonts w:ascii="Calibri" w:hAnsi="Calibri" w:cs="Mangal"/>
+                <w:b w:val="0"/>
+                <w:kern w:val="3"/>
+                <w:lang w:eastAsia="zh-CN" w:bidi="hi-IN"/>
+              </w:rPr>
+            </w:pPr>
+            <w:r>
+              <w:rPr>
+                <w:rFonts w:ascii="Calibri" w:hAnsi="Calibri" w:cs="Mangal"/>
+                <w:b w:val="0"/>
+                <w:kern w:val="3"/>
+                <w:lang w:eastAsia="zh-CN" w:bidi="hi-IN"/>
+              </w:rPr>
+              <w:t>Taak Toevoegen: Annuleren brengt je terug naar het hoofdscherm zonder enige veranderingen.</w:t>
+            </w:r>
+          </w:p>
+        </w:tc>
+        <w:tc>
+          <w:tcPr>
+            <w:tcW w:w="703" w:type="dxa"/>
+          </w:tcPr>
+          <w:p>
+            <w:pPr>
+              <w:pStyle w:val="Geenafstand"/>
+              <w:cnfStyle w:val="000000000000" w:firstRow="0" w:lastRow="0" w:firstColumn="0" w:lastColumn="0" w:oddVBand="0" w:evenVBand="0" w:oddHBand="0" w:evenHBand="0" w:firstRowFirstColumn="0" w:firstRowLastColumn="0" w:lastRowFirstColumn="0" w:lastRowLastColumn="0"/>
+              <w:rPr>
+                <w:rFonts w:ascii="Calibri" w:hAnsi="Calibri" w:cs="Mangal"/>
+                <w:kern w:val="3"/>
+                <w:lang w:eastAsia="zh-CN" w:bidi="hi-IN"/>
+              </w:rPr>
+            </w:pPr>
+          </w:p>
+        </w:tc>
+      </w:tr>
+      <w:tr>
+        <w:trPr>
+          <w:cnfStyle w:val="000000100000" w:firstRow="0" w:lastRow="0" w:firstColumn="0" w:lastColumn="0" w:oddVBand="0" w:evenVBand="0" w:oddHBand="1" w:evenHBand="0" w:firstRowFirstColumn="0" w:firstRowLastColumn="0" w:lastRowFirstColumn="0" w:lastRowLastColumn="0"/>
+        </w:trPr>
+        <w:tc>
+          <w:tcPr>
+            <w:cnfStyle w:val="001000000000" w:firstRow="0" w:lastRow="0" w:firstColumn="1" w:lastColumn="0" w:oddVBand="0" w:evenVBand="0" w:oddHBand="0" w:evenHBand="0" w:firstRowFirstColumn="0" w:firstRowLastColumn="0" w:lastRowFirstColumn="0" w:lastRowLastColumn="0"/>
+            <w:tcW w:w="8359" w:type="dxa"/>
+          </w:tcPr>
+          <w:p>
+            <w:pPr>
+              <w:pStyle w:val="Geenafstand"/>
+              <w:rPr>
+                <w:rFonts w:ascii="Calibri" w:hAnsi="Calibri" w:cs="Mangal"/>
+                <w:b w:val="0"/>
+                <w:kern w:val="3"/>
+                <w:lang w:eastAsia="zh-CN" w:bidi="hi-IN"/>
+              </w:rPr>
+            </w:pPr>
+            <w:r>
+              <w:rPr>
+                <w:rFonts w:ascii="Calibri" w:hAnsi="Calibri" w:cs="Mangal"/>
+                <w:b w:val="0"/>
+                <w:kern w:val="3"/>
+                <w:lang w:eastAsia="zh-CN" w:bidi="hi-IN"/>
+              </w:rPr>
+              <w:t>Taak Toevoegen: Opslaan slaat de nieuwe taak op in de database voor de gebruiker, als het aan de voorwaarden voldoet, geeft het een melding dat het succesvol is.</w:t>
+            </w:r>
+            <w:r>
+              <w:rPr>
+                <w:rFonts w:ascii="Calibri" w:hAnsi="Calibri" w:cs="Mangal"/>
+                <w:b w:val="0"/>
+                <w:kern w:val="3"/>
+                <w:lang w:eastAsia="zh-CN" w:bidi="hi-IN"/>
+              </w:rPr>
+              <w:t xml:space="preserve"> en brengt je terug naar het hoofdscherm.</w:t>
+            </w:r>
+          </w:p>
+        </w:tc>
+        <w:tc>
+          <w:tcPr>
+            <w:tcW w:w="703" w:type="dxa"/>
+          </w:tcPr>
+          <w:p>
+            <w:pPr>
+              <w:pStyle w:val="Geenafstand"/>
+              <w:cnfStyle w:val="000000100000" w:firstRow="0" w:lastRow="0" w:firstColumn="0" w:lastColumn="0" w:oddVBand="0" w:evenVBand="0" w:oddHBand="1" w:evenHBand="0" w:firstRowFirstColumn="0" w:firstRowLastColumn="0" w:lastRowFirstColumn="0" w:lastRowLastColumn="0"/>
+              <w:rPr>
+                <w:rFonts w:ascii="Calibri" w:hAnsi="Calibri" w:cs="Mangal"/>
+                <w:kern w:val="3"/>
+                <w:lang w:eastAsia="zh-CN" w:bidi="hi-IN"/>
+              </w:rPr>
+            </w:pPr>
+          </w:p>
+        </w:tc>
+      </w:tr>
+      <w:tr>
+        <w:tc>
+          <w:tcPr>
+            <w:cnfStyle w:val="001000000000" w:firstRow="0" w:lastRow="0" w:firstColumn="1" w:lastColumn="0" w:oddVBand="0" w:evenVBand="0" w:oddHBand="0" w:evenHBand="0" w:firstRowFirstColumn="0" w:firstRowLastColumn="0" w:lastRowFirstColumn="0" w:lastRowLastColumn="0"/>
+            <w:tcW w:w="8359" w:type="dxa"/>
+          </w:tcPr>
+          <w:p>
+            <w:pPr>
+              <w:pStyle w:val="Geenafstand"/>
+              <w:rPr>
+                <w:rFonts w:ascii="Calibri" w:hAnsi="Calibri" w:cs="Mangal"/>
+                <w:b w:val="0"/>
+                <w:kern w:val="3"/>
+                <w:lang w:eastAsia="zh-CN" w:bidi="hi-IN"/>
+              </w:rPr>
+            </w:pPr>
+            <w:r>
+              <w:rPr>
+                <w:rFonts w:ascii="Calibri" w:hAnsi="Calibri" w:cs="Mangal"/>
+                <w:b w:val="0"/>
+                <w:kern w:val="3"/>
+                <w:lang w:eastAsia="zh-CN" w:bidi="hi-IN"/>
+              </w:rPr>
+              <w:t>Taak Bekijken: Wijzigen brengt je naar het taak Wijzigen scherm ook geeft het alle data weer van die taak, zodat je die niet opnieuw hoeft in te vullen.</w:t>
+            </w:r>
+          </w:p>
+        </w:tc>
+        <w:tc>
+          <w:tcPr>
+            <w:tcW w:w="703" w:type="dxa"/>
+          </w:tcPr>
+          <w:p>
+            <w:pPr>
+              <w:pStyle w:val="Geenafstand"/>
+              <w:cnfStyle w:val="000000000000" w:firstRow="0" w:lastRow="0" w:firstColumn="0" w:lastColumn="0" w:oddVBand="0" w:evenVBand="0" w:oddHBand="0" w:evenHBand="0" w:firstRowFirstColumn="0" w:firstRowLastColumn="0" w:lastRowFirstColumn="0" w:lastRowLastColumn="0"/>
+              <w:rPr>
+                <w:rFonts w:ascii="Calibri" w:hAnsi="Calibri" w:cs="Mangal"/>
+                <w:kern w:val="3"/>
+                <w:lang w:eastAsia="zh-CN" w:bidi="hi-IN"/>
+              </w:rPr>
+            </w:pPr>
+          </w:p>
+        </w:tc>
+      </w:tr>
+      <w:tr>
+        <w:trPr>
+          <w:cnfStyle w:val="000000100000" w:firstRow="0" w:lastRow="0" w:firstColumn="0" w:lastColumn="0" w:oddVBand="0" w:evenVBand="0" w:oddHBand="1" w:evenHBand="0" w:firstRowFirstColumn="0" w:firstRowLastColumn="0" w:lastRowFirstColumn="0" w:lastRowLastColumn="0"/>
+        </w:trPr>
+        <w:tc>
+          <w:tcPr>
+            <w:cnfStyle w:val="001000000000" w:firstRow="0" w:lastRow="0" w:firstColumn="1" w:lastColumn="0" w:oddVBand="0" w:evenVBand="0" w:oddHBand="0" w:evenHBand="0" w:firstRowFirstColumn="0" w:firstRowLastColumn="0" w:lastRowFirstColumn="0" w:lastRowLastColumn="0"/>
+            <w:tcW w:w="8359" w:type="dxa"/>
+          </w:tcPr>
+          <w:p>
+            <w:pPr>
+              <w:pStyle w:val="Geenafstand"/>
+              <w:rPr>
+                <w:rFonts w:ascii="Calibri" w:hAnsi="Calibri" w:cs="Mangal"/>
+                <w:b w:val="0"/>
+                <w:kern w:val="3"/>
+                <w:lang w:eastAsia="zh-CN" w:bidi="hi-IN"/>
+              </w:rPr>
+            </w:pPr>
+            <w:r>
+              <w:rPr>
+                <w:rFonts w:ascii="Calibri" w:hAnsi="Calibri" w:cs="Mangal"/>
+                <w:b w:val="0"/>
+                <w:kern w:val="3"/>
+                <w:lang w:eastAsia="zh-CN" w:bidi="hi-IN"/>
+              </w:rPr>
+              <w:t>Taak Bekijken: Verwijderen geeft een waarschuwings-pop-up, als je nogmaals bevestigt, dan word de taak van de database verwijdert, en ga je terug naar het hoofdscherm.</w:t>
+            </w:r>
+          </w:p>
+        </w:tc>
+        <w:tc>
+          <w:tcPr>
+            <w:tcW w:w="703" w:type="dxa"/>
+          </w:tcPr>
+          <w:p>
+            <w:pPr>
+              <w:pStyle w:val="Geenafstand"/>
+              <w:cnfStyle w:val="000000100000" w:firstRow="0" w:lastRow="0" w:firstColumn="0" w:lastColumn="0" w:oddVBand="0" w:evenVBand="0" w:oddHBand="1" w:evenHBand="0" w:firstRowFirstColumn="0" w:firstRowLastColumn="0" w:lastRowFirstColumn="0" w:lastRowLastColumn="0"/>
+              <w:rPr>
+                <w:rFonts w:ascii="Calibri" w:hAnsi="Calibri" w:cs="Mangal"/>
+                <w:kern w:val="3"/>
+                <w:lang w:eastAsia="zh-CN" w:bidi="hi-IN"/>
+              </w:rPr>
+            </w:pPr>
+          </w:p>
+        </w:tc>
+      </w:tr>
+      <w:tr>
+        <w:tc>
+          <w:tcPr>
+            <w:cnfStyle w:val="001000000000" w:firstRow="0" w:lastRow="0" w:firstColumn="1" w:lastColumn="0" w:oddVBand="0" w:evenVBand="0" w:oddHBand="0" w:evenHBand="0" w:firstRowFirstColumn="0" w:firstRowLastColumn="0" w:lastRowFirstColumn="0" w:lastRowLastColumn="0"/>
+            <w:tcW w:w="8359" w:type="dxa"/>
+          </w:tcPr>
+          <w:p>
+            <w:pPr>
+              <w:pStyle w:val="Geenafstand"/>
+              <w:rPr>
+                <w:rFonts w:ascii="Calibri" w:hAnsi="Calibri" w:cs="Mangal"/>
+                <w:b w:val="0"/>
+                <w:kern w:val="3"/>
+                <w:lang w:eastAsia="zh-CN" w:bidi="hi-IN"/>
+              </w:rPr>
+            </w:pPr>
+            <w:r>
+              <w:rPr>
+                <w:rFonts w:ascii="Calibri" w:hAnsi="Calibri" w:cs="Mangal"/>
+                <w:b w:val="0"/>
+                <w:kern w:val="3"/>
+                <w:lang w:eastAsia="zh-CN" w:bidi="hi-IN"/>
+              </w:rPr>
+              <w:t>Taak Wijzigen: Opslaan brengt alle wijzigingen aan naar de taak, slaat deze op in de database, en keert terug naar het taak bekijken van diezelfde taak.</w:t>
+            </w:r>
+          </w:p>
+        </w:tc>
+        <w:tc>
+          <w:tcPr>
+            <w:tcW w:w="703" w:type="dxa"/>
+          </w:tcPr>
+          <w:p>
+            <w:pPr>
+              <w:pStyle w:val="Geenafstand"/>
+              <w:cnfStyle w:val="000000000000" w:firstRow="0" w:lastRow="0" w:firstColumn="0" w:lastColumn="0" w:oddVBand="0" w:evenVBand="0" w:oddHBand="0" w:evenHBand="0" w:firstRowFirstColumn="0" w:firstRowLastColumn="0" w:lastRowFirstColumn="0" w:lastRowLastColumn="0"/>
+              <w:rPr>
+                <w:rFonts w:ascii="Calibri" w:hAnsi="Calibri" w:cs="Mangal"/>
+                <w:kern w:val="3"/>
+                <w:lang w:eastAsia="zh-CN" w:bidi="hi-IN"/>
+              </w:rPr>
+            </w:pPr>
+          </w:p>
+        </w:tc>
+      </w:tr>
+      <w:tr>
+        <w:trPr>
+          <w:cnfStyle w:val="000000100000" w:firstRow="0" w:lastRow="0" w:firstColumn="0" w:lastColumn="0" w:oddVBand="0" w:evenVBand="0" w:oddHBand="1" w:evenHBand="0" w:firstRowFirstColumn="0" w:firstRowLastColumn="0" w:lastRowFirstColumn="0" w:lastRowLastColumn="0"/>
+        </w:trPr>
+        <w:tc>
+          <w:tcPr>
+            <w:cnfStyle w:val="001000000000" w:firstRow="0" w:lastRow="0" w:firstColumn="1" w:lastColumn="0" w:oddVBand="0" w:evenVBand="0" w:oddHBand="0" w:evenHBand="0" w:firstRowFirstColumn="0" w:firstRowLastColumn="0" w:lastRowFirstColumn="0" w:lastRowLastColumn="0"/>
+            <w:tcW w:w="8359" w:type="dxa"/>
+          </w:tcPr>
+          <w:p>
+            <w:pPr>
+              <w:pStyle w:val="Geenafstand"/>
+              <w:rPr>
+                <w:rFonts w:ascii="Calibri" w:hAnsi="Calibri" w:cs="Mangal"/>
+                <w:b w:val="0"/>
+                <w:kern w:val="3"/>
+                <w:lang w:eastAsia="zh-CN" w:bidi="hi-IN"/>
+              </w:rPr>
+            </w:pPr>
+            <w:r>
+              <w:rPr>
+                <w:rFonts w:ascii="Calibri" w:hAnsi="Calibri" w:cs="Mangal"/>
+                <w:b w:val="0"/>
+                <w:kern w:val="3"/>
+                <w:lang w:eastAsia="zh-CN" w:bidi="hi-IN"/>
+              </w:rPr>
+              <w:t xml:space="preserve">Taak Wijzigen: Annuleren brengt je terug naar het taak bekijken van dezelfde taak, zonder dat je enige wijzigingen hebt aangepast in de database. </w:t>
+            </w:r>
+          </w:p>
+        </w:tc>
+        <w:tc>
+          <w:tcPr>
+            <w:tcW w:w="703" w:type="dxa"/>
+          </w:tcPr>
+          <w:p>
+            <w:pPr>
+              <w:pStyle w:val="Geenafstand"/>
+              <w:cnfStyle w:val="000000100000" w:firstRow="0" w:lastRow="0" w:firstColumn="0" w:lastColumn="0" w:oddVBand="0" w:evenVBand="0" w:oddHBand="1" w:evenHBand="0" w:firstRowFirstColumn="0" w:firstRowLastColumn="0" w:lastRowFirstColumn="0" w:lastRowLastColumn="0"/>
+              <w:rPr>
+                <w:rFonts w:ascii="Calibri" w:hAnsi="Calibri" w:cs="Mangal"/>
+                <w:kern w:val="3"/>
+                <w:lang w:eastAsia="zh-CN" w:bidi="hi-IN"/>
+              </w:rPr>
+            </w:pPr>
+          </w:p>
+        </w:tc>
+      </w:tr>
+      <w:tr>
+        <w:tc>
+          <w:tcPr>
+            <w:cnfStyle w:val="001000000000" w:firstRow="0" w:lastRow="0" w:firstColumn="1" w:lastColumn="0" w:oddVBand="0" w:evenVBand="0" w:oddHBand="0" w:evenHBand="0" w:firstRowFirstColumn="0" w:firstRowLastColumn="0" w:lastRowFirstColumn="0" w:lastRowLastColumn="0"/>
+            <w:tcW w:w="8359" w:type="dxa"/>
+          </w:tcPr>
+          <w:p>
+            <w:pPr>
+              <w:pStyle w:val="Geenafstand"/>
+              <w:rPr>
+                <w:rFonts w:ascii="Calibri" w:hAnsi="Calibri" w:cs="Mangal"/>
+                <w:b w:val="0"/>
+                <w:kern w:val="3"/>
+                <w:lang w:eastAsia="zh-CN" w:bidi="hi-IN"/>
+              </w:rPr>
+            </w:pPr>
+            <w:r>
+              <w:rPr>
+                <w:rFonts w:ascii="Calibri" w:hAnsi="Calibri" w:cs="Mangal"/>
+                <w:b w:val="0"/>
+                <w:kern w:val="3"/>
+                <w:lang w:eastAsia="zh-CN" w:bidi="hi-IN"/>
+              </w:rPr>
+              <w:t>Hardware terug knop, laat je altijd een pagina teruggaan in deze prioriteit:</w:t>
+            </w:r>
+            <w:r>
+              <w:rPr>
+                <w:rFonts w:ascii="Calibri" w:hAnsi="Calibri" w:cs="Mangal"/>
+                <w:b w:val="0"/>
+                <w:kern w:val="3"/>
+                <w:lang w:eastAsia="zh-CN" w:bidi="hi-IN"/>
+              </w:rPr>
+              <w:br/>
+              <w:t>Startscherm &lt; Inlogscherm &lt; Hoofdscherm &lt; Taak bekijken &lt; Taak wijzigen</w:t>
+            </w:r>
+          </w:p>
+        </w:tc>
+        <w:tc>
+          <w:tcPr>
+            <w:tcW w:w="703" w:type="dxa"/>
+          </w:tcPr>
+          <w:p>
+            <w:pPr>
+              <w:pStyle w:val="Geenafstand"/>
+              <w:cnfStyle w:val="000000000000" w:firstRow="0" w:lastRow="0" w:firstColumn="0" w:lastColumn="0" w:oddVBand="0" w:evenVBand="0" w:oddHBand="0" w:evenHBand="0" w:firstRowFirstColumn="0" w:firstRowLastColumn="0" w:lastRowFirstColumn="0" w:lastRowLastColumn="0"/>
+              <w:rPr>
+                <w:rFonts w:ascii="Calibri" w:hAnsi="Calibri" w:cs="Mangal"/>
+                <w:kern w:val="3"/>
+                <w:lang w:eastAsia="zh-CN" w:bidi="hi-IN"/>
+              </w:rPr>
+            </w:pPr>
+          </w:p>
+        </w:tc>
+      </w:tr>
+      <w:tr>
+        <w:trPr>
+          <w:cnfStyle w:val="000000100000" w:firstRow="0" w:lastRow="0" w:firstColumn="0" w:lastColumn="0" w:oddVBand="0" w:evenVBand="0" w:oddHBand="1" w:evenHBand="0" w:firstRowFirstColumn="0" w:firstRowLastColumn="0" w:lastRowFirstColumn="0" w:lastRowLastColumn="0"/>
+        </w:trPr>
+        <w:tc>
+          <w:tcPr>
+            <w:cnfStyle w:val="001000000000" w:firstRow="0" w:lastRow="0" w:firstColumn="1" w:lastColumn="0" w:oddVBand="0" w:evenVBand="0" w:oddHBand="0" w:evenHBand="0" w:firstRowFirstColumn="0" w:firstRowLastColumn="0" w:lastRowFirstColumn="0" w:lastRowLastColumn="0"/>
+            <w:tcW w:w="8359" w:type="dxa"/>
+          </w:tcPr>
+          <w:p>
+            <w:pPr>
+              <w:pStyle w:val="Geenafstand"/>
+              <w:rPr>
+                <w:rFonts w:ascii="Calibri" w:hAnsi="Calibri" w:cs="Mangal"/>
+                <w:b w:val="0"/>
+                <w:kern w:val="3"/>
+                <w:lang w:eastAsia="zh-CN" w:bidi="hi-IN"/>
+              </w:rPr>
+            </w:pPr>
+            <w:r>
+              <w:rPr>
+                <w:rFonts w:ascii="Calibri" w:hAnsi="Calibri" w:cs="Mangal"/>
+                <w:b w:val="0"/>
+                <w:kern w:val="3"/>
+                <w:lang w:eastAsia="zh-CN" w:bidi="hi-IN"/>
+              </w:rPr>
+              <w:t>Passief: Als het programma 4 uur lang zonder enige input open staat, logt het vanzelf uit.</w:t>
+            </w:r>
+          </w:p>
+        </w:tc>
+        <w:tc>
+          <w:tcPr>
+            <w:tcW w:w="703" w:type="dxa"/>
+          </w:tcPr>
+          <w:p>
+            <w:pPr>
+              <w:pStyle w:val="Geenafstand"/>
               <w:cnfStyle w:val="000000100000" w:firstRow="0" w:lastRow="0" w:firstColumn="0" w:lastColumn="0" w:oddVBand="0" w:evenVBand="0" w:oddHBand="1" w:evenHBand="0" w:firstRowFirstColumn="0" w:firstRowLastColumn="0" w:lastRowFirstColumn="0" w:lastRowLastColumn="0"/>
               <w:rPr>
                 <w:rFonts w:ascii="Calibri" w:hAnsi="Calibri" w:cs="Mangal"/>
@@ -4637,7 +5141,7 @@
     </w:tbl>
     <w:p>
       <w:pPr>
-        <w:pStyle w:val="NoSpacing"/>
+        <w:pStyle w:val="Geenafstand"/>
         <w:rPr>
           <w:rFonts w:ascii="Calibri" w:hAnsi="Calibri" w:cs="Mangal"/>
           <w:kern w:val="3"/>
@@ -4647,7 +5151,7 @@
     </w:p>
     <w:p>
       <w:pPr>
-        <w:pStyle w:val="NoSpacing"/>
+        <w:pStyle w:val="Geenafstand"/>
         <w:rPr>
           <w:rFonts w:ascii="Calibri" w:hAnsi="Calibri"/>
         </w:rPr>
@@ -4655,7 +5159,7 @@
     </w:p>
     <w:p>
       <w:pPr>
-        <w:pStyle w:val="NoSpacing"/>
+        <w:pStyle w:val="Geenafstand"/>
         <w:rPr>
           <w:rFonts w:ascii="Calibri" w:hAnsi="Calibri"/>
         </w:rPr>
@@ -4669,7 +5173,7 @@
     </w:p>
     <w:p>
       <w:pPr>
-        <w:pStyle w:val="NoSpacing"/>
+        <w:pStyle w:val="Geenafstand"/>
         <w:rPr>
           <w:rFonts w:ascii="Calibri" w:hAnsi="Calibri"/>
         </w:rPr>
@@ -4683,7 +5187,7 @@
     </w:p>
     <w:p>
       <w:pPr>
-        <w:pStyle w:val="NoSpacing"/>
+        <w:pStyle w:val="Geenafstand"/>
         <w:rPr>
           <w:rFonts w:ascii="Calibri" w:hAnsi="Calibri"/>
         </w:rPr>
@@ -4697,7 +5201,7 @@
     </w:p>
     <w:p>
       <w:pPr>
-        <w:pStyle w:val="NoSpacing"/>
+        <w:pStyle w:val="Geenafstand"/>
         <w:rPr>
           <w:rFonts w:ascii="Times New Roman" w:hAnsi="Times New Roman"/>
         </w:rPr>
@@ -4711,7 +5215,7 @@
     </w:p>
     <w:p>
       <w:pPr>
-        <w:pStyle w:val="NoSpacing"/>
+        <w:pStyle w:val="Geenafstand"/>
         <w:rPr>
           <w:rFonts w:ascii="Calibri" w:hAnsi="Calibri"/>
         </w:rPr>
@@ -4725,7 +5229,7 @@
     </w:p>
     <w:p>
       <w:pPr>
-        <w:pStyle w:val="NoSpacing"/>
+        <w:pStyle w:val="Geenafstand"/>
         <w:rPr>
           <w:rFonts w:ascii="Calibri" w:hAnsi="Calibri"/>
         </w:rPr>
@@ -4739,7 +5243,7 @@
     </w:p>
     <w:p>
       <w:pPr>
-        <w:pStyle w:val="NoSpacing"/>
+        <w:pStyle w:val="Geenafstand"/>
         <w:rPr>
           <w:rFonts w:ascii="Calibri" w:hAnsi="Calibri"/>
         </w:rPr>
@@ -4747,7 +5251,7 @@
     </w:p>
     <w:p>
       <w:pPr>
-        <w:pStyle w:val="NoSpacing"/>
+        <w:pStyle w:val="Geenafstand"/>
         <w:rPr>
           <w:rFonts w:ascii="Calibri" w:hAnsi="Calibri"/>
         </w:rPr>
@@ -4755,7 +5259,7 @@
     </w:p>
     <w:p>
       <w:pPr>
-        <w:pStyle w:val="NoSpacing"/>
+        <w:pStyle w:val="Geenafstand"/>
         <w:rPr>
           <w:rFonts w:ascii="Calibri" w:hAnsi="Calibri"/>
         </w:rPr>
@@ -4769,7 +5273,7 @@
     </w:p>
     <w:p>
       <w:pPr>
-        <w:pStyle w:val="NoSpacing"/>
+        <w:pStyle w:val="Geenafstand"/>
         <w:rPr>
           <w:rFonts w:ascii="Calibri" w:hAnsi="Calibri"/>
         </w:rPr>
@@ -4783,7 +5287,7 @@
     </w:p>
     <w:p>
       <w:pPr>
-        <w:pStyle w:val="NoSpacing"/>
+        <w:pStyle w:val="Geenafstand"/>
         <w:rPr>
           <w:rFonts w:ascii="Calibri" w:hAnsi="Calibri"/>
         </w:rPr>
@@ -4797,7 +5301,7 @@
     </w:p>
     <w:p>
       <w:pPr>
-        <w:pStyle w:val="NoSpacing"/>
+        <w:pStyle w:val="Geenafstand"/>
         <w:rPr>
           <w:rFonts w:ascii="Times New Roman" w:hAnsi="Times New Roman"/>
         </w:rPr>
@@ -4811,7 +5315,7 @@
     </w:p>
     <w:p>
       <w:pPr>
-        <w:pStyle w:val="NoSpacing"/>
+        <w:pStyle w:val="Geenafstand"/>
         <w:rPr>
           <w:rFonts w:ascii="Calibri" w:hAnsi="Calibri"/>
         </w:rPr>
@@ -4825,7 +5329,7 @@
     </w:p>
     <w:p>
       <w:pPr>
-        <w:pStyle w:val="NoSpacing"/>
+        <w:pStyle w:val="Geenafstand"/>
         <w:rPr>
           <w:rFonts w:ascii="Calibri" w:hAnsi="Calibri"/>
         </w:rPr>
@@ -4839,7 +5343,7 @@
     </w:p>
     <w:p>
       <w:pPr>
-        <w:pStyle w:val="NoSpacing"/>
+        <w:pStyle w:val="Geenafstand"/>
         <w:rPr>
           <w:rFonts w:ascii="Calibri" w:hAnsi="Calibri"/>
         </w:rPr>
@@ -4847,7 +5351,7 @@
     </w:p>
     <w:p>
       <w:pPr>
-        <w:pStyle w:val="NoSpacing"/>
+        <w:pStyle w:val="Geenafstand"/>
         <w:rPr>
           <w:rFonts w:ascii="Calibri" w:hAnsi="Calibri"/>
         </w:rPr>
@@ -4855,7 +5359,7 @@
     </w:p>
     <w:p>
       <w:pPr>
-        <w:pStyle w:val="NoSpacing"/>
+        <w:pStyle w:val="Geenafstand"/>
         <w:rPr>
           <w:rFonts w:ascii="Calibri" w:hAnsi="Calibri"/>
         </w:rPr>
@@ -4863,7 +5367,7 @@
     </w:p>
     <w:p>
       <w:pPr>
-        <w:pStyle w:val="NoSpacing"/>
+        <w:pStyle w:val="Geenafstand"/>
         <w:rPr>
           <w:rFonts w:ascii="Calibri" w:hAnsi="Calibri"/>
         </w:rPr>
@@ -4871,7 +5375,7 @@
     </w:p>
     <w:p>
       <w:pPr>
-        <w:pStyle w:val="NoSpacing"/>
+        <w:pStyle w:val="Geenafstand"/>
         <w:rPr>
           <w:rFonts w:ascii="Calibri" w:hAnsi="Calibri"/>
         </w:rPr>
@@ -4879,113 +5383,15 @@
     </w:p>
     <w:p>
       <w:pPr>
-        <w:pStyle w:val="NoSpacing"/>
+        <w:pStyle w:val="Geenafstand"/>
         <w:rPr>
           <w:rFonts w:ascii="Calibri" w:hAnsi="Calibri"/>
         </w:rPr>
       </w:pPr>
     </w:p>
-    <w:p>
-      <w:pPr>
-        <w:pStyle w:val="NoSpacing"/>
-        <w:rPr>
-          <w:rFonts w:ascii="Calibri" w:hAnsi="Calibri"/>
-        </w:rPr>
-      </w:pPr>
-    </w:p>
-    <w:p>
-      <w:pPr>
-        <w:pStyle w:val="NoSpacing"/>
-        <w:rPr>
-          <w:rFonts w:ascii="Calibri" w:hAnsi="Calibri"/>
-        </w:rPr>
-      </w:pPr>
-    </w:p>
-    <w:p>
-      <w:pPr>
-        <w:pStyle w:val="NoSpacing"/>
-        <w:rPr>
-          <w:rFonts w:ascii="Calibri" w:hAnsi="Calibri"/>
-        </w:rPr>
-      </w:pPr>
-    </w:p>
-    <w:p>
-      <w:pPr>
-        <w:pStyle w:val="NoSpacing"/>
-        <w:rPr>
-          <w:rFonts w:ascii="Calibri" w:hAnsi="Calibri"/>
-        </w:rPr>
-      </w:pPr>
-    </w:p>
-    <w:p>
-      <w:pPr>
-        <w:pStyle w:val="NoSpacing"/>
-        <w:rPr>
-          <w:rFonts w:ascii="Calibri" w:hAnsi="Calibri"/>
-        </w:rPr>
-      </w:pPr>
-      <w:bookmarkStart w:id="1" w:name="_GoBack"/>
-      <w:bookmarkEnd w:id="1"/>
-    </w:p>
-    <w:p>
-      <w:pPr>
-        <w:pStyle w:val="NoSpacing"/>
-        <w:rPr>
-          <w:rFonts w:ascii="Calibri" w:hAnsi="Calibri"/>
-        </w:rPr>
-      </w:pPr>
-    </w:p>
-    <w:p>
-      <w:pPr>
-        <w:pStyle w:val="NoSpacing"/>
-        <w:rPr>
-          <w:rFonts w:ascii="Calibri" w:hAnsi="Calibri"/>
-        </w:rPr>
-      </w:pPr>
-    </w:p>
-    <w:p>
-      <w:pPr>
-        <w:pStyle w:val="NoSpacing"/>
-        <w:rPr>
-          <w:rFonts w:ascii="Calibri" w:hAnsi="Calibri"/>
-        </w:rPr>
-      </w:pPr>
-    </w:p>
-    <w:p>
-      <w:pPr>
-        <w:pStyle w:val="NoSpacing"/>
-        <w:rPr>
-          <w:rFonts w:ascii="Calibri" w:hAnsi="Calibri"/>
-        </w:rPr>
-      </w:pPr>
-    </w:p>
-    <w:p>
-      <w:pPr>
-        <w:pStyle w:val="NoSpacing"/>
-        <w:rPr>
-          <w:rFonts w:ascii="Calibri" w:hAnsi="Calibri"/>
-        </w:rPr>
-      </w:pPr>
-    </w:p>
-    <w:p>
-      <w:pPr>
-        <w:pStyle w:val="NoSpacing"/>
-        <w:rPr>
-          <w:rFonts w:ascii="Calibri" w:hAnsi="Calibri"/>
-        </w:rPr>
-      </w:pPr>
-    </w:p>
-    <w:p>
-      <w:pPr>
-        <w:pStyle w:val="NoSpacing"/>
-        <w:rPr>
-          <w:rFonts w:ascii="Calibri" w:hAnsi="Calibri"/>
-        </w:rPr>
-      </w:pPr>
-    </w:p>
     <w:tbl>
       <w:tblPr>
-        <w:tblStyle w:val="TableGrid"/>
+        <w:tblStyle w:val="Tabelraster"/>
         <w:tblW w:w="0" w:type="auto"/>
         <w:tblBorders>
           <w:top w:val="none" w:sz="0" w:space="0" w:color="auto"/>
@@ -5008,7 +5414,7 @@
           </w:tcPr>
           <w:p>
             <w:pPr>
-              <w:pStyle w:val="NoSpacing"/>
+              <w:pStyle w:val="Geenafstand"/>
               <w:rPr>
                 <w:rFonts w:ascii="Calibri" w:hAnsi="Calibri"/>
                 <w:b/>
@@ -5019,12 +5425,13 @@
                 <w:rFonts w:ascii="Calibri" w:hAnsi="Calibri"/>
                 <w:b/>
               </w:rPr>
+              <w:lastRenderedPageBreak/>
               <w:t>Projectgroepsnummer tester:</w:t>
             </w:r>
           </w:p>
           <w:p>
             <w:pPr>
-              <w:pStyle w:val="NoSpacing"/>
+              <w:pStyle w:val="Geenafstand"/>
               <w:rPr>
                 <w:rFonts w:ascii="Calibri" w:hAnsi="Calibri"/>
                 <w:b/>
@@ -5033,7 +5440,7 @@
           </w:p>
           <w:p>
             <w:pPr>
-              <w:pStyle w:val="NoSpacing"/>
+              <w:pStyle w:val="Geenafstand"/>
               <w:rPr>
                 <w:rFonts w:ascii="Calibri" w:hAnsi="Calibri"/>
                 <w:b/>
@@ -5047,7 +5454,7 @@
           </w:tcPr>
           <w:p>
             <w:pPr>
-              <w:pStyle w:val="NoSpacing"/>
+              <w:pStyle w:val="Geenafstand"/>
               <w:rPr>
                 <w:rFonts w:ascii="Calibri" w:hAnsi="Calibri"/>
                 <w:b/>
@@ -5065,7 +5472,7 @@
           </w:p>
           <w:p>
             <w:pPr>
-              <w:pStyle w:val="NoSpacing"/>
+              <w:pStyle w:val="Geenafstand"/>
               <w:rPr>
                 <w:rFonts w:ascii="Calibri" w:hAnsi="Calibri"/>
                 <w:b/>
@@ -5075,7 +5482,7 @@
           </w:p>
           <w:p>
             <w:pPr>
-              <w:pStyle w:val="NoSpacing"/>
+              <w:pStyle w:val="Geenafstand"/>
               <w:rPr>
                 <w:rFonts w:ascii="Calibri" w:hAnsi="Calibri"/>
                 <w:b/>
@@ -5091,7 +5498,7 @@
           </w:tcPr>
           <w:p>
             <w:pPr>
-              <w:pStyle w:val="NoSpacing"/>
+              <w:pStyle w:val="Geenafstand"/>
               <w:rPr>
                 <w:rFonts w:ascii="Calibri" w:hAnsi="Calibri"/>
                 <w:b/>
@@ -5113,7 +5520,7 @@
           </w:tcPr>
           <w:p>
             <w:pPr>
-              <w:pStyle w:val="NoSpacing"/>
+              <w:pStyle w:val="Geenafstand"/>
               <w:rPr>
                 <w:rFonts w:ascii="Calibri" w:hAnsi="Calibri"/>
                 <w:b/>
@@ -5164,7 +5571,7 @@
     </w:tbl>
     <w:p>
       <w:pPr>
-        <w:pStyle w:val="NoSpacing"/>
+        <w:pStyle w:val="Geenafstand"/>
         <w:rPr>
           <w:rFonts w:ascii="Calibri" w:hAnsi="Calibri"/>
         </w:rPr>
@@ -5178,18 +5585,31 @@
     </w:p>
     <w:p>
       <w:pPr>
-        <w:pStyle w:val="Heading1"/>
-      </w:pPr>
-      <w:bookmarkStart w:id="2" w:name="_Toc474745293"/>
+        <w:rPr>
+          <w:rFonts w:asciiTheme="majorHAnsi" w:eastAsiaTheme="majorEastAsia" w:hAnsiTheme="majorHAnsi" w:cstheme="majorBidi"/>
+          <w:color w:val="2E74B5" w:themeColor="accent1" w:themeShade="BF"/>
+          <w:sz w:val="32"/>
+          <w:szCs w:val="32"/>
+        </w:rPr>
+      </w:pPr>
+      <w:bookmarkStart w:id="1" w:name="_Toc474745293"/>
+      <w:r>
+        <w:br w:type="page"/>
+      </w:r>
+    </w:p>
+    <w:p>
+      <w:pPr>
+        <w:pStyle w:val="Kop1"/>
+      </w:pPr>
       <w:r>
         <w:lastRenderedPageBreak/>
         <w:t>De gebruiksvriendelijkheid</w:t>
       </w:r>
-      <w:bookmarkEnd w:id="2"/>
+      <w:bookmarkEnd w:id="1"/>
     </w:p>
     <w:tbl>
       <w:tblPr>
-        <w:tblStyle w:val="GridTable4-Accent5"/>
+        <w:tblStyle w:val="GridTable4Accent5"/>
         <w:tblW w:w="0" w:type="auto"/>
         <w:tblLook w:val="04A0" w:firstRow="1" w:lastRow="0" w:firstColumn="1" w:lastColumn="0" w:noHBand="0" w:noVBand="1"/>
       </w:tblPr>
@@ -5208,7 +5628,7 @@
           </w:tcPr>
           <w:p>
             <w:pPr>
-              <w:pStyle w:val="NoSpacing"/>
+              <w:pStyle w:val="Geenafstand"/>
               <w:rPr>
                 <w:rFonts w:ascii="Calibri" w:hAnsi="Calibri" w:cs="Mangal"/>
                 <w:kern w:val="3"/>
@@ -5229,7 +5649,7 @@
           </w:tcPr>
           <w:p>
             <w:pPr>
-              <w:pStyle w:val="NoSpacing"/>
+              <w:pStyle w:val="Geenafstand"/>
               <w:cnfStyle w:val="100000000000" w:firstRow="1" w:lastRow="0" w:firstColumn="0" w:lastColumn="0" w:oddVBand="0" w:evenVBand="0" w:oddHBand="0" w:evenHBand="0" w:firstRowFirstColumn="0" w:firstRowLastColumn="0" w:lastRowFirstColumn="0" w:lastRowLastColumn="0"/>
               <w:rPr>
                 <w:rFonts w:ascii="Calibri" w:hAnsi="Calibri" w:cs="Mangal"/>
@@ -5269,13 +5689,23 @@
           </w:tcPr>
           <w:p>
             <w:pPr>
-              <w:pStyle w:val="NoSpacing"/>
-              <w:rPr>
-                <w:rFonts w:ascii="Calibri" w:hAnsi="Calibri" w:cs="Mangal"/>
+              <w:pStyle w:val="Geenafstand"/>
+              <w:rPr>
+                <w:rFonts w:ascii="Calibri" w:hAnsi="Calibri" w:cs="Mangal"/>
+                <w:b w:val="0"/>
                 <w:kern w:val="3"/>
                 <w:lang w:eastAsia="zh-CN" w:bidi="hi-IN"/>
               </w:rPr>
             </w:pPr>
+            <w:r>
+              <w:rPr>
+                <w:rFonts w:ascii="Calibri" w:hAnsi="Calibri" w:cs="Mangal"/>
+                <w:b w:val="0"/>
+                <w:kern w:val="3"/>
+                <w:lang w:eastAsia="zh-CN" w:bidi="hi-IN"/>
+              </w:rPr>
+              <w:t>Kun je er makkelijk door navigeren?</w:t>
+            </w:r>
           </w:p>
         </w:tc>
         <w:tc>
@@ -5284,7 +5714,7 @@
           </w:tcPr>
           <w:p>
             <w:pPr>
-              <w:pStyle w:val="NoSpacing"/>
+              <w:pStyle w:val="Geenafstand"/>
               <w:cnfStyle w:val="000000100000" w:firstRow="0" w:lastRow="0" w:firstColumn="0" w:lastColumn="0" w:oddVBand="0" w:evenVBand="0" w:oddHBand="1" w:evenHBand="0" w:firstRowFirstColumn="0" w:firstRowLastColumn="0" w:lastRowFirstColumn="0" w:lastRowLastColumn="0"/>
               <w:rPr>
                 <w:rFonts w:ascii="Calibri" w:hAnsi="Calibri" w:cs="Mangal"/>
@@ -5303,13 +5733,43 @@
           </w:tcPr>
           <w:p>
             <w:pPr>
-              <w:pStyle w:val="NoSpacing"/>
-              <w:rPr>
-                <w:rFonts w:ascii="Calibri" w:hAnsi="Calibri" w:cs="Mangal"/>
+              <w:pStyle w:val="Geenafstand"/>
+              <w:rPr>
+                <w:rFonts w:ascii="Calibri" w:hAnsi="Calibri" w:cs="Mangal"/>
+                <w:b w:val="0"/>
                 <w:kern w:val="3"/>
                 <w:lang w:eastAsia="zh-CN" w:bidi="hi-IN"/>
               </w:rPr>
             </w:pPr>
+            <w:r>
+              <w:rPr>
+                <w:rFonts w:ascii="Calibri" w:hAnsi="Calibri" w:cs="Mangal"/>
+                <w:b w:val="0"/>
+                <w:kern w:val="3"/>
+                <w:lang w:eastAsia="zh-CN" w:bidi="hi-IN"/>
+              </w:rPr>
+              <w:t xml:space="preserve">Is de posities van logische knoppen hetzelfde? bijv. Niet dat een </w:t>
+            </w:r>
+            <w:proofErr w:type="spellStart"/>
+            <w:r>
+              <w:rPr>
+                <w:rFonts w:ascii="Calibri" w:hAnsi="Calibri" w:cs="Mangal"/>
+                <w:b w:val="0"/>
+                <w:kern w:val="3"/>
+                <w:lang w:eastAsia="zh-CN" w:bidi="hi-IN"/>
+              </w:rPr>
+              <w:t>terugknop</w:t>
+            </w:r>
+            <w:proofErr w:type="spellEnd"/>
+            <w:r>
+              <w:rPr>
+                <w:rFonts w:ascii="Calibri" w:hAnsi="Calibri" w:cs="Mangal"/>
+                <w:b w:val="0"/>
+                <w:kern w:val="3"/>
+                <w:lang w:eastAsia="zh-CN" w:bidi="hi-IN"/>
+              </w:rPr>
+              <w:t xml:space="preserve">  op een andere positie zit op een ander scherm. </w:t>
+            </w:r>
           </w:p>
         </w:tc>
         <w:tc>
@@ -5318,7 +5778,7 @@
           </w:tcPr>
           <w:p>
             <w:pPr>
-              <w:pStyle w:val="NoSpacing"/>
+              <w:pStyle w:val="Geenafstand"/>
               <w:cnfStyle w:val="000000000000" w:firstRow="0" w:lastRow="0" w:firstColumn="0" w:lastColumn="0" w:oddVBand="0" w:evenVBand="0" w:oddHBand="0" w:evenHBand="0" w:firstRowFirstColumn="0" w:firstRowLastColumn="0" w:lastRowFirstColumn="0" w:lastRowLastColumn="0"/>
               <w:rPr>
                 <w:rFonts w:ascii="Calibri" w:hAnsi="Calibri" w:cs="Mangal"/>
@@ -5340,13 +5800,23 @@
           </w:tcPr>
           <w:p>
             <w:pPr>
-              <w:pStyle w:val="NoSpacing"/>
-              <w:rPr>
-                <w:rFonts w:ascii="Calibri" w:hAnsi="Calibri" w:cs="Mangal"/>
+              <w:pStyle w:val="Geenafstand"/>
+              <w:rPr>
+                <w:rFonts w:ascii="Calibri" w:hAnsi="Calibri" w:cs="Mangal"/>
+                <w:b w:val="0"/>
                 <w:kern w:val="3"/>
                 <w:lang w:eastAsia="zh-CN" w:bidi="hi-IN"/>
               </w:rPr>
             </w:pPr>
+            <w:r>
+              <w:rPr>
+                <w:rFonts w:ascii="Calibri" w:hAnsi="Calibri" w:cs="Mangal"/>
+                <w:b w:val="0"/>
+                <w:kern w:val="3"/>
+                <w:lang w:eastAsia="zh-CN" w:bidi="hi-IN"/>
+              </w:rPr>
+              <w:t>Kun je het grotendeels met 1 hand gebruiken?</w:t>
+            </w:r>
           </w:p>
         </w:tc>
         <w:tc>
@@ -5355,7 +5825,7 @@
           </w:tcPr>
           <w:p>
             <w:pPr>
-              <w:pStyle w:val="NoSpacing"/>
+              <w:pStyle w:val="Geenafstand"/>
               <w:cnfStyle w:val="000000100000" w:firstRow="0" w:lastRow="0" w:firstColumn="0" w:lastColumn="0" w:oddVBand="0" w:evenVBand="0" w:oddHBand="1" w:evenHBand="0" w:firstRowFirstColumn="0" w:firstRowLastColumn="0" w:lastRowFirstColumn="0" w:lastRowLastColumn="0"/>
               <w:rPr>
                 <w:rFonts w:ascii="Calibri" w:hAnsi="Calibri" w:cs="Mangal"/>
@@ -5374,13 +5844,53 @@
           </w:tcPr>
           <w:p>
             <w:pPr>
-              <w:pStyle w:val="NoSpacing"/>
-              <w:rPr>
-                <w:rFonts w:ascii="Calibri" w:hAnsi="Calibri" w:cs="Mangal"/>
+              <w:pStyle w:val="Geenafstand"/>
+              <w:rPr>
+                <w:rFonts w:ascii="Calibri" w:hAnsi="Calibri" w:cs="Mangal"/>
+                <w:b w:val="0"/>
                 <w:kern w:val="3"/>
                 <w:lang w:eastAsia="zh-CN" w:bidi="hi-IN"/>
               </w:rPr>
             </w:pPr>
+            <w:r>
+              <w:rPr>
+                <w:rFonts w:ascii="Calibri" w:hAnsi="Calibri" w:cs="Mangal"/>
+                <w:b w:val="0"/>
+                <w:kern w:val="3"/>
+                <w:lang w:eastAsia="zh-CN" w:bidi="hi-IN"/>
+              </w:rPr>
+              <w:t xml:space="preserve">Moet je niet te vaak onnodig klikken om een actie te kunnen uitvoeren? </w:t>
+            </w:r>
+            <w:r>
+              <w:rPr>
+                <w:rFonts w:ascii="Calibri" w:hAnsi="Calibri" w:cs="Mangal"/>
+                <w:b w:val="0"/>
+                <w:kern w:val="3"/>
+                <w:lang w:eastAsia="zh-CN" w:bidi="hi-IN"/>
+              </w:rPr>
+              <w:br/>
+              <w:t xml:space="preserve">(Denk aan te vaak aan </w:t>
+            </w:r>
+            <w:proofErr w:type="spellStart"/>
+            <w:r>
+              <w:rPr>
+                <w:rFonts w:ascii="Calibri" w:hAnsi="Calibri" w:cs="Mangal"/>
+                <w:b w:val="0"/>
+                <w:kern w:val="3"/>
+                <w:lang w:eastAsia="zh-CN" w:bidi="hi-IN"/>
+              </w:rPr>
+              <w:t>messageboxes</w:t>
+            </w:r>
+            <w:proofErr w:type="spellEnd"/>
+            <w:r>
+              <w:rPr>
+                <w:rFonts w:ascii="Calibri" w:hAnsi="Calibri" w:cs="Mangal"/>
+                <w:b w:val="0"/>
+                <w:kern w:val="3"/>
+                <w:lang w:eastAsia="zh-CN" w:bidi="hi-IN"/>
+              </w:rPr>
+              <w:t xml:space="preserve"> wegklikken)</w:t>
+            </w:r>
           </w:p>
         </w:tc>
         <w:tc>
@@ -5389,7 +5899,7 @@
           </w:tcPr>
           <w:p>
             <w:pPr>
-              <w:pStyle w:val="NoSpacing"/>
+              <w:pStyle w:val="Geenafstand"/>
               <w:cnfStyle w:val="000000000000" w:firstRow="0" w:lastRow="0" w:firstColumn="0" w:lastColumn="0" w:oddVBand="0" w:evenVBand="0" w:oddHBand="0" w:evenHBand="0" w:firstRowFirstColumn="0" w:firstRowLastColumn="0" w:lastRowFirstColumn="0" w:lastRowLastColumn="0"/>
               <w:rPr>
                 <w:rFonts w:ascii="Calibri" w:hAnsi="Calibri" w:cs="Mangal"/>
@@ -5411,13 +5921,23 @@
           </w:tcPr>
           <w:p>
             <w:pPr>
-              <w:pStyle w:val="NoSpacing"/>
-              <w:rPr>
-                <w:rFonts w:ascii="Calibri" w:hAnsi="Calibri" w:cs="Mangal"/>
+              <w:pStyle w:val="Geenafstand"/>
+              <w:rPr>
+                <w:rFonts w:ascii="Calibri" w:hAnsi="Calibri" w:cs="Mangal"/>
+                <w:b w:val="0"/>
                 <w:kern w:val="3"/>
                 <w:lang w:eastAsia="zh-CN" w:bidi="hi-IN"/>
               </w:rPr>
             </w:pPr>
+            <w:r>
+              <w:rPr>
+                <w:rFonts w:ascii="Calibri" w:hAnsi="Calibri" w:cs="Mangal"/>
+                <w:b w:val="0"/>
+                <w:kern w:val="3"/>
+                <w:lang w:eastAsia="zh-CN" w:bidi="hi-IN"/>
+              </w:rPr>
+              <w:t>Blijft de animaties van het bladeren door de pagina’s logisch? (de animatie overgang van de pagina’s, als je teruggaat, lijkt het alsof je teruggaat ect.)</w:t>
+            </w:r>
           </w:p>
         </w:tc>
         <w:tc>
@@ -5426,7 +5946,7 @@
           </w:tcPr>
           <w:p>
             <w:pPr>
-              <w:pStyle w:val="NoSpacing"/>
+              <w:pStyle w:val="Geenafstand"/>
               <w:cnfStyle w:val="000000100000" w:firstRow="0" w:lastRow="0" w:firstColumn="0" w:lastColumn="0" w:oddVBand="0" w:evenVBand="0" w:oddHBand="1" w:evenHBand="0" w:firstRowFirstColumn="0" w:firstRowLastColumn="0" w:lastRowFirstColumn="0" w:lastRowLastColumn="0"/>
               <w:rPr>
                 <w:rFonts w:ascii="Calibri" w:hAnsi="Calibri" w:cs="Mangal"/>
@@ -5436,6 +5956,8 @@
             </w:pPr>
           </w:p>
         </w:tc>
+        <w:bookmarkStart w:id="2" w:name="_GoBack"/>
+        <w:bookmarkEnd w:id="2"/>
       </w:tr>
       <w:tr>
         <w:tc>
@@ -5445,13 +5967,43 @@
           </w:tcPr>
           <w:p>
             <w:pPr>
-              <w:pStyle w:val="NoSpacing"/>
-              <w:rPr>
-                <w:rFonts w:ascii="Calibri" w:hAnsi="Calibri" w:cs="Mangal"/>
+              <w:pStyle w:val="Geenafstand"/>
+              <w:rPr>
+                <w:rFonts w:ascii="Calibri" w:hAnsi="Calibri" w:cs="Mangal"/>
+                <w:b w:val="0"/>
                 <w:kern w:val="3"/>
                 <w:lang w:eastAsia="zh-CN" w:bidi="hi-IN"/>
               </w:rPr>
             </w:pPr>
+            <w:r>
+              <w:rPr>
+                <w:rFonts w:ascii="Calibri" w:hAnsi="Calibri" w:cs="Mangal"/>
+                <w:b w:val="0"/>
+                <w:kern w:val="3"/>
+                <w:lang w:eastAsia="zh-CN" w:bidi="hi-IN"/>
+              </w:rPr>
+              <w:t xml:space="preserve">Is de </w:t>
+            </w:r>
+            <w:proofErr w:type="spellStart"/>
+            <w:r>
+              <w:rPr>
+                <w:rFonts w:ascii="Calibri" w:hAnsi="Calibri" w:cs="Mangal"/>
+                <w:b w:val="0"/>
+                <w:kern w:val="3"/>
+                <w:lang w:eastAsia="zh-CN" w:bidi="hi-IN"/>
+              </w:rPr>
+              <w:t>layout</w:t>
+            </w:r>
+            <w:proofErr w:type="spellEnd"/>
+            <w:r>
+              <w:rPr>
+                <w:rFonts w:ascii="Calibri" w:hAnsi="Calibri" w:cs="Mangal"/>
+                <w:b w:val="0"/>
+                <w:kern w:val="3"/>
+                <w:lang w:eastAsia="zh-CN" w:bidi="hi-IN"/>
+              </w:rPr>
+              <w:t xml:space="preserve"> toepasselijk en hetzelfde overal op de pagina?</w:t>
+            </w:r>
           </w:p>
         </w:tc>
         <w:tc>
@@ -5460,7 +6012,7 @@
           </w:tcPr>
           <w:p>
             <w:pPr>
-              <w:pStyle w:val="NoSpacing"/>
+              <w:pStyle w:val="Geenafstand"/>
               <w:cnfStyle w:val="000000000000" w:firstRow="0" w:lastRow="0" w:firstColumn="0" w:lastColumn="0" w:oddVBand="0" w:evenVBand="0" w:oddHBand="0" w:evenHBand="0" w:firstRowFirstColumn="0" w:firstRowLastColumn="0" w:lastRowFirstColumn="0" w:lastRowLastColumn="0"/>
               <w:rPr>
                 <w:rFonts w:ascii="Calibri" w:hAnsi="Calibri" w:cs="Mangal"/>
@@ -5482,13 +6034,23 @@
           </w:tcPr>
           <w:p>
             <w:pPr>
-              <w:pStyle w:val="NoSpacing"/>
-              <w:rPr>
-                <w:rFonts w:ascii="Calibri" w:hAnsi="Calibri" w:cs="Mangal"/>
+              <w:pStyle w:val="Geenafstand"/>
+              <w:rPr>
+                <w:rFonts w:ascii="Calibri" w:hAnsi="Calibri" w:cs="Mangal"/>
+                <w:b w:val="0"/>
                 <w:kern w:val="3"/>
                 <w:lang w:eastAsia="zh-CN" w:bidi="hi-IN"/>
               </w:rPr>
             </w:pPr>
+            <w:r>
+              <w:rPr>
+                <w:rFonts w:ascii="Calibri" w:hAnsi="Calibri" w:cs="Mangal"/>
+                <w:b w:val="0"/>
+                <w:kern w:val="3"/>
+                <w:lang w:eastAsia="zh-CN" w:bidi="hi-IN"/>
+              </w:rPr>
+              <w:t>Als er iets verkeerd ging, word er dan correct aangegeven?</w:t>
+            </w:r>
           </w:p>
         </w:tc>
         <w:tc>
@@ -5497,8 +6059,144 @@
           </w:tcPr>
           <w:p>
             <w:pPr>
-              <w:pStyle w:val="NoSpacing"/>
+              <w:pStyle w:val="Geenafstand"/>
               <w:cnfStyle w:val="000000100000" w:firstRow="0" w:lastRow="0" w:firstColumn="0" w:lastColumn="0" w:oddVBand="0" w:evenVBand="0" w:oddHBand="1" w:evenHBand="0" w:firstRowFirstColumn="0" w:firstRowLastColumn="0" w:lastRowFirstColumn="0" w:lastRowLastColumn="0"/>
+              <w:rPr>
+                <w:rFonts w:ascii="Calibri" w:hAnsi="Calibri" w:cs="Mangal"/>
+                <w:kern w:val="3"/>
+                <w:lang w:eastAsia="zh-CN" w:bidi="hi-IN"/>
+              </w:rPr>
+            </w:pPr>
+          </w:p>
+        </w:tc>
+      </w:tr>
+      <w:tr>
+        <w:tc>
+          <w:tcPr>
+            <w:cnfStyle w:val="001000000000" w:firstRow="0" w:lastRow="0" w:firstColumn="1" w:lastColumn="0" w:oddVBand="0" w:evenVBand="0" w:oddHBand="0" w:evenHBand="0" w:firstRowFirstColumn="0" w:firstRowLastColumn="0" w:lastRowFirstColumn="0" w:lastRowLastColumn="0"/>
+            <w:tcW w:w="8359" w:type="dxa"/>
+          </w:tcPr>
+          <w:p>
+            <w:pPr>
+              <w:pStyle w:val="Geenafstand"/>
+              <w:rPr>
+                <w:rFonts w:ascii="Calibri" w:hAnsi="Calibri" w:cs="Mangal"/>
+                <w:b w:val="0"/>
+                <w:kern w:val="3"/>
+                <w:lang w:eastAsia="zh-CN" w:bidi="hi-IN"/>
+              </w:rPr>
+            </w:pPr>
+            <w:r>
+              <w:rPr>
+                <w:rFonts w:ascii="Calibri" w:hAnsi="Calibri" w:cs="Mangal"/>
+                <w:b w:val="0"/>
+                <w:kern w:val="3"/>
+                <w:lang w:eastAsia="zh-CN" w:bidi="hi-IN"/>
+              </w:rPr>
+              <w:t xml:space="preserve">Is de </w:t>
+            </w:r>
+            <w:proofErr w:type="spellStart"/>
+            <w:r>
+              <w:rPr>
+                <w:rFonts w:ascii="Calibri" w:hAnsi="Calibri" w:cs="Mangal"/>
+                <w:b w:val="0"/>
+                <w:kern w:val="3"/>
+                <w:lang w:eastAsia="zh-CN" w:bidi="hi-IN"/>
+              </w:rPr>
+              <w:t>layout</w:t>
+            </w:r>
+            <w:proofErr w:type="spellEnd"/>
+            <w:r>
+              <w:rPr>
+                <w:rFonts w:ascii="Calibri" w:hAnsi="Calibri" w:cs="Mangal"/>
+                <w:b w:val="0"/>
+                <w:kern w:val="3"/>
+                <w:lang w:eastAsia="zh-CN" w:bidi="hi-IN"/>
+              </w:rPr>
+              <w:t xml:space="preserve"> hetzelfde als wat de klant heeft gevraagd?</w:t>
+            </w:r>
+          </w:p>
+          <w:p>
+            <w:pPr>
+              <w:pStyle w:val="Geenafstand"/>
+              <w:numPr>
+                <w:ilvl w:val="0"/>
+                <w:numId w:val="2"/>
+              </w:numPr>
+              <w:rPr>
+                <w:rFonts w:ascii="Calibri" w:hAnsi="Calibri" w:cs="Mangal"/>
+                <w:b w:val="0"/>
+                <w:kern w:val="3"/>
+                <w:lang w:eastAsia="zh-CN" w:bidi="hi-IN"/>
+              </w:rPr>
+            </w:pPr>
+            <w:r>
+              <w:rPr>
+                <w:rFonts w:ascii="Calibri" w:hAnsi="Calibri" w:cs="Mangal"/>
+                <w:b w:val="0"/>
+                <w:kern w:val="3"/>
+                <w:lang w:eastAsia="zh-CN" w:bidi="hi-IN"/>
+              </w:rPr>
+              <w:t>Witte achtergrond met zwarte tekst</w:t>
+            </w:r>
+          </w:p>
+          <w:p>
+            <w:pPr>
+              <w:pStyle w:val="Geenafstand"/>
+              <w:numPr>
+                <w:ilvl w:val="0"/>
+                <w:numId w:val="2"/>
+              </w:numPr>
+              <w:rPr>
+                <w:rFonts w:ascii="Calibri" w:hAnsi="Calibri" w:cs="Mangal"/>
+                <w:b w:val="0"/>
+                <w:kern w:val="3"/>
+                <w:lang w:eastAsia="zh-CN" w:bidi="hi-IN"/>
+              </w:rPr>
+            </w:pPr>
+            <w:r>
+              <w:rPr>
+                <w:rFonts w:ascii="Calibri" w:hAnsi="Calibri" w:cs="Mangal"/>
+                <w:b w:val="0"/>
+                <w:kern w:val="3"/>
+                <w:lang w:eastAsia="zh-CN" w:bidi="hi-IN"/>
+              </w:rPr>
+              <w:t>Blauwe knoppen met witte tekst, of een icoon</w:t>
+            </w:r>
+          </w:p>
+          <w:p>
+            <w:pPr>
+              <w:pStyle w:val="Geenafstand"/>
+              <w:numPr>
+                <w:ilvl w:val="0"/>
+                <w:numId w:val="2"/>
+              </w:numPr>
+              <w:rPr>
+                <w:rFonts w:ascii="Calibri" w:hAnsi="Calibri" w:cs="Mangal"/>
+                <w:b w:val="0"/>
+                <w:kern w:val="3"/>
+                <w:lang w:eastAsia="zh-CN" w:bidi="hi-IN"/>
+              </w:rPr>
+            </w:pPr>
+            <w:r>
+              <w:rPr>
+                <w:rFonts w:ascii="Calibri" w:hAnsi="Calibri" w:cs="Mangal"/>
+                <w:b w:val="0"/>
+                <w:kern w:val="3"/>
+                <w:lang w:eastAsia="zh-CN" w:bidi="hi-IN"/>
+              </w:rPr>
+              <w:t>Knoppen zijn vierkant met ronde hoeken</w:t>
+            </w:r>
+          </w:p>
+        </w:tc>
+        <w:tc>
+          <w:tcPr>
+            <w:tcW w:w="703" w:type="dxa"/>
+          </w:tcPr>
+          <w:p>
+            <w:pPr>
+              <w:pStyle w:val="Geenafstand"/>
+              <w:cnfStyle w:val="000000000000" w:firstRow="0" w:lastRow="0" w:firstColumn="0" w:lastColumn="0" w:oddVBand="0" w:evenVBand="0" w:oddHBand="0" w:evenHBand="0" w:firstRowFirstColumn="0" w:firstRowLastColumn="0" w:lastRowFirstColumn="0" w:lastRowLastColumn="0"/>
               <w:rPr>
                 <w:rFonts w:ascii="Calibri" w:hAnsi="Calibri" w:cs="Mangal"/>
                 <w:kern w:val="3"/>
@@ -5511,17 +6209,17 @@
     </w:tbl>
     <w:p>
       <w:pPr>
-        <w:pStyle w:val="NoSpacing"/>
+        <w:pStyle w:val="Geenafstand"/>
       </w:pPr>
     </w:p>
     <w:p>
       <w:pPr>
-        <w:pStyle w:val="NoSpacing"/>
+        <w:pStyle w:val="Geenafstand"/>
       </w:pPr>
     </w:p>
     <w:p>
       <w:pPr>
-        <w:pStyle w:val="NoSpacing"/>
+        <w:pStyle w:val="Geenafstand"/>
         <w:rPr>
           <w:rFonts w:ascii="Calibri" w:hAnsi="Calibri"/>
         </w:rPr>
@@ -5535,7 +6233,7 @@
     </w:p>
     <w:p>
       <w:pPr>
-        <w:pStyle w:val="NoSpacing"/>
+        <w:pStyle w:val="Geenafstand"/>
         <w:rPr>
           <w:rFonts w:ascii="Calibri" w:hAnsi="Calibri"/>
         </w:rPr>
@@ -5549,7 +6247,7 @@
     </w:p>
     <w:p>
       <w:pPr>
-        <w:pStyle w:val="NoSpacing"/>
+        <w:pStyle w:val="Geenafstand"/>
         <w:rPr>
           <w:rFonts w:ascii="Calibri" w:hAnsi="Calibri"/>
         </w:rPr>
@@ -5563,7 +6261,7 @@
     </w:p>
     <w:p>
       <w:pPr>
-        <w:pStyle w:val="NoSpacing"/>
+        <w:pStyle w:val="Geenafstand"/>
         <w:rPr>
           <w:rFonts w:ascii="Calibri" w:hAnsi="Calibri"/>
         </w:rPr>
@@ -5577,7 +6275,7 @@
     </w:p>
     <w:p>
       <w:pPr>
-        <w:pStyle w:val="NoSpacing"/>
+        <w:pStyle w:val="Geenafstand"/>
         <w:rPr>
           <w:rFonts w:ascii="Calibri" w:hAnsi="Calibri"/>
         </w:rPr>
@@ -5591,7 +6289,7 @@
     </w:p>
     <w:p>
       <w:pPr>
-        <w:pStyle w:val="NoSpacing"/>
+        <w:pStyle w:val="Geenafstand"/>
         <w:rPr>
           <w:rFonts w:ascii="Calibri" w:hAnsi="Calibri"/>
         </w:rPr>
@@ -5605,7 +6303,7 @@
     </w:p>
     <w:p>
       <w:pPr>
-        <w:pStyle w:val="NoSpacing"/>
+        <w:pStyle w:val="Geenafstand"/>
         <w:rPr>
           <w:rFonts w:ascii="Calibri" w:hAnsi="Calibri"/>
         </w:rPr>
@@ -5613,7 +6311,7 @@
     </w:p>
     <w:p>
       <w:pPr>
-        <w:pStyle w:val="NoSpacing"/>
+        <w:pStyle w:val="Geenafstand"/>
         <w:rPr>
           <w:rFonts w:ascii="Calibri" w:hAnsi="Calibri"/>
         </w:rPr>
@@ -5621,7 +6319,7 @@
     </w:p>
     <w:p>
       <w:pPr>
-        <w:pStyle w:val="NoSpacing"/>
+        <w:pStyle w:val="Geenafstand"/>
         <w:rPr>
           <w:rFonts w:ascii="Calibri" w:hAnsi="Calibri"/>
         </w:rPr>
@@ -5635,7 +6333,7 @@
     </w:p>
     <w:p>
       <w:pPr>
-        <w:pStyle w:val="NoSpacing"/>
+        <w:pStyle w:val="Geenafstand"/>
         <w:rPr>
           <w:rFonts w:ascii="Calibri" w:hAnsi="Calibri"/>
         </w:rPr>
@@ -5649,7 +6347,7 @@
     </w:p>
     <w:p>
       <w:pPr>
-        <w:pStyle w:val="NoSpacing"/>
+        <w:pStyle w:val="Geenafstand"/>
         <w:rPr>
           <w:rFonts w:ascii="Calibri" w:hAnsi="Calibri"/>
         </w:rPr>
@@ -5663,7 +6361,7 @@
     </w:p>
     <w:p>
       <w:pPr>
-        <w:pStyle w:val="NoSpacing"/>
+        <w:pStyle w:val="Geenafstand"/>
         <w:rPr>
           <w:rFonts w:ascii="Times New Roman" w:hAnsi="Times New Roman"/>
         </w:rPr>
@@ -5677,7 +6375,7 @@
     </w:p>
     <w:p>
       <w:pPr>
-        <w:pStyle w:val="NoSpacing"/>
+        <w:pStyle w:val="Geenafstand"/>
         <w:rPr>
           <w:rFonts w:ascii="Calibri" w:hAnsi="Calibri"/>
         </w:rPr>
@@ -5691,7 +6389,7 @@
     </w:p>
     <w:p>
       <w:pPr>
-        <w:pStyle w:val="NoSpacing"/>
+        <w:pStyle w:val="Geenafstand"/>
         <w:rPr>
           <w:rFonts w:ascii="Calibri" w:hAnsi="Calibri"/>
         </w:rPr>
@@ -5705,7 +6403,7 @@
     </w:p>
     <w:p>
       <w:pPr>
-        <w:pStyle w:val="NoSpacing"/>
+        <w:pStyle w:val="Geenafstand"/>
         <w:rPr>
           <w:rFonts w:ascii="Calibri" w:hAnsi="Calibri"/>
         </w:rPr>
@@ -5713,7 +6411,7 @@
     </w:p>
     <w:p>
       <w:pPr>
-        <w:pStyle w:val="NoSpacing"/>
+        <w:pStyle w:val="Geenafstand"/>
         <w:rPr>
           <w:rFonts w:ascii="Calibri" w:hAnsi="Calibri"/>
         </w:rPr>
@@ -5721,7 +6419,7 @@
     </w:p>
     <w:p>
       <w:pPr>
-        <w:pStyle w:val="NoSpacing"/>
+        <w:pStyle w:val="Geenafstand"/>
         <w:rPr>
           <w:rFonts w:ascii="Calibri" w:hAnsi="Calibri"/>
         </w:rPr>
@@ -5729,7 +6427,7 @@
     </w:p>
     <w:p>
       <w:pPr>
-        <w:pStyle w:val="NoSpacing"/>
+        <w:pStyle w:val="Geenafstand"/>
         <w:rPr>
           <w:rFonts w:ascii="Calibri" w:hAnsi="Calibri"/>
         </w:rPr>
@@ -5737,7 +6435,7 @@
     </w:p>
     <w:p>
       <w:pPr>
-        <w:pStyle w:val="NoSpacing"/>
+        <w:pStyle w:val="Geenafstand"/>
         <w:rPr>
           <w:rFonts w:ascii="Calibri" w:hAnsi="Calibri"/>
         </w:rPr>
@@ -5745,7 +6443,7 @@
     </w:p>
     <w:p>
       <w:pPr>
-        <w:pStyle w:val="NoSpacing"/>
+        <w:pStyle w:val="Geenafstand"/>
         <w:rPr>
           <w:rFonts w:ascii="Calibri" w:hAnsi="Calibri"/>
         </w:rPr>
@@ -5753,7 +6451,7 @@
     </w:p>
     <w:p>
       <w:pPr>
-        <w:pStyle w:val="NoSpacing"/>
+        <w:pStyle w:val="Geenafstand"/>
         <w:rPr>
           <w:rFonts w:ascii="Calibri" w:hAnsi="Calibri"/>
         </w:rPr>
@@ -5761,7 +6459,7 @@
     </w:p>
     <w:p>
       <w:pPr>
-        <w:pStyle w:val="NoSpacing"/>
+        <w:pStyle w:val="Geenafstand"/>
         <w:rPr>
           <w:rFonts w:ascii="Calibri" w:hAnsi="Calibri"/>
         </w:rPr>
@@ -5769,7 +6467,7 @@
     </w:p>
     <w:p>
       <w:pPr>
-        <w:pStyle w:val="NoSpacing"/>
+        <w:pStyle w:val="Geenafstand"/>
         <w:rPr>
           <w:rFonts w:ascii="Calibri" w:hAnsi="Calibri"/>
         </w:rPr>
@@ -5777,7 +6475,7 @@
     </w:p>
     <w:p>
       <w:pPr>
-        <w:pStyle w:val="NoSpacing"/>
+        <w:pStyle w:val="Geenafstand"/>
         <w:rPr>
           <w:rFonts w:ascii="Calibri" w:hAnsi="Calibri"/>
         </w:rPr>
@@ -5785,7 +6483,7 @@
     </w:p>
     <w:p>
       <w:pPr>
-        <w:pStyle w:val="NoSpacing"/>
+        <w:pStyle w:val="Geenafstand"/>
         <w:rPr>
           <w:rFonts w:ascii="Calibri" w:hAnsi="Calibri"/>
         </w:rPr>
@@ -5793,7 +6491,7 @@
     </w:p>
     <w:p>
       <w:pPr>
-        <w:pStyle w:val="NoSpacing"/>
+        <w:pStyle w:val="Geenafstand"/>
         <w:rPr>
           <w:rFonts w:ascii="Calibri" w:hAnsi="Calibri"/>
         </w:rPr>
@@ -5801,7 +6499,7 @@
     </w:p>
     <w:p>
       <w:pPr>
-        <w:pStyle w:val="NoSpacing"/>
+        <w:pStyle w:val="Geenafstand"/>
         <w:rPr>
           <w:rFonts w:ascii="Calibri" w:hAnsi="Calibri"/>
         </w:rPr>
@@ -5809,7 +6507,7 @@
     </w:p>
     <w:p>
       <w:pPr>
-        <w:pStyle w:val="NoSpacing"/>
+        <w:pStyle w:val="Geenafstand"/>
         <w:rPr>
           <w:rFonts w:ascii="Calibri" w:hAnsi="Calibri"/>
         </w:rPr>
@@ -5817,7 +6515,7 @@
     </w:p>
     <w:p>
       <w:pPr>
-        <w:pStyle w:val="NoSpacing"/>
+        <w:pStyle w:val="Geenafstand"/>
         <w:rPr>
           <w:rFonts w:ascii="Calibri" w:hAnsi="Calibri"/>
         </w:rPr>
@@ -5825,7 +6523,7 @@
     </w:p>
     <w:p>
       <w:pPr>
-        <w:pStyle w:val="NoSpacing"/>
+        <w:pStyle w:val="Geenafstand"/>
         <w:rPr>
           <w:rFonts w:ascii="Calibri" w:hAnsi="Calibri"/>
         </w:rPr>
@@ -5833,7 +6531,7 @@
     </w:p>
     <w:p>
       <w:pPr>
-        <w:pStyle w:val="NoSpacing"/>
+        <w:pStyle w:val="Geenafstand"/>
         <w:rPr>
           <w:rFonts w:ascii="Calibri" w:hAnsi="Calibri"/>
         </w:rPr>
@@ -5841,7 +6539,7 @@
     </w:p>
     <w:p>
       <w:pPr>
-        <w:pStyle w:val="NoSpacing"/>
+        <w:pStyle w:val="Geenafstand"/>
         <w:rPr>
           <w:rFonts w:ascii="Calibri" w:hAnsi="Calibri"/>
         </w:rPr>
@@ -5849,7 +6547,7 @@
     </w:p>
     <w:p>
       <w:pPr>
-        <w:pStyle w:val="NoSpacing"/>
+        <w:pStyle w:val="Geenafstand"/>
         <w:rPr>
           <w:rFonts w:ascii="Calibri" w:hAnsi="Calibri"/>
         </w:rPr>
@@ -5857,7 +6555,7 @@
     </w:p>
     <w:tbl>
       <w:tblPr>
-        <w:tblStyle w:val="TableGrid"/>
+        <w:tblStyle w:val="Tabelraster"/>
         <w:tblW w:w="0" w:type="auto"/>
         <w:tblBorders>
           <w:top w:val="none" w:sz="0" w:space="0" w:color="auto"/>
@@ -5880,7 +6578,7 @@
           </w:tcPr>
           <w:p>
             <w:pPr>
-              <w:pStyle w:val="NoSpacing"/>
+              <w:pStyle w:val="Geenafstand"/>
               <w:rPr>
                 <w:rFonts w:ascii="Calibri" w:hAnsi="Calibri"/>
                 <w:b/>
@@ -5891,12 +6589,13 @@
                 <w:rFonts w:ascii="Calibri" w:hAnsi="Calibri"/>
                 <w:b/>
               </w:rPr>
+              <w:lastRenderedPageBreak/>
               <w:t>Projectgroepsnummer tester:</w:t>
             </w:r>
           </w:p>
           <w:p>
             <w:pPr>
-              <w:pStyle w:val="NoSpacing"/>
+              <w:pStyle w:val="Geenafstand"/>
               <w:rPr>
                 <w:rFonts w:ascii="Calibri" w:hAnsi="Calibri"/>
                 <w:b/>
@@ -5905,7 +6604,7 @@
           </w:p>
           <w:p>
             <w:pPr>
-              <w:pStyle w:val="NoSpacing"/>
+              <w:pStyle w:val="Geenafstand"/>
               <w:rPr>
                 <w:rFonts w:ascii="Calibri" w:hAnsi="Calibri"/>
                 <w:b/>
@@ -5919,7 +6618,7 @@
           </w:tcPr>
           <w:p>
             <w:pPr>
-              <w:pStyle w:val="NoSpacing"/>
+              <w:pStyle w:val="Geenafstand"/>
               <w:rPr>
                 <w:rFonts w:ascii="Calibri" w:hAnsi="Calibri"/>
                 <w:b/>
@@ -5937,7 +6636,7 @@
           </w:p>
           <w:p>
             <w:pPr>
-              <w:pStyle w:val="NoSpacing"/>
+              <w:pStyle w:val="Geenafstand"/>
               <w:rPr>
                 <w:rFonts w:ascii="Calibri" w:hAnsi="Calibri"/>
                 <w:b/>
@@ -5947,7 +6646,7 @@
           </w:p>
           <w:p>
             <w:pPr>
-              <w:pStyle w:val="NoSpacing"/>
+              <w:pStyle w:val="Geenafstand"/>
               <w:rPr>
                 <w:rFonts w:ascii="Calibri" w:hAnsi="Calibri"/>
                 <w:b/>
@@ -5963,7 +6662,7 @@
           </w:tcPr>
           <w:p>
             <w:pPr>
-              <w:pStyle w:val="NoSpacing"/>
+              <w:pStyle w:val="Geenafstand"/>
               <w:rPr>
                 <w:rFonts w:ascii="Calibri" w:hAnsi="Calibri"/>
                 <w:b/>
@@ -5985,7 +6684,7 @@
           </w:tcPr>
           <w:p>
             <w:pPr>
-              <w:pStyle w:val="NoSpacing"/>
+              <w:pStyle w:val="Geenafstand"/>
               <w:rPr>
                 <w:rFonts w:ascii="Calibri" w:hAnsi="Calibri"/>
                 <w:b/>
@@ -6036,11 +6735,11 @@
     </w:tbl>
     <w:p>
       <w:pPr>
-        <w:pStyle w:val="NoSpacing"/>
+        <w:pStyle w:val="Geenafstand"/>
       </w:pPr>
     </w:p>
     <w:sectPr>
-      <w:footerReference w:type="default" r:id="rId8"/>
+      <w:footerReference w:type="default" r:id="rId10"/>
       <w:pgSz w:w="11906" w:h="16838"/>
       <w:pgMar w:top="1417" w:right="1417" w:bottom="1417" w:left="1417" w:header="708" w:footer="708" w:gutter="0"/>
       <w:pgNumType w:start="0"/>
@@ -6053,7 +6752,7 @@
 </file>
 
 <file path=word/endnotes.xml><?xml version="1.0" encoding="utf-8"?>
-<w:endnotes xmlns:wpc="http://schemas.microsoft.com/office/word/2010/wordprocessingCanvas" xmlns:mc="http://schemas.openxmlformats.org/markup-compatibility/2006" xmlns:o="urn:schemas-microsoft-com:office:office" xmlns:r="http://schemas.openxmlformats.org/officeDocument/2006/relationships" xmlns:m="http://schemas.openxmlformats.org/officeDocument/2006/math" xmlns:v="urn:schemas-microsoft-com:vml" xmlns:wp14="http://schemas.microsoft.com/office/word/2010/wordprocessingDrawing" xmlns:wp="http://schemas.openxmlformats.org/drawingml/2006/wordprocessingDrawing" xmlns:w10="urn:schemas-microsoft-com:office:word" xmlns:w="http://schemas.openxmlformats.org/wordprocessingml/2006/main" xmlns:w14="http://schemas.microsoft.com/office/word/2010/wordml" xmlns:w15="http://schemas.microsoft.com/office/word/2012/wordml" xmlns:wpg="http://schemas.microsoft.com/office/word/2010/wordprocessingGroup" xmlns:wpi="http://schemas.microsoft.com/office/word/2010/wordprocessingInk" xmlns:wne="http://schemas.microsoft.com/office/word/2006/wordml" xmlns:wps="http://schemas.microsoft.com/office/word/2010/wordprocessingShape" mc:Ignorable="w14 w15 wp14">
+<w:endnotes xmlns:wpc="http://schemas.microsoft.com/office/word/2010/wordprocessingCanvas" xmlns:mc="http://schemas.openxmlformats.org/markup-compatibility/2006" xmlns:o="urn:schemas-microsoft-com:office:office" xmlns:r="http://schemas.openxmlformats.org/officeDocument/2006/relationships" xmlns:m="http://schemas.openxmlformats.org/officeDocument/2006/math" xmlns:v="urn:schemas-microsoft-com:vml" xmlns:wp14="http://schemas.microsoft.com/office/word/2010/wordprocessingDrawing" xmlns:wp="http://schemas.openxmlformats.org/drawingml/2006/wordprocessingDrawing" xmlns:w10="urn:schemas-microsoft-com:office:word" xmlns:w="http://schemas.openxmlformats.org/wordprocessingml/2006/main" xmlns:w14="http://schemas.microsoft.com/office/word/2010/wordml" xmlns:wpg="http://schemas.microsoft.com/office/word/2010/wordprocessingGroup" xmlns:wpi="http://schemas.microsoft.com/office/word/2010/wordprocessingInk" xmlns:wne="http://schemas.microsoft.com/office/word/2006/wordml" xmlns:wps="http://schemas.microsoft.com/office/word/2010/wordprocessingShape" mc:Ignorable="w14 wp14">
   <w:endnote w:type="separator" w:id="-1">
     <w:p>
       <w:pPr>
@@ -6078,7 +6777,7 @@
 </file>
 
 <file path=word/footer1.xml><?xml version="1.0" encoding="utf-8"?>
-<w:ftr xmlns:wpc="http://schemas.microsoft.com/office/word/2010/wordprocessingCanvas" xmlns:mc="http://schemas.openxmlformats.org/markup-compatibility/2006" xmlns:o="urn:schemas-microsoft-com:office:office" xmlns:r="http://schemas.openxmlformats.org/officeDocument/2006/relationships" xmlns:m="http://schemas.openxmlformats.org/officeDocument/2006/math" xmlns:v="urn:schemas-microsoft-com:vml" xmlns:wp14="http://schemas.microsoft.com/office/word/2010/wordprocessingDrawing" xmlns:wp="http://schemas.openxmlformats.org/drawingml/2006/wordprocessingDrawing" xmlns:w10="urn:schemas-microsoft-com:office:word" xmlns:w="http://schemas.openxmlformats.org/wordprocessingml/2006/main" xmlns:w14="http://schemas.microsoft.com/office/word/2010/wordml" xmlns:w15="http://schemas.microsoft.com/office/word/2012/wordml" xmlns:wpg="http://schemas.microsoft.com/office/word/2010/wordprocessingGroup" xmlns:wpi="http://schemas.microsoft.com/office/word/2010/wordprocessingInk" xmlns:wne="http://schemas.microsoft.com/office/word/2006/wordml" xmlns:wps="http://schemas.microsoft.com/office/word/2010/wordprocessingShape" mc:Ignorable="w14 w15 wp14">
+<w:ftr xmlns:wpc="http://schemas.microsoft.com/office/word/2010/wordprocessingCanvas" xmlns:mc="http://schemas.openxmlformats.org/markup-compatibility/2006" xmlns:o="urn:schemas-microsoft-com:office:office" xmlns:r="http://schemas.openxmlformats.org/officeDocument/2006/relationships" xmlns:m="http://schemas.openxmlformats.org/officeDocument/2006/math" xmlns:v="urn:schemas-microsoft-com:vml" xmlns:wp14="http://schemas.microsoft.com/office/word/2010/wordprocessingDrawing" xmlns:wp="http://schemas.openxmlformats.org/drawingml/2006/wordprocessingDrawing" xmlns:w10="urn:schemas-microsoft-com:office:word" xmlns:w="http://schemas.openxmlformats.org/wordprocessingml/2006/main" xmlns:w14="http://schemas.microsoft.com/office/word/2010/wordml" xmlns:wpg="http://schemas.microsoft.com/office/word/2010/wordprocessingGroup" xmlns:wpi="http://schemas.microsoft.com/office/word/2010/wordprocessingInk" xmlns:wne="http://schemas.microsoft.com/office/word/2006/wordml" xmlns:wps="http://schemas.microsoft.com/office/word/2010/wordprocessingShape" mc:Ignorable="w14 wp14">
   <w:sdt>
     <w:sdtPr>
       <w:id w:val="-1175268824"/>
@@ -6087,6 +6786,7 @@
         <w:docPartUnique/>
       </w:docPartObj>
     </w:sdtPr>
+    <w:sdtEndPr/>
     <w:sdtContent>
       <w:sdt>
         <w:sdtPr>
@@ -6096,10 +6796,11 @@
             <w:docPartUnique/>
           </w:docPartObj>
         </w:sdtPr>
+        <w:sdtEndPr/>
         <w:sdtContent>
           <w:p>
             <w:pPr>
-              <w:pStyle w:val="Footer"/>
+              <w:pStyle w:val="Voettekst"/>
               <w:jc w:val="right"/>
             </w:pPr>
             <w:r>
@@ -6136,7 +6837,7 @@
                 <w:bCs/>
                 <w:noProof/>
               </w:rPr>
-              <w:t>2</w:t>
+              <w:t>4</w:t>
             </w:r>
             <w:r>
               <w:rPr>
@@ -6181,7 +6882,7 @@
                 <w:bCs/>
                 <w:noProof/>
               </w:rPr>
-              <w:t>3</w:t>
+              <w:t>5</w:t>
             </w:r>
             <w:r>
               <w:rPr>
@@ -6199,14 +6900,14 @@
   </w:sdt>
   <w:p>
     <w:pPr>
-      <w:pStyle w:val="Footer"/>
+      <w:pStyle w:val="Voettekst"/>
     </w:pPr>
   </w:p>
 </w:ftr>
 </file>
 
 <file path=word/footnotes.xml><?xml version="1.0" encoding="utf-8"?>
-<w:footnotes xmlns:wpc="http://schemas.microsoft.com/office/word/2010/wordprocessingCanvas" xmlns:mc="http://schemas.openxmlformats.org/markup-compatibility/2006" xmlns:o="urn:schemas-microsoft-com:office:office" xmlns:r="http://schemas.openxmlformats.org/officeDocument/2006/relationships" xmlns:m="http://schemas.openxmlformats.org/officeDocument/2006/math" xmlns:v="urn:schemas-microsoft-com:vml" xmlns:wp14="http://schemas.microsoft.com/office/word/2010/wordprocessingDrawing" xmlns:wp="http://schemas.openxmlformats.org/drawingml/2006/wordprocessingDrawing" xmlns:w10="urn:schemas-microsoft-com:office:word" xmlns:w="http://schemas.openxmlformats.org/wordprocessingml/2006/main" xmlns:w14="http://schemas.microsoft.com/office/word/2010/wordml" xmlns:w15="http://schemas.microsoft.com/office/word/2012/wordml" xmlns:wpg="http://schemas.microsoft.com/office/word/2010/wordprocessingGroup" xmlns:wpi="http://schemas.microsoft.com/office/word/2010/wordprocessingInk" xmlns:wne="http://schemas.microsoft.com/office/word/2006/wordml" xmlns:wps="http://schemas.microsoft.com/office/word/2010/wordprocessingShape" mc:Ignorable="w14 w15 wp14">
+<w:footnotes xmlns:wpc="http://schemas.microsoft.com/office/word/2010/wordprocessingCanvas" xmlns:mc="http://schemas.openxmlformats.org/markup-compatibility/2006" xmlns:o="urn:schemas-microsoft-com:office:office" xmlns:r="http://schemas.openxmlformats.org/officeDocument/2006/relationships" xmlns:m="http://schemas.openxmlformats.org/officeDocument/2006/math" xmlns:v="urn:schemas-microsoft-com:vml" xmlns:wp14="http://schemas.microsoft.com/office/word/2010/wordprocessingDrawing" xmlns:wp="http://schemas.openxmlformats.org/drawingml/2006/wordprocessingDrawing" xmlns:w10="urn:schemas-microsoft-com:office:word" xmlns:w="http://schemas.openxmlformats.org/wordprocessingml/2006/main" xmlns:w14="http://schemas.microsoft.com/office/word/2010/wordml" xmlns:wpg="http://schemas.microsoft.com/office/word/2010/wordprocessingGroup" xmlns:wpi="http://schemas.microsoft.com/office/word/2010/wordprocessingInk" xmlns:wne="http://schemas.microsoft.com/office/word/2006/wordml" xmlns:wps="http://schemas.microsoft.com/office/word/2010/wordprocessingShape" mc:Ignorable="w14 wp14">
   <w:footnote w:type="separator" w:id="-1">
     <w:p>
       <w:pPr>
@@ -6231,8 +6932,120 @@
 </file>
 
 <file path=word/numbering.xml><?xml version="1.0" encoding="utf-8"?>
-<w:numbering xmlns:wpc="http://schemas.microsoft.com/office/word/2010/wordprocessingCanvas" xmlns:mc="http://schemas.openxmlformats.org/markup-compatibility/2006" xmlns:o="urn:schemas-microsoft-com:office:office" xmlns:r="http://schemas.openxmlformats.org/officeDocument/2006/relationships" xmlns:m="http://schemas.openxmlformats.org/officeDocument/2006/math" xmlns:v="urn:schemas-microsoft-com:vml" xmlns:wp14="http://schemas.microsoft.com/office/word/2010/wordprocessingDrawing" xmlns:wp="http://schemas.openxmlformats.org/drawingml/2006/wordprocessingDrawing" xmlns:w10="urn:schemas-microsoft-com:office:word" xmlns:w="http://schemas.openxmlformats.org/wordprocessingml/2006/main" xmlns:w14="http://schemas.microsoft.com/office/word/2010/wordml" xmlns:w15="http://schemas.microsoft.com/office/word/2012/wordml" xmlns:wpg="http://schemas.microsoft.com/office/word/2010/wordprocessingGroup" xmlns:wpi="http://schemas.microsoft.com/office/word/2010/wordprocessingInk" xmlns:wne="http://schemas.microsoft.com/office/word/2006/wordml" xmlns:wps="http://schemas.microsoft.com/office/word/2010/wordprocessingShape" mc:Ignorable="w14 w15 wp14">
-  <w:abstractNum w:abstractNumId="0" w15:restartNumberingAfterBreak="0">
+<w:numbering xmlns:wpc="http://schemas.microsoft.com/office/word/2010/wordprocessingCanvas" xmlns:mc="http://schemas.openxmlformats.org/markup-compatibility/2006" xmlns:o="urn:schemas-microsoft-com:office:office" xmlns:r="http://schemas.openxmlformats.org/officeDocument/2006/relationships" xmlns:m="http://schemas.openxmlformats.org/officeDocument/2006/math" xmlns:v="urn:schemas-microsoft-com:vml" xmlns:wp14="http://schemas.microsoft.com/office/word/2010/wordprocessingDrawing" xmlns:wp="http://schemas.openxmlformats.org/drawingml/2006/wordprocessingDrawing" xmlns:w10="urn:schemas-microsoft-com:office:word" xmlns:w="http://schemas.openxmlformats.org/wordprocessingml/2006/main" xmlns:w14="http://schemas.microsoft.com/office/word/2010/wordml" xmlns:wpg="http://schemas.microsoft.com/office/word/2010/wordprocessingGroup" xmlns:wpi="http://schemas.microsoft.com/office/word/2010/wordprocessingInk" xmlns:wne="http://schemas.microsoft.com/office/word/2006/wordml" xmlns:wps="http://schemas.microsoft.com/office/word/2010/wordprocessingShape" mc:Ignorable="w14 wp14">
+  <w:abstractNum w:abstractNumId="0">
+    <w:nsid w:val="4C3D770B"/>
+    <w:multiLevelType w:val="hybridMultilevel"/>
+    <w:tmpl w:val="0556F3EC"/>
+    <w:lvl w:ilvl="0" w:tplc="36442A4C">
+      <w:numFmt w:val="bullet"/>
+      <w:lvlText w:val="-"/>
+      <w:lvlJc w:val="left"/>
+      <w:pPr>
+        <w:ind w:left="720" w:hanging="360"/>
+      </w:pPr>
+      <w:rPr>
+        <w:rFonts w:ascii="Calibri" w:eastAsiaTheme="minorEastAsia" w:hAnsi="Calibri" w:cs="Mangal" w:hint="default"/>
+      </w:rPr>
+    </w:lvl>
+    <w:lvl w:ilvl="1" w:tplc="04130003" w:tentative="1">
+      <w:start w:val="1"/>
+      <w:numFmt w:val="bullet"/>
+      <w:lvlText w:val="o"/>
+      <w:lvlJc w:val="left"/>
+      <w:pPr>
+        <w:ind w:left="1440" w:hanging="360"/>
+      </w:pPr>
+      <w:rPr>
+        <w:rFonts w:ascii="Courier New" w:hAnsi="Courier New" w:cs="Courier New" w:hint="default"/>
+      </w:rPr>
+    </w:lvl>
+    <w:lvl w:ilvl="2" w:tplc="04130005" w:tentative="1">
+      <w:start w:val="1"/>
+      <w:numFmt w:val="bullet"/>
+      <w:lvlText w:val=""/>
+      <w:lvlJc w:val="left"/>
+      <w:pPr>
+        <w:ind w:left="2160" w:hanging="360"/>
+      </w:pPr>
+      <w:rPr>
+        <w:rFonts w:ascii="Wingdings" w:hAnsi="Wingdings" w:hint="default"/>
+      </w:rPr>
+    </w:lvl>
+    <w:lvl w:ilvl="3" w:tplc="04130001" w:tentative="1">
+      <w:start w:val="1"/>
+      <w:numFmt w:val="bullet"/>
+      <w:lvlText w:val=""/>
+      <w:lvlJc w:val="left"/>
+      <w:pPr>
+        <w:ind w:left="2880" w:hanging="360"/>
+      </w:pPr>
+      <w:rPr>
+        <w:rFonts w:ascii="Symbol" w:hAnsi="Symbol" w:hint="default"/>
+      </w:rPr>
+    </w:lvl>
+    <w:lvl w:ilvl="4" w:tplc="04130003" w:tentative="1">
+      <w:start w:val="1"/>
+      <w:numFmt w:val="bullet"/>
+      <w:lvlText w:val="o"/>
+      <w:lvlJc w:val="left"/>
+      <w:pPr>
+        <w:ind w:left="3600" w:hanging="360"/>
+      </w:pPr>
+      <w:rPr>
+        <w:rFonts w:ascii="Courier New" w:hAnsi="Courier New" w:cs="Courier New" w:hint="default"/>
+      </w:rPr>
+    </w:lvl>
+    <w:lvl w:ilvl="5" w:tplc="04130005" w:tentative="1">
+      <w:start w:val="1"/>
+      <w:numFmt w:val="bullet"/>
+      <w:lvlText w:val=""/>
+      <w:lvlJc w:val="left"/>
+      <w:pPr>
+        <w:ind w:left="4320" w:hanging="360"/>
+      </w:pPr>
+      <w:rPr>
+        <w:rFonts w:ascii="Wingdings" w:hAnsi="Wingdings" w:hint="default"/>
+      </w:rPr>
+    </w:lvl>
+    <w:lvl w:ilvl="6" w:tplc="04130001" w:tentative="1">
+      <w:start w:val="1"/>
+      <w:numFmt w:val="bullet"/>
+      <w:lvlText w:val=""/>
+      <w:lvlJc w:val="left"/>
+      <w:pPr>
+        <w:ind w:left="5040" w:hanging="360"/>
+      </w:pPr>
+      <w:rPr>
+        <w:rFonts w:ascii="Symbol" w:hAnsi="Symbol" w:hint="default"/>
+      </w:rPr>
+    </w:lvl>
+    <w:lvl w:ilvl="7" w:tplc="04130003" w:tentative="1">
+      <w:start w:val="1"/>
+      <w:numFmt w:val="bullet"/>
+      <w:lvlText w:val="o"/>
+      <w:lvlJc w:val="left"/>
+      <w:pPr>
+        <w:ind w:left="5760" w:hanging="360"/>
+      </w:pPr>
+      <w:rPr>
+        <w:rFonts w:ascii="Courier New" w:hAnsi="Courier New" w:cs="Courier New" w:hint="default"/>
+      </w:rPr>
+    </w:lvl>
+    <w:lvl w:ilvl="8" w:tplc="04130005" w:tentative="1">
+      <w:start w:val="1"/>
+      <w:numFmt w:val="bullet"/>
+      <w:lvlText w:val=""/>
+      <w:lvlJc w:val="left"/>
+      <w:pPr>
+        <w:ind w:left="6480" w:hanging="360"/>
+      </w:pPr>
+      <w:rPr>
+        <w:rFonts w:ascii="Wingdings" w:hAnsi="Wingdings" w:hint="default"/>
+      </w:rPr>
+    </w:lvl>
+  </w:abstractNum>
+  <w:abstractNum w:abstractNumId="1">
     <w:nsid w:val="6D22757F"/>
     <w:multiLevelType w:val="multilevel"/>
     <w:tmpl w:val="93EAECD8"/>
@@ -6337,22 +7150,16 @@
     </w:lvl>
   </w:abstractNum>
   <w:num w:numId="1">
+    <w:abstractNumId w:val="1"/>
+  </w:num>
+  <w:num w:numId="2">
     <w:abstractNumId w:val="0"/>
-    <w:lvlOverride w:ilvl="0"/>
-    <w:lvlOverride w:ilvl="1"/>
-    <w:lvlOverride w:ilvl="2"/>
-    <w:lvlOverride w:ilvl="3"/>
-    <w:lvlOverride w:ilvl="4"/>
-    <w:lvlOverride w:ilvl="5"/>
-    <w:lvlOverride w:ilvl="6"/>
-    <w:lvlOverride w:ilvl="7"/>
-    <w:lvlOverride w:ilvl="8"/>
   </w:num>
 </w:numbering>
 </file>
 
 <file path=word/styles.xml><?xml version="1.0" encoding="utf-8"?>
-<w:styles xmlns:mc="http://schemas.openxmlformats.org/markup-compatibility/2006" xmlns:r="http://schemas.openxmlformats.org/officeDocument/2006/relationships" xmlns:w="http://schemas.openxmlformats.org/wordprocessingml/2006/main" xmlns:w14="http://schemas.microsoft.com/office/word/2010/wordml" xmlns:w15="http://schemas.microsoft.com/office/word/2012/wordml" mc:Ignorable="w14 w15">
+<w:styles xmlns:mc="http://schemas.openxmlformats.org/markup-compatibility/2006" xmlns:r="http://schemas.openxmlformats.org/officeDocument/2006/relationships" xmlns:w="http://schemas.openxmlformats.org/wordprocessingml/2006/main" xmlns:w14="http://schemas.microsoft.com/office/word/2010/wordml" mc:Ignorable="w14">
   <w:docDefaults>
     <w:rPrDefault>
       <w:rPr>
@@ -6368,388 +7175,154 @@
       </w:pPr>
     </w:pPrDefault>
   </w:docDefaults>
-  <w:latentStyles w:defLockedState="0" w:defUIPriority="99" w:defSemiHidden="0" w:defUnhideWhenUsed="0" w:defQFormat="0" w:count="371">
-    <w:lsdException w:name="Normal" w:uiPriority="0" w:qFormat="1"/>
-    <w:lsdException w:name="heading 1" w:uiPriority="0" w:qFormat="1"/>
-    <w:lsdException w:name="heading 2" w:semiHidden="1" w:uiPriority="9" w:unhideWhenUsed="1" w:qFormat="1"/>
-    <w:lsdException w:name="heading 3" w:semiHidden="1" w:uiPriority="9" w:unhideWhenUsed="1" w:qFormat="1"/>
-    <w:lsdException w:name="heading 4" w:semiHidden="1" w:uiPriority="9" w:unhideWhenUsed="1" w:qFormat="1"/>
-    <w:lsdException w:name="heading 5" w:semiHidden="1" w:uiPriority="9" w:unhideWhenUsed="1" w:qFormat="1"/>
-    <w:lsdException w:name="heading 6" w:semiHidden="1" w:uiPriority="9" w:unhideWhenUsed="1" w:qFormat="1"/>
-    <w:lsdException w:name="heading 7" w:semiHidden="1" w:uiPriority="9" w:unhideWhenUsed="1" w:qFormat="1"/>
-    <w:lsdException w:name="heading 8" w:semiHidden="1" w:uiPriority="9" w:unhideWhenUsed="1" w:qFormat="1"/>
-    <w:lsdException w:name="heading 9" w:semiHidden="1" w:uiPriority="9" w:unhideWhenUsed="1" w:qFormat="1"/>
-    <w:lsdException w:name="index 1" w:semiHidden="1" w:unhideWhenUsed="1"/>
-    <w:lsdException w:name="index 2" w:semiHidden="1" w:unhideWhenUsed="1"/>
-    <w:lsdException w:name="index 3" w:semiHidden="1" w:unhideWhenUsed="1"/>
-    <w:lsdException w:name="index 4" w:semiHidden="1" w:unhideWhenUsed="1"/>
-    <w:lsdException w:name="index 5" w:semiHidden="1" w:unhideWhenUsed="1"/>
-    <w:lsdException w:name="index 6" w:semiHidden="1" w:unhideWhenUsed="1"/>
-    <w:lsdException w:name="index 7" w:semiHidden="1" w:unhideWhenUsed="1"/>
-    <w:lsdException w:name="index 8" w:semiHidden="1" w:unhideWhenUsed="1"/>
-    <w:lsdException w:name="index 9" w:semiHidden="1" w:unhideWhenUsed="1"/>
-    <w:lsdException w:name="toc 1" w:semiHidden="1" w:uiPriority="39" w:unhideWhenUsed="1"/>
-    <w:lsdException w:name="toc 2" w:semiHidden="1" w:uiPriority="39" w:unhideWhenUsed="1"/>
-    <w:lsdException w:name="toc 3" w:semiHidden="1" w:uiPriority="39" w:unhideWhenUsed="1"/>
-    <w:lsdException w:name="toc 4" w:semiHidden="1" w:uiPriority="39" w:unhideWhenUsed="1"/>
-    <w:lsdException w:name="toc 5" w:semiHidden="1" w:uiPriority="39" w:unhideWhenUsed="1"/>
-    <w:lsdException w:name="toc 6" w:semiHidden="1" w:uiPriority="39" w:unhideWhenUsed="1"/>
-    <w:lsdException w:name="toc 7" w:semiHidden="1" w:uiPriority="39" w:unhideWhenUsed="1"/>
-    <w:lsdException w:name="toc 8" w:semiHidden="1" w:uiPriority="39" w:unhideWhenUsed="1"/>
-    <w:lsdException w:name="toc 9" w:semiHidden="1" w:uiPriority="39" w:unhideWhenUsed="1"/>
-    <w:lsdException w:name="Normal Indent" w:semiHidden="1" w:unhideWhenUsed="1"/>
-    <w:lsdException w:name="footnote text" w:semiHidden="1" w:unhideWhenUsed="1"/>
-    <w:lsdException w:name="annotation text" w:semiHidden="1" w:unhideWhenUsed="1"/>
-    <w:lsdException w:name="header" w:semiHidden="1" w:unhideWhenUsed="1"/>
-    <w:lsdException w:name="footer" w:semiHidden="1" w:unhideWhenUsed="1"/>
-    <w:lsdException w:name="index heading" w:semiHidden="1" w:unhideWhenUsed="1"/>
-    <w:lsdException w:name="caption" w:semiHidden="1" w:uiPriority="35" w:unhideWhenUsed="1" w:qFormat="1"/>
-    <w:lsdException w:name="table of figures" w:semiHidden="1" w:unhideWhenUsed="1"/>
-    <w:lsdException w:name="envelope address" w:semiHidden="1" w:unhideWhenUsed="1"/>
-    <w:lsdException w:name="envelope return" w:semiHidden="1" w:unhideWhenUsed="1"/>
-    <w:lsdException w:name="footnote reference" w:semiHidden="1" w:unhideWhenUsed="1"/>
-    <w:lsdException w:name="annotation reference" w:semiHidden="1" w:unhideWhenUsed="1"/>
-    <w:lsdException w:name="line number" w:semiHidden="1" w:unhideWhenUsed="1"/>
-    <w:lsdException w:name="page number" w:semiHidden="1" w:unhideWhenUsed="1"/>
-    <w:lsdException w:name="endnote reference" w:semiHidden="1" w:unhideWhenUsed="1"/>
-    <w:lsdException w:name="endnote text" w:semiHidden="1" w:unhideWhenUsed="1"/>
-    <w:lsdException w:name="table of authorities" w:semiHidden="1" w:unhideWhenUsed="1"/>
-    <w:lsdException w:name="macro" w:semiHidden="1" w:unhideWhenUsed="1"/>
-    <w:lsdException w:name="toa heading" w:semiHidden="1" w:unhideWhenUsed="1"/>
-    <w:lsdException w:name="List" w:semiHidden="1" w:unhideWhenUsed="1"/>
-    <w:lsdException w:name="List Bullet" w:semiHidden="1" w:unhideWhenUsed="1"/>
-    <w:lsdException w:name="List Number" w:semiHidden="1" w:unhideWhenUsed="1"/>
-    <w:lsdException w:name="List 2" w:semiHidden="1" w:unhideWhenUsed="1"/>
-    <w:lsdException w:name="List 3" w:semiHidden="1" w:unhideWhenUsed="1"/>
-    <w:lsdException w:name="List 4" w:semiHidden="1" w:unhideWhenUsed="1"/>
-    <w:lsdException w:name="List 5" w:semiHidden="1" w:unhideWhenUsed="1"/>
-    <w:lsdException w:name="List Bullet 2" w:semiHidden="1" w:unhideWhenUsed="1"/>
-    <w:lsdException w:name="List Bullet 3" w:semiHidden="1" w:unhideWhenUsed="1"/>
-    <w:lsdException w:name="List Bullet 4" w:semiHidden="1" w:unhideWhenUsed="1"/>
-    <w:lsdException w:name="List Bullet 5" w:semiHidden="1" w:unhideWhenUsed="1"/>
-    <w:lsdException w:name="List Number 2" w:semiHidden="1" w:unhideWhenUsed="1"/>
-    <w:lsdException w:name="List Number 3" w:semiHidden="1" w:unhideWhenUsed="1"/>
-    <w:lsdException w:name="List Number 4" w:semiHidden="1" w:unhideWhenUsed="1"/>
-    <w:lsdException w:name="List Number 5" w:semiHidden="1" w:unhideWhenUsed="1"/>
-    <w:lsdException w:name="Title" w:uiPriority="10" w:qFormat="1"/>
-    <w:lsdException w:name="Closing" w:semiHidden="1" w:unhideWhenUsed="1"/>
-    <w:lsdException w:name="Signature" w:semiHidden="1" w:unhideWhenUsed="1"/>
-    <w:lsdException w:name="Default Paragraph Font" w:semiHidden="1" w:uiPriority="1" w:unhideWhenUsed="1"/>
-    <w:lsdException w:name="Body Text" w:semiHidden="1" w:unhideWhenUsed="1"/>
-    <w:lsdException w:name="Body Text Indent" w:semiHidden="1" w:unhideWhenUsed="1"/>
-    <w:lsdException w:name="List Continue" w:semiHidden="1" w:unhideWhenUsed="1"/>
-    <w:lsdException w:name="List Continue 2" w:semiHidden="1" w:unhideWhenUsed="1"/>
-    <w:lsdException w:name="List Continue 3" w:semiHidden="1" w:unhideWhenUsed="1"/>
-    <w:lsdException w:name="List Continue 4" w:semiHidden="1" w:unhideWhenUsed="1"/>
-    <w:lsdException w:name="List Continue 5" w:semiHidden="1" w:unhideWhenUsed="1"/>
-    <w:lsdException w:name="Message Header" w:semiHidden="1" w:unhideWhenUsed="1"/>
-    <w:lsdException w:name="Subtitle" w:uiPriority="11" w:qFormat="1"/>
-    <w:lsdException w:name="Salutation" w:semiHidden="1" w:unhideWhenUsed="1"/>
-    <w:lsdException w:name="Date" w:semiHidden="1" w:unhideWhenUsed="1"/>
-    <w:lsdException w:name="Body Text First Indent" w:semiHidden="1" w:unhideWhenUsed="1"/>
-    <w:lsdException w:name="Body Text First Indent 2" w:semiHidden="1" w:unhideWhenUsed="1"/>
-    <w:lsdException w:name="Note Heading" w:semiHidden="1" w:unhideWhenUsed="1"/>
-    <w:lsdException w:name="Body Text 2" w:semiHidden="1" w:unhideWhenUsed="1"/>
-    <w:lsdException w:name="Body Text 3" w:semiHidden="1" w:unhideWhenUsed="1"/>
-    <w:lsdException w:name="Body Text Indent 2" w:semiHidden="1" w:unhideWhenUsed="1"/>
-    <w:lsdException w:name="Body Text Indent 3" w:semiHidden="1" w:unhideWhenUsed="1"/>
-    <w:lsdException w:name="Block Text" w:semiHidden="1" w:unhideWhenUsed="1"/>
-    <w:lsdException w:name="Hyperlink" w:semiHidden="1" w:unhideWhenUsed="1"/>
-    <w:lsdException w:name="FollowedHyperlink" w:semiHidden="1" w:unhideWhenUsed="1"/>
-    <w:lsdException w:name="Strong" w:uiPriority="22" w:qFormat="1"/>
-    <w:lsdException w:name="Emphasis" w:uiPriority="20" w:qFormat="1"/>
-    <w:lsdException w:name="Document Map" w:semiHidden="1" w:unhideWhenUsed="1"/>
-    <w:lsdException w:name="Plain Text" w:semiHidden="1" w:unhideWhenUsed="1"/>
-    <w:lsdException w:name="E-mail Signature" w:semiHidden="1" w:unhideWhenUsed="1"/>
-    <w:lsdException w:name="HTML Top of Form" w:semiHidden="1" w:unhideWhenUsed="1"/>
-    <w:lsdException w:name="HTML Bottom of Form" w:semiHidden="1" w:unhideWhenUsed="1"/>
-    <w:lsdException w:name="Normal (Web)" w:semiHidden="1" w:unhideWhenUsed="1"/>
-    <w:lsdException w:name="HTML Acronym" w:semiHidden="1" w:unhideWhenUsed="1"/>
-    <w:lsdException w:name="HTML Address" w:semiHidden="1" w:unhideWhenUsed="1"/>
-    <w:lsdException w:name="HTML Cite" w:semiHidden="1" w:unhideWhenUsed="1"/>
-    <w:lsdException w:name="HTML Code" w:semiHidden="1" w:unhideWhenUsed="1"/>
-    <w:lsdException w:name="HTML Definition" w:semiHidden="1" w:unhideWhenUsed="1"/>
-    <w:lsdException w:name="HTML Keyboard" w:semiHidden="1" w:unhideWhenUsed="1"/>
-    <w:lsdException w:name="HTML Preformatted" w:semiHidden="1" w:unhideWhenUsed="1"/>
-    <w:lsdException w:name="HTML Sample" w:semiHidden="1" w:unhideWhenUsed="1"/>
-    <w:lsdException w:name="HTML Typewriter" w:semiHidden="1" w:unhideWhenUsed="1"/>
-    <w:lsdException w:name="HTML Variable" w:semiHidden="1" w:unhideWhenUsed="1"/>
-    <w:lsdException w:name="Normal Table" w:semiHidden="1" w:unhideWhenUsed="1"/>
-    <w:lsdException w:name="annotation subject" w:semiHidden="1" w:unhideWhenUsed="1"/>
-    <w:lsdException w:name="No List" w:semiHidden="1" w:unhideWhenUsed="1"/>
-    <w:lsdException w:name="Outline List 1" w:semiHidden="1" w:unhideWhenUsed="1"/>
-    <w:lsdException w:name="Outline List 2" w:semiHidden="1" w:unhideWhenUsed="1"/>
-    <w:lsdException w:name="Outline List 3" w:semiHidden="1" w:unhideWhenUsed="1"/>
-    <w:lsdException w:name="Table Simple 1" w:semiHidden="1" w:unhideWhenUsed="1"/>
-    <w:lsdException w:name="Table Simple 2" w:semiHidden="1" w:unhideWhenUsed="1"/>
-    <w:lsdException w:name="Table Simple 3" w:semiHidden="1" w:unhideWhenUsed="1"/>
-    <w:lsdException w:name="Table Classic 1" w:semiHidden="1" w:unhideWhenUsed="1"/>
-    <w:lsdException w:name="Table Classic 2" w:semiHidden="1" w:unhideWhenUsed="1"/>
-    <w:lsdException w:name="Table Classic 3" w:semiHidden="1" w:unhideWhenUsed="1"/>
-    <w:lsdException w:name="Table Classic 4" w:semiHidden="1" w:unhideWhenUsed="1"/>
-    <w:lsdException w:name="Table Colorful 1" w:semiHidden="1" w:unhideWhenUsed="1"/>
-    <w:lsdException w:name="Table Colorful 2" w:semiHidden="1" w:unhideWhenUsed="1"/>
-    <w:lsdException w:name="Table Colorful 3" w:semiHidden="1" w:unhideWhenUsed="1"/>
-    <w:lsdException w:name="Table Columns 1" w:semiHidden="1" w:unhideWhenUsed="1"/>
-    <w:lsdException w:name="Table Columns 2" w:semiHidden="1" w:unhideWhenUsed="1"/>
-    <w:lsdException w:name="Table Columns 3" w:semiHidden="1" w:unhideWhenUsed="1"/>
-    <w:lsdException w:name="Table Columns 4" w:semiHidden="1" w:unhideWhenUsed="1"/>
-    <w:lsdException w:name="Table Columns 5" w:semiHidden="1" w:unhideWhenUsed="1"/>
-    <w:lsdException w:name="Table Grid 1" w:semiHidden="1" w:unhideWhenUsed="1"/>
-    <w:lsdException w:name="Table Grid 2" w:semiHidden="1" w:unhideWhenUsed="1"/>
-    <w:lsdException w:name="Table Grid 3" w:semiHidden="1" w:unhideWhenUsed="1"/>
-    <w:lsdException w:name="Table Grid 4" w:semiHidden="1" w:unhideWhenUsed="1"/>
-    <w:lsdException w:name="Table Grid 5" w:semiHidden="1" w:unhideWhenUsed="1"/>
-    <w:lsdException w:name="Table Grid 6" w:semiHidden="1" w:unhideWhenUsed="1"/>
-    <w:lsdException w:name="Table Grid 7" w:semiHidden="1" w:unhideWhenUsed="1"/>
-    <w:lsdException w:name="Table Grid 8" w:semiHidden="1" w:unhideWhenUsed="1"/>
-    <w:lsdException w:name="Table List 1" w:semiHidden="1" w:unhideWhenUsed="1"/>
-    <w:lsdException w:name="Table List 2" w:semiHidden="1" w:unhideWhenUsed="1"/>
-    <w:lsdException w:name="Table List 3" w:semiHidden="1" w:unhideWhenUsed="1"/>
-    <w:lsdException w:name="Table List 4" w:semiHidden="1" w:unhideWhenUsed="1"/>
-    <w:lsdException w:name="Table List 5" w:semiHidden="1" w:unhideWhenUsed="1"/>
-    <w:lsdException w:name="Table List 6" w:semiHidden="1" w:unhideWhenUsed="1"/>
-    <w:lsdException w:name="Table List 7" w:semiHidden="1" w:unhideWhenUsed="1"/>
-    <w:lsdException w:name="Table List 8" w:semiHidden="1" w:unhideWhenUsed="1"/>
-    <w:lsdException w:name="Table 3D effects 1" w:semiHidden="1" w:unhideWhenUsed="1"/>
-    <w:lsdException w:name="Table 3D effects 2" w:semiHidden="1" w:unhideWhenUsed="1"/>
-    <w:lsdException w:name="Table 3D effects 3" w:semiHidden="1" w:unhideWhenUsed="1"/>
-    <w:lsdException w:name="Table Contemporary" w:semiHidden="1" w:unhideWhenUsed="1"/>
-    <w:lsdException w:name="Table Elegant" w:semiHidden="1" w:unhideWhenUsed="1"/>
-    <w:lsdException w:name="Table Professional" w:semiHidden="1" w:unhideWhenUsed="1"/>
-    <w:lsdException w:name="Table Subtle 1" w:semiHidden="1" w:unhideWhenUsed="1"/>
-    <w:lsdException w:name="Table Subtle 2" w:semiHidden="1" w:unhideWhenUsed="1"/>
-    <w:lsdException w:name="Table Web 1" w:semiHidden="1" w:unhideWhenUsed="1"/>
-    <w:lsdException w:name="Table Web 2" w:semiHidden="1" w:unhideWhenUsed="1"/>
-    <w:lsdException w:name="Table Web 3" w:semiHidden="1" w:unhideWhenUsed="1"/>
-    <w:lsdException w:name="Balloon Text" w:semiHidden="1" w:unhideWhenUsed="1"/>
-    <w:lsdException w:name="Table Grid" w:uiPriority="39"/>
-    <w:lsdException w:name="Table Theme" w:semiHidden="1" w:unhideWhenUsed="1"/>
-    <w:lsdException w:name="Placeholder Text" w:semiHidden="1"/>
-    <w:lsdException w:name="No Spacing" w:uiPriority="1" w:qFormat="1"/>
-    <w:lsdException w:name="Light Shading" w:uiPriority="60"/>
-    <w:lsdException w:name="Light List" w:uiPriority="61"/>
-    <w:lsdException w:name="Light Grid" w:uiPriority="62"/>
-    <w:lsdException w:name="Medium Shading 1" w:uiPriority="63"/>
-    <w:lsdException w:name="Medium Shading 2" w:uiPriority="64"/>
-    <w:lsdException w:name="Medium List 1" w:uiPriority="65"/>
-    <w:lsdException w:name="Medium List 2" w:uiPriority="66"/>
-    <w:lsdException w:name="Medium Grid 1" w:uiPriority="67"/>
-    <w:lsdException w:name="Medium Grid 2" w:uiPriority="68"/>
-    <w:lsdException w:name="Medium Grid 3" w:uiPriority="69"/>
-    <w:lsdException w:name="Dark List" w:uiPriority="70"/>
-    <w:lsdException w:name="Colorful Shading" w:uiPriority="71"/>
-    <w:lsdException w:name="Colorful List" w:uiPriority="72"/>
-    <w:lsdException w:name="Colorful Grid" w:uiPriority="73"/>
-    <w:lsdException w:name="Light Shading Accent 1" w:uiPriority="60"/>
-    <w:lsdException w:name="Light List Accent 1" w:uiPriority="61"/>
-    <w:lsdException w:name="Light Grid Accent 1" w:uiPriority="62"/>
-    <w:lsdException w:name="Medium Shading 1 Accent 1" w:uiPriority="63"/>
-    <w:lsdException w:name="Medium Shading 2 Accent 1" w:uiPriority="64"/>
-    <w:lsdException w:name="Medium List 1 Accent 1" w:uiPriority="65"/>
-    <w:lsdException w:name="Revision" w:semiHidden="1"/>
-    <w:lsdException w:name="List Paragraph" w:uiPriority="34" w:qFormat="1"/>
-    <w:lsdException w:name="Quote" w:uiPriority="29" w:qFormat="1"/>
-    <w:lsdException w:name="Intense Quote" w:uiPriority="30" w:qFormat="1"/>
-    <w:lsdException w:name="Medium List 2 Accent 1" w:uiPriority="66"/>
-    <w:lsdException w:name="Medium Grid 1 Accent 1" w:uiPriority="67"/>
-    <w:lsdException w:name="Medium Grid 2 Accent 1" w:uiPriority="68"/>
-    <w:lsdException w:name="Medium Grid 3 Accent 1" w:uiPriority="69"/>
-    <w:lsdException w:name="Dark List Accent 1" w:uiPriority="70"/>
-    <w:lsdException w:name="Colorful Shading Accent 1" w:uiPriority="71"/>
-    <w:lsdException w:name="Colorful List Accent 1" w:uiPriority="72"/>
-    <w:lsdException w:name="Colorful Grid Accent 1" w:uiPriority="73"/>
-    <w:lsdException w:name="Light Shading Accent 2" w:uiPriority="60"/>
-    <w:lsdException w:name="Light List Accent 2" w:uiPriority="61"/>
-    <w:lsdException w:name="Light Grid Accent 2" w:uiPriority="62"/>
-    <w:lsdException w:name="Medium Shading 1 Accent 2" w:uiPriority="63"/>
-    <w:lsdException w:name="Medium Shading 2 Accent 2" w:uiPriority="64"/>
-    <w:lsdException w:name="Medium List 1 Accent 2" w:uiPriority="65"/>
-    <w:lsdException w:name="Medium List 2 Accent 2" w:uiPriority="66"/>
-    <w:lsdException w:name="Medium Grid 1 Accent 2" w:uiPriority="67"/>
-    <w:lsdException w:name="Medium Grid 2 Accent 2" w:uiPriority="68"/>
-    <w:lsdException w:name="Medium Grid 3 Accent 2" w:uiPriority="69"/>
-    <w:lsdException w:name="Dark List Accent 2" w:uiPriority="70"/>
-    <w:lsdException w:name="Colorful Shading Accent 2" w:uiPriority="71"/>
-    <w:lsdException w:name="Colorful List Accent 2" w:uiPriority="72"/>
-    <w:lsdException w:name="Colorful Grid Accent 2" w:uiPriority="73"/>
-    <w:lsdException w:name="Light Shading Accent 3" w:uiPriority="60"/>
-    <w:lsdException w:name="Light List Accent 3" w:uiPriority="61"/>
-    <w:lsdException w:name="Light Grid Accent 3" w:uiPriority="62"/>
-    <w:lsdException w:name="Medium Shading 1 Accent 3" w:uiPriority="63"/>
-    <w:lsdException w:name="Medium Shading 2 Accent 3" w:uiPriority="64"/>
-    <w:lsdException w:name="Medium List 1 Accent 3" w:uiPriority="65"/>
-    <w:lsdException w:name="Medium List 2 Accent 3" w:uiPriority="66"/>
-    <w:lsdException w:name="Medium Grid 1 Accent 3" w:uiPriority="67"/>
-    <w:lsdException w:name="Medium Grid 2 Accent 3" w:uiPriority="68"/>
-    <w:lsdException w:name="Medium Grid 3 Accent 3" w:uiPriority="69"/>
-    <w:lsdException w:name="Dark List Accent 3" w:uiPriority="70"/>
-    <w:lsdException w:name="Colorful Shading Accent 3" w:uiPriority="71"/>
-    <w:lsdException w:name="Colorful List Accent 3" w:uiPriority="72"/>
-    <w:lsdException w:name="Colorful Grid Accent 3" w:uiPriority="73"/>
-    <w:lsdException w:name="Light Shading Accent 4" w:uiPriority="60"/>
-    <w:lsdException w:name="Light List Accent 4" w:uiPriority="61"/>
-    <w:lsdException w:name="Light Grid Accent 4" w:uiPriority="62"/>
-    <w:lsdException w:name="Medium Shading 1 Accent 4" w:uiPriority="63"/>
-    <w:lsdException w:name="Medium Shading 2 Accent 4" w:uiPriority="64"/>
-    <w:lsdException w:name="Medium List 1 Accent 4" w:uiPriority="65"/>
-    <w:lsdException w:name="Medium List 2 Accent 4" w:uiPriority="66"/>
-    <w:lsdException w:name="Medium Grid 1 Accent 4" w:uiPriority="67"/>
-    <w:lsdException w:name="Medium Grid 2 Accent 4" w:uiPriority="68"/>
-    <w:lsdException w:name="Medium Grid 3 Accent 4" w:uiPriority="69"/>
-    <w:lsdException w:name="Dark List Accent 4" w:uiPriority="70"/>
-    <w:lsdException w:name="Colorful Shading Accent 4" w:uiPriority="71"/>
-    <w:lsdException w:name="Colorful List Accent 4" w:uiPriority="72"/>
-    <w:lsdException w:name="Colorful Grid Accent 4" w:uiPriority="73"/>
-    <w:lsdException w:name="Light Shading Accent 5" w:uiPriority="60"/>
-    <w:lsdException w:name="Light List Accent 5" w:uiPriority="61"/>
-    <w:lsdException w:name="Light Grid Accent 5" w:uiPriority="62"/>
-    <w:lsdException w:name="Medium Shading 1 Accent 5" w:uiPriority="63"/>
-    <w:lsdException w:name="Medium Shading 2 Accent 5" w:uiPriority="64"/>
-    <w:lsdException w:name="Medium List 1 Accent 5" w:uiPriority="65"/>
-    <w:lsdException w:name="Medium List 2 Accent 5" w:uiPriority="66"/>
-    <w:lsdException w:name="Medium Grid 1 Accent 5" w:uiPriority="67"/>
-    <w:lsdException w:name="Medium Grid 2 Accent 5" w:uiPriority="68"/>
-    <w:lsdException w:name="Medium Grid 3 Accent 5" w:uiPriority="69"/>
-    <w:lsdException w:name="Dark List Accent 5" w:uiPriority="70"/>
-    <w:lsdException w:name="Colorful Shading Accent 5" w:uiPriority="71"/>
-    <w:lsdException w:name="Colorful List Accent 5" w:uiPriority="72"/>
-    <w:lsdException w:name="Colorful Grid Accent 5" w:uiPriority="73"/>
-    <w:lsdException w:name="Light Shading Accent 6" w:uiPriority="60"/>
-    <w:lsdException w:name="Light List Accent 6" w:uiPriority="61"/>
-    <w:lsdException w:name="Light Grid Accent 6" w:uiPriority="62"/>
-    <w:lsdException w:name="Medium Shading 1 Accent 6" w:uiPriority="63"/>
-    <w:lsdException w:name="Medium Shading 2 Accent 6" w:uiPriority="64"/>
-    <w:lsdException w:name="Medium List 1 Accent 6" w:uiPriority="65"/>
-    <w:lsdException w:name="Medium List 2 Accent 6" w:uiPriority="66"/>
-    <w:lsdException w:name="Medium Grid 1 Accent 6" w:uiPriority="67"/>
-    <w:lsdException w:name="Medium Grid 2 Accent 6" w:uiPriority="68"/>
-    <w:lsdException w:name="Medium Grid 3 Accent 6" w:uiPriority="69"/>
-    <w:lsdException w:name="Dark List Accent 6" w:uiPriority="70"/>
-    <w:lsdException w:name="Colorful Shading Accent 6" w:uiPriority="71"/>
-    <w:lsdException w:name="Colorful List Accent 6" w:uiPriority="72"/>
-    <w:lsdException w:name="Colorful Grid Accent 6" w:uiPriority="73"/>
-    <w:lsdException w:name="Subtle Emphasis" w:uiPriority="19" w:qFormat="1"/>
-    <w:lsdException w:name="Intense Emphasis" w:uiPriority="21" w:qFormat="1"/>
-    <w:lsdException w:name="Subtle Reference" w:uiPriority="31" w:qFormat="1"/>
-    <w:lsdException w:name="Intense Reference" w:uiPriority="32" w:qFormat="1"/>
-    <w:lsdException w:name="Book Title" w:uiPriority="33" w:qFormat="1"/>
-    <w:lsdException w:name="Bibliography" w:semiHidden="1" w:uiPriority="37" w:unhideWhenUsed="1"/>
-    <w:lsdException w:name="TOC Heading" w:semiHidden="1" w:uiPriority="39" w:unhideWhenUsed="1" w:qFormat="1"/>
-    <w:lsdException w:name="Plain Table 1" w:uiPriority="41"/>
-    <w:lsdException w:name="Plain Table 2" w:uiPriority="42"/>
-    <w:lsdException w:name="Plain Table 3" w:uiPriority="43"/>
-    <w:lsdException w:name="Plain Table 4" w:uiPriority="44"/>
-    <w:lsdException w:name="Plain Table 5" w:uiPriority="45"/>
-    <w:lsdException w:name="Grid Table Light" w:uiPriority="40"/>
-    <w:lsdException w:name="Grid Table 1 Light" w:uiPriority="46"/>
-    <w:lsdException w:name="Grid Table 2" w:uiPriority="47"/>
-    <w:lsdException w:name="Grid Table 3" w:uiPriority="48"/>
-    <w:lsdException w:name="Grid Table 4" w:uiPriority="49"/>
-    <w:lsdException w:name="Grid Table 5 Dark" w:uiPriority="50"/>
-    <w:lsdException w:name="Grid Table 6 Colorful" w:uiPriority="51"/>
-    <w:lsdException w:name="Grid Table 7 Colorful" w:uiPriority="52"/>
-    <w:lsdException w:name="Grid Table 1 Light Accent 1" w:uiPriority="46"/>
-    <w:lsdException w:name="Grid Table 2 Accent 1" w:uiPriority="47"/>
-    <w:lsdException w:name="Grid Table 3 Accent 1" w:uiPriority="48"/>
-    <w:lsdException w:name="Grid Table 4 Accent 1" w:uiPriority="49"/>
-    <w:lsdException w:name="Grid Table 5 Dark Accent 1" w:uiPriority="50"/>
-    <w:lsdException w:name="Grid Table 6 Colorful Accent 1" w:uiPriority="51"/>
-    <w:lsdException w:name="Grid Table 7 Colorful Accent 1" w:uiPriority="52"/>
-    <w:lsdException w:name="Grid Table 1 Light Accent 2" w:uiPriority="46"/>
-    <w:lsdException w:name="Grid Table 2 Accent 2" w:uiPriority="47"/>
-    <w:lsdException w:name="Grid Table 3 Accent 2" w:uiPriority="48"/>
-    <w:lsdException w:name="Grid Table 4 Accent 2" w:uiPriority="49"/>
-    <w:lsdException w:name="Grid Table 5 Dark Accent 2" w:uiPriority="50"/>
-    <w:lsdException w:name="Grid Table 6 Colorful Accent 2" w:uiPriority="51"/>
-    <w:lsdException w:name="Grid Table 7 Colorful Accent 2" w:uiPriority="52"/>
-    <w:lsdException w:name="Grid Table 1 Light Accent 3" w:uiPriority="46"/>
-    <w:lsdException w:name="Grid Table 2 Accent 3" w:uiPriority="47"/>
-    <w:lsdException w:name="Grid Table 3 Accent 3" w:uiPriority="48"/>
-    <w:lsdException w:name="Grid Table 4 Accent 3" w:uiPriority="49"/>
-    <w:lsdException w:name="Grid Table 5 Dark Accent 3" w:uiPriority="50"/>
-    <w:lsdException w:name="Grid Table 6 Colorful Accent 3" w:uiPriority="51"/>
-    <w:lsdException w:name="Grid Table 7 Colorful Accent 3" w:uiPriority="52"/>
-    <w:lsdException w:name="Grid Table 1 Light Accent 4" w:uiPriority="46"/>
-    <w:lsdException w:name="Grid Table 2 Accent 4" w:uiPriority="47"/>
-    <w:lsdException w:name="Grid Table 3 Accent 4" w:uiPriority="48"/>
-    <w:lsdException w:name="Grid Table 4 Accent 4" w:uiPriority="49"/>
-    <w:lsdException w:name="Grid Table 5 Dark Accent 4" w:uiPriority="50"/>
-    <w:lsdException w:name="Grid Table 6 Colorful Accent 4" w:uiPriority="51"/>
-    <w:lsdException w:name="Grid Table 7 Colorful Accent 4" w:uiPriority="52"/>
-    <w:lsdException w:name="Grid Table 1 Light Accent 5" w:uiPriority="46"/>
-    <w:lsdException w:name="Grid Table 2 Accent 5" w:uiPriority="47"/>
-    <w:lsdException w:name="Grid Table 3 Accent 5" w:uiPriority="48"/>
-    <w:lsdException w:name="Grid Table 4 Accent 5" w:uiPriority="49"/>
-    <w:lsdException w:name="Grid Table 5 Dark Accent 5" w:uiPriority="50"/>
-    <w:lsdException w:name="Grid Table 6 Colorful Accent 5" w:uiPriority="51"/>
-    <w:lsdException w:name="Grid Table 7 Colorful Accent 5" w:uiPriority="52"/>
-    <w:lsdException w:name="Grid Table 1 Light Accent 6" w:uiPriority="46"/>
-    <w:lsdException w:name="Grid Table 2 Accent 6" w:uiPriority="47"/>
-    <w:lsdException w:name="Grid Table 3 Accent 6" w:uiPriority="48"/>
-    <w:lsdException w:name="Grid Table 4 Accent 6" w:uiPriority="49"/>
-    <w:lsdException w:name="Grid Table 5 Dark Accent 6" w:uiPriority="50"/>
-    <w:lsdException w:name="Grid Table 6 Colorful Accent 6" w:uiPriority="51"/>
-    <w:lsdException w:name="Grid Table 7 Colorful Accent 6" w:uiPriority="52"/>
-    <w:lsdException w:name="List Table 1 Light" w:uiPriority="46"/>
-    <w:lsdException w:name="List Table 2" w:uiPriority="47"/>
-    <w:lsdException w:name="List Table 3" w:uiPriority="48"/>
-    <w:lsdException w:name="List Table 4" w:uiPriority="49"/>
-    <w:lsdException w:name="List Table 5 Dark" w:uiPriority="50"/>
-    <w:lsdException w:name="List Table 6 Colorful" w:uiPriority="51"/>
-    <w:lsdException w:name="List Table 7 Colorful" w:uiPriority="52"/>
-    <w:lsdException w:name="List Table 1 Light Accent 1" w:uiPriority="46"/>
-    <w:lsdException w:name="List Table 2 Accent 1" w:uiPriority="47"/>
-    <w:lsdException w:name="List Table 3 Accent 1" w:uiPriority="48"/>
-    <w:lsdException w:name="List Table 4 Accent 1" w:uiPriority="49"/>
-    <w:lsdException w:name="List Table 5 Dark Accent 1" w:uiPriority="50"/>
-    <w:lsdException w:name="List Table 6 Colorful Accent 1" w:uiPriority="51"/>
-    <w:lsdException w:name="List Table 7 Colorful Accent 1" w:uiPriority="52"/>
-    <w:lsdException w:name="List Table 1 Light Accent 2" w:uiPriority="46"/>
-    <w:lsdException w:name="List Table 2 Accent 2" w:uiPriority="47"/>
-    <w:lsdException w:name="List Table 3 Accent 2" w:uiPriority="48"/>
-    <w:lsdException w:name="List Table 4 Accent 2" w:uiPriority="49"/>
-    <w:lsdException w:name="List Table 5 Dark Accent 2" w:uiPriority="50"/>
-    <w:lsdException w:name="List Table 6 Colorful Accent 2" w:uiPriority="51"/>
-    <w:lsdException w:name="List Table 7 Colorful Accent 2" w:uiPriority="52"/>
-    <w:lsdException w:name="List Table 1 Light Accent 3" w:uiPriority="46"/>
-    <w:lsdException w:name="List Table 2 Accent 3" w:uiPriority="47"/>
-    <w:lsdException w:name="List Table 3 Accent 3" w:uiPriority="48"/>
-    <w:lsdException w:name="List Table 4 Accent 3" w:uiPriority="49"/>
-    <w:lsdException w:name="List Table 5 Dark Accent 3" w:uiPriority="50"/>
-    <w:lsdException w:name="List Table 6 Colorful Accent 3" w:uiPriority="51"/>
-    <w:lsdException w:name="List Table 7 Colorful Accent 3" w:uiPriority="52"/>
-    <w:lsdException w:name="List Table 1 Light Accent 4" w:uiPriority="46"/>
-    <w:lsdException w:name="List Table 2 Accent 4" w:uiPriority="47"/>
-    <w:lsdException w:name="List Table 3 Accent 4" w:uiPriority="48"/>
-    <w:lsdException w:name="List Table 4 Accent 4" w:uiPriority="49"/>
-    <w:lsdException w:name="List Table 5 Dark Accent 4" w:uiPriority="50"/>
-    <w:lsdException w:name="List Table 6 Colorful Accent 4" w:uiPriority="51"/>
-    <w:lsdException w:name="List Table 7 Colorful Accent 4" w:uiPriority="52"/>
-    <w:lsdException w:name="List Table 1 Light Accent 5" w:uiPriority="46"/>
-    <w:lsdException w:name="List Table 2 Accent 5" w:uiPriority="47"/>
-    <w:lsdException w:name="List Table 3 Accent 5" w:uiPriority="48"/>
-    <w:lsdException w:name="List Table 4 Accent 5" w:uiPriority="49"/>
-    <w:lsdException w:name="List Table 5 Dark Accent 5" w:uiPriority="50"/>
-    <w:lsdException w:name="List Table 6 Colorful Accent 5" w:uiPriority="51"/>
-    <w:lsdException w:name="List Table 7 Colorful Accent 5" w:uiPriority="52"/>
-    <w:lsdException w:name="List Table 1 Light Accent 6" w:uiPriority="46"/>
-    <w:lsdException w:name="List Table 2 Accent 6" w:uiPriority="47"/>
-    <w:lsdException w:name="List Table 3 Accent 6" w:uiPriority="48"/>
-    <w:lsdException w:name="List Table 4 Accent 6" w:uiPriority="49"/>
-    <w:lsdException w:name="List Table 5 Dark Accent 6" w:uiPriority="50"/>
-    <w:lsdException w:name="List Table 6 Colorful Accent 6" w:uiPriority="51"/>
-    <w:lsdException w:name="List Table 7 Colorful Accent 6" w:uiPriority="52"/>
+  <w:latentStyles w:defLockedState="0" w:defUIPriority="99" w:defSemiHidden="1" w:defUnhideWhenUsed="1" w:defQFormat="0" w:count="267">
+    <w:lsdException w:name="Normal" w:semiHidden="0" w:uiPriority="0" w:unhideWhenUsed="0" w:qFormat="1"/>
+    <w:lsdException w:name="heading 1" w:semiHidden="0" w:uiPriority="0" w:unhideWhenUsed="0" w:qFormat="1"/>
+    <w:lsdException w:name="heading 2" w:uiPriority="9" w:qFormat="1"/>
+    <w:lsdException w:name="heading 3" w:uiPriority="9" w:qFormat="1"/>
+    <w:lsdException w:name="heading 4" w:uiPriority="9" w:qFormat="1"/>
+    <w:lsdException w:name="heading 5" w:uiPriority="9" w:qFormat="1"/>
+    <w:lsdException w:name="heading 6" w:uiPriority="9" w:qFormat="1"/>
+    <w:lsdException w:name="heading 7" w:uiPriority="9" w:qFormat="1"/>
+    <w:lsdException w:name="heading 8" w:uiPriority="9" w:qFormat="1"/>
+    <w:lsdException w:name="heading 9" w:uiPriority="9" w:qFormat="1"/>
+    <w:lsdException w:name="toc 1" w:uiPriority="39"/>
+    <w:lsdException w:name="toc 2" w:uiPriority="39"/>
+    <w:lsdException w:name="toc 3" w:uiPriority="39"/>
+    <w:lsdException w:name="toc 4" w:uiPriority="39"/>
+    <w:lsdException w:name="toc 5" w:uiPriority="39"/>
+    <w:lsdException w:name="toc 6" w:uiPriority="39"/>
+    <w:lsdException w:name="toc 7" w:uiPriority="39"/>
+    <w:lsdException w:name="toc 8" w:uiPriority="39"/>
+    <w:lsdException w:name="toc 9" w:uiPriority="39"/>
+    <w:lsdException w:name="caption" w:uiPriority="35" w:qFormat="1"/>
+    <w:lsdException w:name="Title" w:semiHidden="0" w:uiPriority="10" w:unhideWhenUsed="0" w:qFormat="1"/>
+    <w:lsdException w:name="Default Paragraph Font" w:uiPriority="1"/>
+    <w:lsdException w:name="Subtitle" w:semiHidden="0" w:uiPriority="11" w:unhideWhenUsed="0" w:qFormat="1"/>
+    <w:lsdException w:name="Strong" w:semiHidden="0" w:uiPriority="22" w:unhideWhenUsed="0" w:qFormat="1"/>
+    <w:lsdException w:name="Emphasis" w:semiHidden="0" w:uiPriority="20" w:unhideWhenUsed="0" w:qFormat="1"/>
+    <w:lsdException w:name="Table Grid" w:semiHidden="0" w:uiPriority="39" w:unhideWhenUsed="0"/>
+    <w:lsdException w:name="Placeholder Text" w:unhideWhenUsed="0"/>
+    <w:lsdException w:name="No Spacing" w:semiHidden="0" w:uiPriority="1" w:unhideWhenUsed="0" w:qFormat="1"/>
+    <w:lsdException w:name="Light Shading" w:semiHidden="0" w:uiPriority="60" w:unhideWhenUsed="0"/>
+    <w:lsdException w:name="Light List" w:semiHidden="0" w:uiPriority="61" w:unhideWhenUsed="0"/>
+    <w:lsdException w:name="Light Grid" w:semiHidden="0" w:uiPriority="62" w:unhideWhenUsed="0"/>
+    <w:lsdException w:name="Medium Shading 1" w:semiHidden="0" w:uiPriority="63" w:unhideWhenUsed="0"/>
+    <w:lsdException w:name="Medium Shading 2" w:semiHidden="0" w:uiPriority="64" w:unhideWhenUsed="0"/>
+    <w:lsdException w:name="Medium List 1" w:semiHidden="0" w:uiPriority="65" w:unhideWhenUsed="0"/>
+    <w:lsdException w:name="Medium List 2" w:semiHidden="0" w:uiPriority="66" w:unhideWhenUsed="0"/>
+    <w:lsdException w:name="Medium Grid 1" w:semiHidden="0" w:uiPriority="67" w:unhideWhenUsed="0"/>
+    <w:lsdException w:name="Medium Grid 2" w:semiHidden="0" w:uiPriority="68" w:unhideWhenUsed="0"/>
+    <w:lsdException w:name="Medium Grid 3" w:semiHidden="0" w:uiPriority="69" w:unhideWhenUsed="0"/>
+    <w:lsdException w:name="Dark List" w:semiHidden="0" w:uiPriority="70" w:unhideWhenUsed="0"/>
+    <w:lsdException w:name="Colorful Shading" w:semiHidden="0" w:uiPriority="71" w:unhideWhenUsed="0"/>
+    <w:lsdException w:name="Colorful List" w:semiHidden="0" w:uiPriority="72" w:unhideWhenUsed="0"/>
+    <w:lsdException w:name="Colorful Grid" w:semiHidden="0" w:uiPriority="73" w:unhideWhenUsed="0"/>
+    <w:lsdException w:name="Light Shading Accent 1" w:semiHidden="0" w:uiPriority="60" w:unhideWhenUsed="0"/>
+    <w:lsdException w:name="Light List Accent 1" w:semiHidden="0" w:uiPriority="61" w:unhideWhenUsed="0"/>
+    <w:lsdException w:name="Light Grid Accent 1" w:semiHidden="0" w:uiPriority="62" w:unhideWhenUsed="0"/>
+    <w:lsdException w:name="Medium Shading 1 Accent 1" w:semiHidden="0" w:uiPriority="63" w:unhideWhenUsed="0"/>
+    <w:lsdException w:name="Medium Shading 2 Accent 1" w:semiHidden="0" w:uiPriority="64" w:unhideWhenUsed="0"/>
+    <w:lsdException w:name="Medium List 1 Accent 1" w:semiHidden="0" w:uiPriority="65" w:unhideWhenUsed="0"/>
+    <w:lsdException w:name="Revision" w:unhideWhenUsed="0"/>
+    <w:lsdException w:name="List Paragraph" w:semiHidden="0" w:uiPriority="34" w:unhideWhenUsed="0" w:qFormat="1"/>
+    <w:lsdException w:name="Quote" w:semiHidden="0" w:uiPriority="29" w:unhideWhenUsed="0" w:qFormat="1"/>
+    <w:lsdException w:name="Intense Quote" w:semiHidden="0" w:uiPriority="30" w:unhideWhenUsed="0" w:qFormat="1"/>
+    <w:lsdException w:name="Medium List 2 Accent 1" w:semiHidden="0" w:uiPriority="66" w:unhideWhenUsed="0"/>
+    <w:lsdException w:name="Medium Grid 1 Accent 1" w:semiHidden="0" w:uiPriority="67" w:unhideWhenUsed="0"/>
+    <w:lsdException w:name="Medium Grid 2 Accent 1" w:semiHidden="0" w:uiPriority="68" w:unhideWhenUsed="0"/>
+    <w:lsdException w:name="Medium Grid 3 Accent 1" w:semiHidden="0" w:uiPriority="69" w:unhideWhenUsed="0"/>
+    <w:lsdException w:name="Dark List Accent 1" w:semiHidden="0" w:uiPriority="70" w:unhideWhenUsed="0"/>
+    <w:lsdException w:name="Colorful Shading Accent 1" w:semiHidden="0" w:uiPriority="71" w:unhideWhenUsed="0"/>
+    <w:lsdException w:name="Colorful List Accent 1" w:semiHidden="0" w:uiPriority="72" w:unhideWhenUsed="0"/>
+    <w:lsdException w:name="Colorful Grid Accent 1" w:semiHidden="0" w:uiPriority="73" w:unhideWhenUsed="0"/>
+    <w:lsdException w:name="Light Shading Accent 2" w:semiHidden="0" w:uiPriority="60" w:unhideWhenUsed="0"/>
+    <w:lsdException w:name="Light List Accent 2" w:semiHidden="0" w:uiPriority="61" w:unhideWhenUsed="0"/>
+    <w:lsdException w:name="Light Grid Accent 2" w:semiHidden="0" w:uiPriority="62" w:unhideWhenUsed="0"/>
+    <w:lsdException w:name="Medium Shading 1 Accent 2" w:semiHidden="0" w:uiPriority="63" w:unhideWhenUsed="0"/>
+    <w:lsdException w:name="Medium Shading 2 Accent 2" w:semiHidden="0" w:uiPriority="64" w:unhideWhenUsed="0"/>
+    <w:lsdException w:name="Medium List 1 Accent 2" w:semiHidden="0" w:uiPriority="65" w:unhideWhenUsed="0"/>
+    <w:lsdException w:name="Medium List 2 Accent 2" w:semiHidden="0" w:uiPriority="66" w:unhideWhenUsed="0"/>
+    <w:lsdException w:name="Medium Grid 1 Accent 2" w:semiHidden="0" w:uiPriority="67" w:unhideWhenUsed="0"/>
+    <w:lsdException w:name="Medium Grid 2 Accent 2" w:semiHidden="0" w:uiPriority="68" w:unhideWhenUsed="0"/>
+    <w:lsdException w:name="Medium Grid 3 Accent 2" w:semiHidden="0" w:uiPriority="69" w:unhideWhenUsed="0"/>
+    <w:lsdException w:name="Dark List Accent 2" w:semiHidden="0" w:uiPriority="70" w:unhideWhenUsed="0"/>
+    <w:lsdException w:name="Colorful Shading Accent 2" w:semiHidden="0" w:uiPriority="71" w:unhideWhenUsed="0"/>
+    <w:lsdException w:name="Colorful List Accent 2" w:semiHidden="0" w:uiPriority="72" w:unhideWhenUsed="0"/>
+    <w:lsdException w:name="Colorful Grid Accent 2" w:semiHidden="0" w:uiPriority="73" w:unhideWhenUsed="0"/>
+    <w:lsdException w:name="Light Shading Accent 3" w:semiHidden="0" w:uiPriority="60" w:unhideWhenUsed="0"/>
+    <w:lsdException w:name="Light List Accent 3" w:semiHidden="0" w:uiPriority="61" w:unhideWhenUsed="0"/>
+    <w:lsdException w:name="Light Grid Accent 3" w:semiHidden="0" w:uiPriority="62" w:unhideWhenUsed="0"/>
+    <w:lsdException w:name="Medium Shading 1 Accent 3" w:semiHidden="0" w:uiPriority="63" w:unhideWhenUsed="0"/>
+    <w:lsdException w:name="Medium Shading 2 Accent 3" w:semiHidden="0" w:uiPriority="64" w:unhideWhenUsed="0"/>
+    <w:lsdException w:name="Medium List 1 Accent 3" w:semiHidden="0" w:uiPriority="65" w:unhideWhenUsed="0"/>
+    <w:lsdException w:name="Medium List 2 Accent 3" w:semiHidden="0" w:uiPriority="66" w:unhideWhenUsed="0"/>
+    <w:lsdException w:name="Medium Grid 1 Accent 3" w:semiHidden="0" w:uiPriority="67" w:unhideWhenUsed="0"/>
+    <w:lsdException w:name="Medium Grid 2 Accent 3" w:semiHidden="0" w:uiPriority="68" w:unhideWhenUsed="0"/>
+    <w:lsdException w:name="Medium Grid 3 Accent 3" w:semiHidden="0" w:uiPriority="69" w:unhideWhenUsed="0"/>
+    <w:lsdException w:name="Dark List Accent 3" w:semiHidden="0" w:uiPriority="70" w:unhideWhenUsed="0"/>
+    <w:lsdException w:name="Colorful Shading Accent 3" w:semiHidden="0" w:uiPriority="71" w:unhideWhenUsed="0"/>
+    <w:lsdException w:name="Colorful List Accent 3" w:semiHidden="0" w:uiPriority="72" w:unhideWhenUsed="0"/>
+    <w:lsdException w:name="Colorful Grid Accent 3" w:semiHidden="0" w:uiPriority="73" w:unhideWhenUsed="0"/>
+    <w:lsdException w:name="Light Shading Accent 4" w:semiHidden="0" w:uiPriority="60" w:unhideWhenUsed="0"/>
+    <w:lsdException w:name="Light List Accent 4" w:semiHidden="0" w:uiPriority="61" w:unhideWhenUsed="0"/>
+    <w:lsdException w:name="Light Grid Accent 4" w:semiHidden="0" w:uiPriority="62" w:unhideWhenUsed="0"/>
+    <w:lsdException w:name="Medium Shading 1 Accent 4" w:semiHidden="0" w:uiPriority="63" w:unhideWhenUsed="0"/>
+    <w:lsdException w:name="Medium Shading 2 Accent 4" w:semiHidden="0" w:uiPriority="64" w:unhideWhenUsed="0"/>
+    <w:lsdException w:name="Medium List 1 Accent 4" w:semiHidden="0" w:uiPriority="65" w:unhideWhenUsed="0"/>
+    <w:lsdException w:name="Medium List 2 Accent 4" w:semiHidden="0" w:uiPriority="66" w:unhideWhenUsed="0"/>
+    <w:lsdException w:name="Medium Grid 1 Accent 4" w:semiHidden="0" w:uiPriority="67" w:unhideWhenUsed="0"/>
+    <w:lsdException w:name="Medium Grid 2 Accent 4" w:semiHidden="0" w:uiPriority="68" w:unhideWhenUsed="0"/>
+    <w:lsdException w:name="Medium Grid 3 Accent 4" w:semiHidden="0" w:uiPriority="69" w:unhideWhenUsed="0"/>
+    <w:lsdException w:name="Dark List Accent 4" w:semiHidden="0" w:uiPriority="70" w:unhideWhenUsed="0"/>
+    <w:lsdException w:name="Colorful Shading Accent 4" w:semiHidden="0" w:uiPriority="71" w:unhideWhenUsed="0"/>
+    <w:lsdException w:name="Colorful List Accent 4" w:semiHidden="0" w:uiPriority="72" w:unhideWhenUsed="0"/>
+    <w:lsdException w:name="Colorful Grid Accent 4" w:semiHidden="0" w:uiPriority="73" w:unhideWhenUsed="0"/>
+    <w:lsdException w:name="Light Shading Accent 5" w:semiHidden="0" w:uiPriority="60" w:unhideWhenUsed="0"/>
+    <w:lsdException w:name="Light List Accent 5" w:semiHidden="0" w:uiPriority="61" w:unhideWhenUsed="0"/>
+    <w:lsdException w:name="Light Grid Accent 5" w:semiHidden="0" w:uiPriority="62" w:unhideWhenUsed="0"/>
+    <w:lsdException w:name="Medium Shading 1 Accent 5" w:semiHidden="0" w:uiPriority="63" w:unhideWhenUsed="0"/>
+    <w:lsdException w:name="Medium Shading 2 Accent 5" w:semiHidden="0" w:uiPriority="64" w:unhideWhenUsed="0"/>
+    <w:lsdException w:name="Medium List 1 Accent 5" w:semiHidden="0" w:uiPriority="65" w:unhideWhenUsed="0"/>
+    <w:lsdException w:name="Medium List 2 Accent 5" w:semiHidden="0" w:uiPriority="66" w:unhideWhenUsed="0"/>
+    <w:lsdException w:name="Medium Grid 1 Accent 5" w:semiHidden="0" w:uiPriority="67" w:unhideWhenUsed="0"/>
+    <w:lsdException w:name="Medium Grid 2 Accent 5" w:semiHidden="0" w:uiPriority="68" w:unhideWhenUsed="0"/>
+    <w:lsdException w:name="Medium Grid 3 Accent 5" w:semiHidden="0" w:uiPriority="69" w:unhideWhenUsed="0"/>
+    <w:lsdException w:name="Dark List Accent 5" w:semiHidden="0" w:uiPriority="70" w:unhideWhenUsed="0"/>
+    <w:lsdException w:name="Colorful Shading Accent 5" w:semiHidden="0" w:uiPriority="71" w:unhideWhenUsed="0"/>
+    <w:lsdException w:name="Colorful List Accent 5" w:semiHidden="0" w:uiPriority="72" w:unhideWhenUsed="0"/>
+    <w:lsdException w:name="Colorful Grid Accent 5" w:semiHidden="0" w:uiPriority="73" w:unhideWhenUsed="0"/>
+    <w:lsdException w:name="Light Shading Accent 6" w:semiHidden="0" w:uiPriority="60" w:unhideWhenUsed="0"/>
+    <w:lsdException w:name="Light List Accent 6" w:semiHidden="0" w:uiPriority="61" w:unhideWhenUsed="0"/>
+    <w:lsdException w:name="Light Grid Accent 6" w:semiHidden="0" w:uiPriority="62" w:unhideWhenUsed="0"/>
+    <w:lsdException w:name="Medium Shading 1 Accent 6" w:semiHidden="0" w:uiPriority="63" w:unhideWhenUsed="0"/>
+    <w:lsdException w:name="Medium Shading 2 Accent 6" w:semiHidden="0" w:uiPriority="64" w:unhideWhenUsed="0"/>
+    <w:lsdException w:name="Medium List 1 Accent 6" w:semiHidden="0" w:uiPriority="65" w:unhideWhenUsed="0"/>
+    <w:lsdException w:name="Medium List 2 Accent 6" w:semiHidden="0" w:uiPriority="66" w:unhideWhenUsed="0"/>
+    <w:lsdException w:name="Medium Grid 1 Accent 6" w:semiHidden="0" w:uiPriority="67" w:unhideWhenUsed="0"/>
+    <w:lsdException w:name="Medium Grid 2 Accent 6" w:semiHidden="0" w:uiPriority="68" w:unhideWhenUsed="0"/>
+    <w:lsdException w:name="Medium Grid 3 Accent 6" w:semiHidden="0" w:uiPriority="69" w:unhideWhenUsed="0"/>
+    <w:lsdException w:name="Dark List Accent 6" w:semiHidden="0" w:uiPriority="70" w:unhideWhenUsed="0"/>
+    <w:lsdException w:name="Colorful Shading Accent 6" w:semiHidden="0" w:uiPriority="71" w:unhideWhenUsed="0"/>
+    <w:lsdException w:name="Colorful List Accent 6" w:semiHidden="0" w:uiPriority="72" w:unhideWhenUsed="0"/>
+    <w:lsdException w:name="Colorful Grid Accent 6" w:semiHidden="0" w:uiPriority="73" w:unhideWhenUsed="0"/>
+    <w:lsdException w:name="Subtle Emphasis" w:semiHidden="0" w:uiPriority="19" w:unhideWhenUsed="0" w:qFormat="1"/>
+    <w:lsdException w:name="Intense Emphasis" w:semiHidden="0" w:uiPriority="21" w:unhideWhenUsed="0" w:qFormat="1"/>
+    <w:lsdException w:name="Subtle Reference" w:semiHidden="0" w:uiPriority="31" w:unhideWhenUsed="0" w:qFormat="1"/>
+    <w:lsdException w:name="Intense Reference" w:semiHidden="0" w:uiPriority="32" w:unhideWhenUsed="0" w:qFormat="1"/>
+    <w:lsdException w:name="Book Title" w:semiHidden="0" w:uiPriority="33" w:unhideWhenUsed="0" w:qFormat="1"/>
+    <w:lsdException w:name="Bibliography" w:uiPriority="37"/>
+    <w:lsdException w:name="TOC Heading" w:uiPriority="39" w:qFormat="1"/>
   </w:latentStyles>
-  <w:style w:type="paragraph" w:default="1" w:styleId="Normal">
+  <w:style w:type="paragraph" w:default="1" w:styleId="Standaard">
     <w:name w:val="Normal"/>
     <w:qFormat/>
   </w:style>
-  <w:style w:type="paragraph" w:styleId="Heading1">
+  <w:style w:type="paragraph" w:styleId="Kop1">
     <w:name w:val="heading 1"/>
-    <w:basedOn w:val="Normal"/>
-    <w:next w:val="Normal"/>
-    <w:link w:val="Heading1Char"/>
+    <w:basedOn w:val="Standaard"/>
+    <w:next w:val="Standaard"/>
+    <w:link w:val="Kop1Char"/>
     <w:qFormat/>
     <w:rsid w:val="00DA7555"/>
     <w:pPr>
@@ -6765,13 +7338,13 @@
       <w:szCs w:val="32"/>
     </w:rPr>
   </w:style>
-  <w:style w:type="character" w:default="1" w:styleId="DefaultParagraphFont">
+  <w:style w:type="character" w:default="1" w:styleId="Standaardalinea-lettertype">
     <w:name w:val="Default Paragraph Font"/>
     <w:uiPriority w:val="1"/>
     <w:semiHidden/>
     <w:unhideWhenUsed/>
   </w:style>
-  <w:style w:type="table" w:default="1" w:styleId="TableNormal">
+  <w:style w:type="table" w:default="1" w:styleId="Standaardtabel">
     <w:name w:val="Normal Table"/>
     <w:uiPriority w:val="99"/>
     <w:semiHidden/>
@@ -6786,15 +7359,15 @@
       </w:tblCellMar>
     </w:tblPr>
   </w:style>
-  <w:style w:type="numbering" w:default="1" w:styleId="NoList">
+  <w:style w:type="numbering" w:default="1" w:styleId="Geenlijst">
     <w:name w:val="No List"/>
     <w:uiPriority w:val="99"/>
     <w:semiHidden/>
     <w:unhideWhenUsed/>
   </w:style>
-  <w:style w:type="paragraph" w:styleId="NoSpacing">
+  <w:style w:type="paragraph" w:styleId="Geenafstand">
     <w:name w:val="No Spacing"/>
-    <w:link w:val="NoSpacingChar"/>
+    <w:link w:val="GeenafstandChar"/>
     <w:uiPriority w:val="1"/>
     <w:qFormat/>
     <w:rsid w:val="00DA7555"/>
@@ -6806,10 +7379,10 @@
       <w:lang w:eastAsia="nl-NL"/>
     </w:rPr>
   </w:style>
-  <w:style w:type="character" w:customStyle="1" w:styleId="NoSpacingChar">
-    <w:name w:val="No Spacing Char"/>
-    <w:basedOn w:val="DefaultParagraphFont"/>
-    <w:link w:val="NoSpacing"/>
+  <w:style w:type="character" w:customStyle="1" w:styleId="GeenafstandChar">
+    <w:name w:val="Geen afstand Char"/>
+    <w:basedOn w:val="Standaardalinea-lettertype"/>
+    <w:link w:val="Geenafstand"/>
     <w:uiPriority w:val="1"/>
     <w:rsid w:val="00DA7555"/>
     <w:rPr>
@@ -6817,10 +7390,10 @@
       <w:lang w:eastAsia="nl-NL"/>
     </w:rPr>
   </w:style>
-  <w:style w:type="paragraph" w:styleId="Header">
+  <w:style w:type="paragraph" w:styleId="Koptekst">
     <w:name w:val="header"/>
-    <w:basedOn w:val="Normal"/>
-    <w:link w:val="HeaderChar"/>
+    <w:basedOn w:val="Standaard"/>
+    <w:link w:val="KoptekstChar"/>
     <w:uiPriority w:val="99"/>
     <w:unhideWhenUsed/>
     <w:rsid w:val="00DA7555"/>
@@ -6832,17 +7405,17 @@
       <w:spacing w:after="0" w:line="240" w:lineRule="auto"/>
     </w:pPr>
   </w:style>
-  <w:style w:type="character" w:customStyle="1" w:styleId="HeaderChar">
-    <w:name w:val="Header Char"/>
-    <w:basedOn w:val="DefaultParagraphFont"/>
-    <w:link w:val="Header"/>
+  <w:style w:type="character" w:customStyle="1" w:styleId="KoptekstChar">
+    <w:name w:val="Koptekst Char"/>
+    <w:basedOn w:val="Standaardalinea-lettertype"/>
+    <w:link w:val="Koptekst"/>
     <w:uiPriority w:val="99"/>
     <w:rsid w:val="00DA7555"/>
   </w:style>
-  <w:style w:type="paragraph" w:styleId="Footer">
+  <w:style w:type="paragraph" w:styleId="Voettekst">
     <w:name w:val="footer"/>
-    <w:basedOn w:val="Normal"/>
-    <w:link w:val="FooterChar"/>
+    <w:basedOn w:val="Standaard"/>
+    <w:link w:val="VoettekstChar"/>
     <w:uiPriority w:val="99"/>
     <w:unhideWhenUsed/>
     <w:rsid w:val="00DA7555"/>
@@ -6854,17 +7427,17 @@
       <w:spacing w:after="0" w:line="240" w:lineRule="auto"/>
     </w:pPr>
   </w:style>
-  <w:style w:type="character" w:customStyle="1" w:styleId="FooterChar">
-    <w:name w:val="Footer Char"/>
-    <w:basedOn w:val="DefaultParagraphFont"/>
-    <w:link w:val="Footer"/>
+  <w:style w:type="character" w:customStyle="1" w:styleId="VoettekstChar">
+    <w:name w:val="Voettekst Char"/>
+    <w:basedOn w:val="Standaardalinea-lettertype"/>
+    <w:link w:val="Voettekst"/>
     <w:uiPriority w:val="99"/>
     <w:rsid w:val="00DA7555"/>
   </w:style>
-  <w:style w:type="character" w:customStyle="1" w:styleId="Heading1Char">
-    <w:name w:val="Heading 1 Char"/>
-    <w:basedOn w:val="DefaultParagraphFont"/>
-    <w:link w:val="Heading1"/>
+  <w:style w:type="character" w:customStyle="1" w:styleId="Kop1Char">
+    <w:name w:val="Kop 1 Char"/>
+    <w:basedOn w:val="Standaardalinea-lettertype"/>
+    <w:link w:val="Kop1"/>
     <w:rsid w:val="00DA7555"/>
     <w:rPr>
       <w:rFonts w:asciiTheme="majorHAnsi" w:eastAsiaTheme="majorEastAsia" w:hAnsiTheme="majorHAnsi" w:cstheme="majorBidi"/>
@@ -6873,10 +7446,10 @@
       <w:szCs w:val="32"/>
     </w:rPr>
   </w:style>
-  <w:style w:type="paragraph" w:styleId="TOCHeading">
+  <w:style w:type="paragraph" w:styleId="Kopvaninhoudsopgave">
     <w:name w:val="TOC Heading"/>
-    <w:basedOn w:val="Heading1"/>
-    <w:next w:val="Normal"/>
+    <w:basedOn w:val="Kop1"/>
+    <w:next w:val="Standaard"/>
     <w:uiPriority w:val="39"/>
     <w:unhideWhenUsed/>
     <w:qFormat/>
@@ -6913,9 +7486,9 @@
       <w:suppressLineNumbers/>
     </w:pPr>
   </w:style>
-  <w:style w:type="table" w:styleId="TableGrid">
+  <w:style w:type="table" w:styleId="Tabelraster">
     <w:name w:val="Table Grid"/>
-    <w:basedOn w:val="TableNormal"/>
+    <w:basedOn w:val="Standaardtabel"/>
     <w:uiPriority w:val="39"/>
     <w:rsid w:val="00DA7555"/>
     <w:pPr>
@@ -6932,9 +7505,9 @@
       </w:tblBorders>
     </w:tblPr>
   </w:style>
-  <w:style w:type="table" w:styleId="GridTable4-Accent5">
+  <w:style w:type="table" w:customStyle="1" w:styleId="GridTable4Accent5">
     <w:name w:val="Grid Table 4 Accent 5"/>
-    <w:basedOn w:val="TableNormal"/>
+    <w:basedOn w:val="Standaardtabel"/>
     <w:uiPriority w:val="49"/>
     <w:rsid w:val="00DA7555"/>
     <w:pPr>
@@ -7008,10 +7581,10 @@
       </w:tcPr>
     </w:tblStylePr>
   </w:style>
-  <w:style w:type="paragraph" w:styleId="TOC1">
+  <w:style w:type="paragraph" w:styleId="Inhopg1">
     <w:name w:val="toc 1"/>
-    <w:basedOn w:val="Normal"/>
-    <w:next w:val="Normal"/>
+    <w:basedOn w:val="Standaard"/>
+    <w:next w:val="Standaard"/>
     <w:autoRedefine/>
     <w:uiPriority w:val="39"/>
     <w:unhideWhenUsed/>
@@ -7022,13 +7595,522 @@
   </w:style>
   <w:style w:type="character" w:styleId="Hyperlink">
     <w:name w:val="Hyperlink"/>
-    <w:basedOn w:val="DefaultParagraphFont"/>
+    <w:basedOn w:val="Standaardalinea-lettertype"/>
     <w:uiPriority w:val="99"/>
     <w:unhideWhenUsed/>
     <w:rsid w:val="00E46179"/>
     <w:rPr>
       <w:color w:val="0563C1" w:themeColor="hyperlink"/>
       <w:u w:val="single"/>
+    </w:rPr>
+  </w:style>
+  <w:style w:type="paragraph" w:styleId="Ballontekst">
+    <w:name w:val="Balloon Text"/>
+    <w:basedOn w:val="Standaard"/>
+    <w:link w:val="BallontekstChar"/>
+    <w:uiPriority w:val="99"/>
+    <w:semiHidden/>
+    <w:unhideWhenUsed/>
+    <w:rsid w:val="00F56BE3"/>
+    <w:pPr>
+      <w:spacing w:after="0" w:line="240" w:lineRule="auto"/>
+    </w:pPr>
+    <w:rPr>
+      <w:rFonts w:ascii="Tahoma" w:hAnsi="Tahoma" w:cs="Tahoma"/>
+      <w:sz w:val="16"/>
+      <w:szCs w:val="16"/>
+    </w:rPr>
+  </w:style>
+  <w:style w:type="character" w:customStyle="1" w:styleId="BallontekstChar">
+    <w:name w:val="Ballontekst Char"/>
+    <w:basedOn w:val="Standaardalinea-lettertype"/>
+    <w:link w:val="Ballontekst"/>
+    <w:uiPriority w:val="99"/>
+    <w:semiHidden/>
+    <w:rsid w:val="00F56BE3"/>
+    <w:rPr>
+      <w:rFonts w:ascii="Tahoma" w:hAnsi="Tahoma" w:cs="Tahoma"/>
+      <w:sz w:val="16"/>
+      <w:szCs w:val="16"/>
+    </w:rPr>
+  </w:style>
+</w:styles>
+</file>
+
+<file path=word/stylesWithEffects.xml><?xml version="1.0" encoding="utf-8"?>
+<w:styles xmlns:wpc="http://schemas.microsoft.com/office/word/2010/wordprocessingCanvas" xmlns:mc="http://schemas.openxmlformats.org/markup-compatibility/2006" xmlns:o="urn:schemas-microsoft-com:office:office" xmlns:r="http://schemas.openxmlformats.org/officeDocument/2006/relationships" xmlns:m="http://schemas.openxmlformats.org/officeDocument/2006/math" xmlns:v="urn:schemas-microsoft-com:vml" xmlns:wp14="http://schemas.microsoft.com/office/word/2010/wordprocessingDrawing" xmlns:wp="http://schemas.openxmlformats.org/drawingml/2006/wordprocessingDrawing" xmlns:w10="urn:schemas-microsoft-com:office:word" xmlns:w="http://schemas.openxmlformats.org/wordprocessingml/2006/main" xmlns:w14="http://schemas.microsoft.com/office/word/2010/wordml" xmlns:wpg="http://schemas.microsoft.com/office/word/2010/wordprocessingGroup" xmlns:wpi="http://schemas.microsoft.com/office/word/2010/wordprocessingInk" xmlns:wne="http://schemas.microsoft.com/office/word/2006/wordml" xmlns:wps="http://schemas.microsoft.com/office/word/2010/wordprocessingShape" mc:Ignorable="w14 wp14">
+  <w:docDefaults>
+    <w:rPrDefault>
+      <w:rPr>
+        <w:rFonts w:asciiTheme="minorHAnsi" w:eastAsiaTheme="minorHAnsi" w:hAnsiTheme="minorHAnsi" w:cstheme="minorBidi"/>
+        <w:sz w:val="22"/>
+        <w:szCs w:val="22"/>
+        <w:lang w:val="nl-NL" w:eastAsia="en-US" w:bidi="ar-SA"/>
+      </w:rPr>
+    </w:rPrDefault>
+    <w:pPrDefault>
+      <w:pPr>
+        <w:spacing w:after="160" w:line="259" w:lineRule="auto"/>
+      </w:pPr>
+    </w:pPrDefault>
+  </w:docDefaults>
+  <w:latentStyles w:defLockedState="0" w:defUIPriority="99" w:defSemiHidden="1" w:defUnhideWhenUsed="1" w:defQFormat="0" w:count="267">
+    <w:lsdException w:name="Normal" w:semiHidden="0" w:uiPriority="0" w:unhideWhenUsed="0" w:qFormat="1"/>
+    <w:lsdException w:name="heading 1" w:semiHidden="0" w:uiPriority="0" w:unhideWhenUsed="0" w:qFormat="1"/>
+    <w:lsdException w:name="heading 2" w:uiPriority="9" w:qFormat="1"/>
+    <w:lsdException w:name="heading 3" w:uiPriority="9" w:qFormat="1"/>
+    <w:lsdException w:name="heading 4" w:uiPriority="9" w:qFormat="1"/>
+    <w:lsdException w:name="heading 5" w:uiPriority="9" w:qFormat="1"/>
+    <w:lsdException w:name="heading 6" w:uiPriority="9" w:qFormat="1"/>
+    <w:lsdException w:name="heading 7" w:uiPriority="9" w:qFormat="1"/>
+    <w:lsdException w:name="heading 8" w:uiPriority="9" w:qFormat="1"/>
+    <w:lsdException w:name="heading 9" w:uiPriority="9" w:qFormat="1"/>
+    <w:lsdException w:name="toc 1" w:uiPriority="39"/>
+    <w:lsdException w:name="toc 2" w:uiPriority="39"/>
+    <w:lsdException w:name="toc 3" w:uiPriority="39"/>
+    <w:lsdException w:name="toc 4" w:uiPriority="39"/>
+    <w:lsdException w:name="toc 5" w:uiPriority="39"/>
+    <w:lsdException w:name="toc 6" w:uiPriority="39"/>
+    <w:lsdException w:name="toc 7" w:uiPriority="39"/>
+    <w:lsdException w:name="toc 8" w:uiPriority="39"/>
+    <w:lsdException w:name="toc 9" w:uiPriority="39"/>
+    <w:lsdException w:name="caption" w:uiPriority="35" w:qFormat="1"/>
+    <w:lsdException w:name="Title" w:semiHidden="0" w:uiPriority="10" w:unhideWhenUsed="0" w:qFormat="1"/>
+    <w:lsdException w:name="Default Paragraph Font" w:uiPriority="1"/>
+    <w:lsdException w:name="Subtitle" w:semiHidden="0" w:uiPriority="11" w:unhideWhenUsed="0" w:qFormat="1"/>
+    <w:lsdException w:name="Strong" w:semiHidden="0" w:uiPriority="22" w:unhideWhenUsed="0" w:qFormat="1"/>
+    <w:lsdException w:name="Emphasis" w:semiHidden="0" w:uiPriority="20" w:unhideWhenUsed="0" w:qFormat="1"/>
+    <w:lsdException w:name="Table Grid" w:semiHidden="0" w:uiPriority="39" w:unhideWhenUsed="0"/>
+    <w:lsdException w:name="Placeholder Text" w:unhideWhenUsed="0"/>
+    <w:lsdException w:name="No Spacing" w:semiHidden="0" w:uiPriority="1" w:unhideWhenUsed="0" w:qFormat="1"/>
+    <w:lsdException w:name="Light Shading" w:semiHidden="0" w:uiPriority="60" w:unhideWhenUsed="0"/>
+    <w:lsdException w:name="Light List" w:semiHidden="0" w:uiPriority="61" w:unhideWhenUsed="0"/>
+    <w:lsdException w:name="Light Grid" w:semiHidden="0" w:uiPriority="62" w:unhideWhenUsed="0"/>
+    <w:lsdException w:name="Medium Shading 1" w:semiHidden="0" w:uiPriority="63" w:unhideWhenUsed="0"/>
+    <w:lsdException w:name="Medium Shading 2" w:semiHidden="0" w:uiPriority="64" w:unhideWhenUsed="0"/>
+    <w:lsdException w:name="Medium List 1" w:semiHidden="0" w:uiPriority="65" w:unhideWhenUsed="0"/>
+    <w:lsdException w:name="Medium List 2" w:semiHidden="0" w:uiPriority="66" w:unhideWhenUsed="0"/>
+    <w:lsdException w:name="Medium Grid 1" w:semiHidden="0" w:uiPriority="67" w:unhideWhenUsed="0"/>
+    <w:lsdException w:name="Medium Grid 2" w:semiHidden="0" w:uiPriority="68" w:unhideWhenUsed="0"/>
+    <w:lsdException w:name="Medium Grid 3" w:semiHidden="0" w:uiPriority="69" w:unhideWhenUsed="0"/>
+    <w:lsdException w:name="Dark List" w:semiHidden="0" w:uiPriority="70" w:unhideWhenUsed="0"/>
+    <w:lsdException w:name="Colorful Shading" w:semiHidden="0" w:uiPriority="71" w:unhideWhenUsed="0"/>
+    <w:lsdException w:name="Colorful List" w:semiHidden="0" w:uiPriority="72" w:unhideWhenUsed="0"/>
+    <w:lsdException w:name="Colorful Grid" w:semiHidden="0" w:uiPriority="73" w:unhideWhenUsed="0"/>
+    <w:lsdException w:name="Light Shading Accent 1" w:semiHidden="0" w:uiPriority="60" w:unhideWhenUsed="0"/>
+    <w:lsdException w:name="Light List Accent 1" w:semiHidden="0" w:uiPriority="61" w:unhideWhenUsed="0"/>
+    <w:lsdException w:name="Light Grid Accent 1" w:semiHidden="0" w:uiPriority="62" w:unhideWhenUsed="0"/>
+    <w:lsdException w:name="Medium Shading 1 Accent 1" w:semiHidden="0" w:uiPriority="63" w:unhideWhenUsed="0"/>
+    <w:lsdException w:name="Medium Shading 2 Accent 1" w:semiHidden="0" w:uiPriority="64" w:unhideWhenUsed="0"/>
+    <w:lsdException w:name="Medium List 1 Accent 1" w:semiHidden="0" w:uiPriority="65" w:unhideWhenUsed="0"/>
+    <w:lsdException w:name="Revision" w:unhideWhenUsed="0"/>
+    <w:lsdException w:name="List Paragraph" w:semiHidden="0" w:uiPriority="34" w:unhideWhenUsed="0" w:qFormat="1"/>
+    <w:lsdException w:name="Quote" w:semiHidden="0" w:uiPriority="29" w:unhideWhenUsed="0" w:qFormat="1"/>
+    <w:lsdException w:name="Intense Quote" w:semiHidden="0" w:uiPriority="30" w:unhideWhenUsed="0" w:qFormat="1"/>
+    <w:lsdException w:name="Medium List 2 Accent 1" w:semiHidden="0" w:uiPriority="66" w:unhideWhenUsed="0"/>
+    <w:lsdException w:name="Medium Grid 1 Accent 1" w:semiHidden="0" w:uiPriority="67" w:unhideWhenUsed="0"/>
+    <w:lsdException w:name="Medium Grid 2 Accent 1" w:semiHidden="0" w:uiPriority="68" w:unhideWhenUsed="0"/>
+    <w:lsdException w:name="Medium Grid 3 Accent 1" w:semiHidden="0" w:uiPriority="69" w:unhideWhenUsed="0"/>
+    <w:lsdException w:name="Dark List Accent 1" w:semiHidden="0" w:uiPriority="70" w:unhideWhenUsed="0"/>
+    <w:lsdException w:name="Colorful Shading Accent 1" w:semiHidden="0" w:uiPriority="71" w:unhideWhenUsed="0"/>
+    <w:lsdException w:name="Colorful List Accent 1" w:semiHidden="0" w:uiPriority="72" w:unhideWhenUsed="0"/>
+    <w:lsdException w:name="Colorful Grid Accent 1" w:semiHidden="0" w:uiPriority="73" w:unhideWhenUsed="0"/>
+    <w:lsdException w:name="Light Shading Accent 2" w:semiHidden="0" w:uiPriority="60" w:unhideWhenUsed="0"/>
+    <w:lsdException w:name="Light List Accent 2" w:semiHidden="0" w:uiPriority="61" w:unhideWhenUsed="0"/>
+    <w:lsdException w:name="Light Grid Accent 2" w:semiHidden="0" w:uiPriority="62" w:unhideWhenUsed="0"/>
+    <w:lsdException w:name="Medium Shading 1 Accent 2" w:semiHidden="0" w:uiPriority="63" w:unhideWhenUsed="0"/>
+    <w:lsdException w:name="Medium Shading 2 Accent 2" w:semiHidden="0" w:uiPriority="64" w:unhideWhenUsed="0"/>
+    <w:lsdException w:name="Medium List 1 Accent 2" w:semiHidden="0" w:uiPriority="65" w:unhideWhenUsed="0"/>
+    <w:lsdException w:name="Medium List 2 Accent 2" w:semiHidden="0" w:uiPriority="66" w:unhideWhenUsed="0"/>
+    <w:lsdException w:name="Medium Grid 1 Accent 2" w:semiHidden="0" w:uiPriority="67" w:unhideWhenUsed="0"/>
+    <w:lsdException w:name="Medium Grid 2 Accent 2" w:semiHidden="0" w:uiPriority="68" w:unhideWhenUsed="0"/>
+    <w:lsdException w:name="Medium Grid 3 Accent 2" w:semiHidden="0" w:uiPriority="69" w:unhideWhenUsed="0"/>
+    <w:lsdException w:name="Dark List Accent 2" w:semiHidden="0" w:uiPriority="70" w:unhideWhenUsed="0"/>
+    <w:lsdException w:name="Colorful Shading Accent 2" w:semiHidden="0" w:uiPriority="71" w:unhideWhenUsed="0"/>
+    <w:lsdException w:name="Colorful List Accent 2" w:semiHidden="0" w:uiPriority="72" w:unhideWhenUsed="0"/>
+    <w:lsdException w:name="Colorful Grid Accent 2" w:semiHidden="0" w:uiPriority="73" w:unhideWhenUsed="0"/>
+    <w:lsdException w:name="Light Shading Accent 3" w:semiHidden="0" w:uiPriority="60" w:unhideWhenUsed="0"/>
+    <w:lsdException w:name="Light List Accent 3" w:semiHidden="0" w:uiPriority="61" w:unhideWhenUsed="0"/>
+    <w:lsdException w:name="Light Grid Accent 3" w:semiHidden="0" w:uiPriority="62" w:unhideWhenUsed="0"/>
+    <w:lsdException w:name="Medium Shading 1 Accent 3" w:semiHidden="0" w:uiPriority="63" w:unhideWhenUsed="0"/>
+    <w:lsdException w:name="Medium Shading 2 Accent 3" w:semiHidden="0" w:uiPriority="64" w:unhideWhenUsed="0"/>
+    <w:lsdException w:name="Medium List 1 Accent 3" w:semiHidden="0" w:uiPriority="65" w:unhideWhenUsed="0"/>
+    <w:lsdException w:name="Medium List 2 Accent 3" w:semiHidden="0" w:uiPriority="66" w:unhideWhenUsed="0"/>
+    <w:lsdException w:name="Medium Grid 1 Accent 3" w:semiHidden="0" w:uiPriority="67" w:unhideWhenUsed="0"/>
+    <w:lsdException w:name="Medium Grid 2 Accent 3" w:semiHidden="0" w:uiPriority="68" w:unhideWhenUsed="0"/>
+    <w:lsdException w:name="Medium Grid 3 Accent 3" w:semiHidden="0" w:uiPriority="69" w:unhideWhenUsed="0"/>
+    <w:lsdException w:name="Dark List Accent 3" w:semiHidden="0" w:uiPriority="70" w:unhideWhenUsed="0"/>
+    <w:lsdException w:name="Colorful Shading Accent 3" w:semiHidden="0" w:uiPriority="71" w:unhideWhenUsed="0"/>
+    <w:lsdException w:name="Colorful List Accent 3" w:semiHidden="0" w:uiPriority="72" w:unhideWhenUsed="0"/>
+    <w:lsdException w:name="Colorful Grid Accent 3" w:semiHidden="0" w:uiPriority="73" w:unhideWhenUsed="0"/>
+    <w:lsdException w:name="Light Shading Accent 4" w:semiHidden="0" w:uiPriority="60" w:unhideWhenUsed="0"/>
+    <w:lsdException w:name="Light List Accent 4" w:semiHidden="0" w:uiPriority="61" w:unhideWhenUsed="0"/>
+    <w:lsdException w:name="Light Grid Accent 4" w:semiHidden="0" w:uiPriority="62" w:unhideWhenUsed="0"/>
+    <w:lsdException w:name="Medium Shading 1 Accent 4" w:semiHidden="0" w:uiPriority="63" w:unhideWhenUsed="0"/>
+    <w:lsdException w:name="Medium Shading 2 Accent 4" w:semiHidden="0" w:uiPriority="64" w:unhideWhenUsed="0"/>
+    <w:lsdException w:name="Medium List 1 Accent 4" w:semiHidden="0" w:uiPriority="65" w:unhideWhenUsed="0"/>
+    <w:lsdException w:name="Medium List 2 Accent 4" w:semiHidden="0" w:uiPriority="66" w:unhideWhenUsed="0"/>
+    <w:lsdException w:name="Medium Grid 1 Accent 4" w:semiHidden="0" w:uiPriority="67" w:unhideWhenUsed="0"/>
+    <w:lsdException w:name="Medium Grid 2 Accent 4" w:semiHidden="0" w:uiPriority="68" w:unhideWhenUsed="0"/>
+    <w:lsdException w:name="Medium Grid 3 Accent 4" w:semiHidden="0" w:uiPriority="69" w:unhideWhenUsed="0"/>
+    <w:lsdException w:name="Dark List Accent 4" w:semiHidden="0" w:uiPriority="70" w:unhideWhenUsed="0"/>
+    <w:lsdException w:name="Colorful Shading Accent 4" w:semiHidden="0" w:uiPriority="71" w:unhideWhenUsed="0"/>
+    <w:lsdException w:name="Colorful List Accent 4" w:semiHidden="0" w:uiPriority="72" w:unhideWhenUsed="0"/>
+    <w:lsdException w:name="Colorful Grid Accent 4" w:semiHidden="0" w:uiPriority="73" w:unhideWhenUsed="0"/>
+    <w:lsdException w:name="Light Shading Accent 5" w:semiHidden="0" w:uiPriority="60" w:unhideWhenUsed="0"/>
+    <w:lsdException w:name="Light List Accent 5" w:semiHidden="0" w:uiPriority="61" w:unhideWhenUsed="0"/>
+    <w:lsdException w:name="Light Grid Accent 5" w:semiHidden="0" w:uiPriority="62" w:unhideWhenUsed="0"/>
+    <w:lsdException w:name="Medium Shading 1 Accent 5" w:semiHidden="0" w:uiPriority="63" w:unhideWhenUsed="0"/>
+    <w:lsdException w:name="Medium Shading 2 Accent 5" w:semiHidden="0" w:uiPriority="64" w:unhideWhenUsed="0"/>
+    <w:lsdException w:name="Medium List 1 Accent 5" w:semiHidden="0" w:uiPriority="65" w:unhideWhenUsed="0"/>
+    <w:lsdException w:name="Medium List 2 Accent 5" w:semiHidden="0" w:uiPriority="66" w:unhideWhenUsed="0"/>
+    <w:lsdException w:name="Medium Grid 1 Accent 5" w:semiHidden="0" w:uiPriority="67" w:unhideWhenUsed="0"/>
+    <w:lsdException w:name="Medium Grid 2 Accent 5" w:semiHidden="0" w:uiPriority="68" w:unhideWhenUsed="0"/>
+    <w:lsdException w:name="Medium Grid 3 Accent 5" w:semiHidden="0" w:uiPriority="69" w:unhideWhenUsed="0"/>
+    <w:lsdException w:name="Dark List Accent 5" w:semiHidden="0" w:uiPriority="70" w:unhideWhenUsed="0"/>
+    <w:lsdException w:name="Colorful Shading Accent 5" w:semiHidden="0" w:uiPriority="71" w:unhideWhenUsed="0"/>
+    <w:lsdException w:name="Colorful List Accent 5" w:semiHidden="0" w:uiPriority="72" w:unhideWhenUsed="0"/>
+    <w:lsdException w:name="Colorful Grid Accent 5" w:semiHidden="0" w:uiPriority="73" w:unhideWhenUsed="0"/>
+    <w:lsdException w:name="Light Shading Accent 6" w:semiHidden="0" w:uiPriority="60" w:unhideWhenUsed="0"/>
+    <w:lsdException w:name="Light List Accent 6" w:semiHidden="0" w:uiPriority="61" w:unhideWhenUsed="0"/>
+    <w:lsdException w:name="Light Grid Accent 6" w:semiHidden="0" w:uiPriority="62" w:unhideWhenUsed="0"/>
+    <w:lsdException w:name="Medium Shading 1 Accent 6" w:semiHidden="0" w:uiPriority="63" w:unhideWhenUsed="0"/>
+    <w:lsdException w:name="Medium Shading 2 Accent 6" w:semiHidden="0" w:uiPriority="64" w:unhideWhenUsed="0"/>
+    <w:lsdException w:name="Medium List 1 Accent 6" w:semiHidden="0" w:uiPriority="65" w:unhideWhenUsed="0"/>
+    <w:lsdException w:name="Medium List 2 Accent 6" w:semiHidden="0" w:uiPriority="66" w:unhideWhenUsed="0"/>
+    <w:lsdException w:name="Medium Grid 1 Accent 6" w:semiHidden="0" w:uiPriority="67" w:unhideWhenUsed="0"/>
+    <w:lsdException w:name="Medium Grid 2 Accent 6" w:semiHidden="0" w:uiPriority="68" w:unhideWhenUsed="0"/>
+    <w:lsdException w:name="Medium Grid 3 Accent 6" w:semiHidden="0" w:uiPriority="69" w:unhideWhenUsed="0"/>
+    <w:lsdException w:name="Dark List Accent 6" w:semiHidden="0" w:uiPriority="70" w:unhideWhenUsed="0"/>
+    <w:lsdException w:name="Colorful Shading Accent 6" w:semiHidden="0" w:uiPriority="71" w:unhideWhenUsed="0"/>
+    <w:lsdException w:name="Colorful List Accent 6" w:semiHidden="0" w:uiPriority="72" w:unhideWhenUsed="0"/>
+    <w:lsdException w:name="Colorful Grid Accent 6" w:semiHidden="0" w:uiPriority="73" w:unhideWhenUsed="0"/>
+    <w:lsdException w:name="Subtle Emphasis" w:semiHidden="0" w:uiPriority="19" w:unhideWhenUsed="0" w:qFormat="1"/>
+    <w:lsdException w:name="Intense Emphasis" w:semiHidden="0" w:uiPriority="21" w:unhideWhenUsed="0" w:qFormat="1"/>
+    <w:lsdException w:name="Subtle Reference" w:semiHidden="0" w:uiPriority="31" w:unhideWhenUsed="0" w:qFormat="1"/>
+    <w:lsdException w:name="Intense Reference" w:semiHidden="0" w:uiPriority="32" w:unhideWhenUsed="0" w:qFormat="1"/>
+    <w:lsdException w:name="Book Title" w:semiHidden="0" w:uiPriority="33" w:unhideWhenUsed="0" w:qFormat="1"/>
+    <w:lsdException w:name="Bibliography" w:uiPriority="37"/>
+    <w:lsdException w:name="TOC Heading" w:uiPriority="39" w:qFormat="1"/>
+  </w:latentStyles>
+  <w:style w:type="paragraph" w:default="1" w:styleId="Standaard">
+    <w:name w:val="Normal"/>
+    <w:qFormat/>
+  </w:style>
+  <w:style w:type="paragraph" w:styleId="Kop1">
+    <w:name w:val="heading 1"/>
+    <w:basedOn w:val="Standaard"/>
+    <w:next w:val="Standaard"/>
+    <w:link w:val="Kop1Char"/>
+    <w:qFormat/>
+    <w:rsid w:val="00DA7555"/>
+    <w:pPr>
+      <w:keepNext/>
+      <w:keepLines/>
+      <w:spacing w:before="240" w:after="0"/>
+      <w:outlineLvl w:val="0"/>
+    </w:pPr>
+    <w:rPr>
+      <w:rFonts w:asciiTheme="majorHAnsi" w:eastAsiaTheme="majorEastAsia" w:hAnsiTheme="majorHAnsi" w:cstheme="majorBidi"/>
+      <w:color w:val="2E74B5" w:themeColor="accent1" w:themeShade="BF"/>
+      <w:sz w:val="32"/>
+      <w:szCs w:val="32"/>
+    </w:rPr>
+  </w:style>
+  <w:style w:type="character" w:default="1" w:styleId="Standaardalinea-lettertype">
+    <w:name w:val="Default Paragraph Font"/>
+    <w:uiPriority w:val="1"/>
+    <w:semiHidden/>
+    <w:unhideWhenUsed/>
+  </w:style>
+  <w:style w:type="table" w:default="1" w:styleId="Standaardtabel">
+    <w:name w:val="Normal Table"/>
+    <w:uiPriority w:val="99"/>
+    <w:semiHidden/>
+    <w:unhideWhenUsed/>
+    <w:tblPr>
+      <w:tblInd w:w="0" w:type="dxa"/>
+      <w:tblCellMar>
+        <w:top w:w="0" w:type="dxa"/>
+        <w:left w:w="108" w:type="dxa"/>
+        <w:bottom w:w="0" w:type="dxa"/>
+        <w:right w:w="108" w:type="dxa"/>
+      </w:tblCellMar>
+    </w:tblPr>
+  </w:style>
+  <w:style w:type="numbering" w:default="1" w:styleId="Geenlijst">
+    <w:name w:val="No List"/>
+    <w:uiPriority w:val="99"/>
+    <w:semiHidden/>
+    <w:unhideWhenUsed/>
+  </w:style>
+  <w:style w:type="paragraph" w:styleId="Geenafstand">
+    <w:name w:val="No Spacing"/>
+    <w:link w:val="GeenafstandChar"/>
+    <w:uiPriority w:val="1"/>
+    <w:qFormat/>
+    <w:rsid w:val="00DA7555"/>
+    <w:pPr>
+      <w:spacing w:after="0" w:line="240" w:lineRule="auto"/>
+    </w:pPr>
+    <w:rPr>
+      <w:rFonts w:eastAsiaTheme="minorEastAsia"/>
+      <w:lang w:eastAsia="nl-NL"/>
+    </w:rPr>
+  </w:style>
+  <w:style w:type="character" w:customStyle="1" w:styleId="GeenafstandChar">
+    <w:name w:val="Geen afstand Char"/>
+    <w:basedOn w:val="Standaardalinea-lettertype"/>
+    <w:link w:val="Geenafstand"/>
+    <w:uiPriority w:val="1"/>
+    <w:rsid w:val="00DA7555"/>
+    <w:rPr>
+      <w:rFonts w:eastAsiaTheme="minorEastAsia"/>
+      <w:lang w:eastAsia="nl-NL"/>
+    </w:rPr>
+  </w:style>
+  <w:style w:type="paragraph" w:styleId="Koptekst">
+    <w:name w:val="header"/>
+    <w:basedOn w:val="Standaard"/>
+    <w:link w:val="KoptekstChar"/>
+    <w:uiPriority w:val="99"/>
+    <w:unhideWhenUsed/>
+    <w:rsid w:val="00DA7555"/>
+    <w:pPr>
+      <w:tabs>
+        <w:tab w:val="center" w:pos="4536"/>
+        <w:tab w:val="right" w:pos="9072"/>
+      </w:tabs>
+      <w:spacing w:after="0" w:line="240" w:lineRule="auto"/>
+    </w:pPr>
+  </w:style>
+  <w:style w:type="character" w:customStyle="1" w:styleId="KoptekstChar">
+    <w:name w:val="Koptekst Char"/>
+    <w:basedOn w:val="Standaardalinea-lettertype"/>
+    <w:link w:val="Koptekst"/>
+    <w:uiPriority w:val="99"/>
+    <w:rsid w:val="00DA7555"/>
+  </w:style>
+  <w:style w:type="paragraph" w:styleId="Voettekst">
+    <w:name w:val="footer"/>
+    <w:basedOn w:val="Standaard"/>
+    <w:link w:val="VoettekstChar"/>
+    <w:uiPriority w:val="99"/>
+    <w:unhideWhenUsed/>
+    <w:rsid w:val="00DA7555"/>
+    <w:pPr>
+      <w:tabs>
+        <w:tab w:val="center" w:pos="4536"/>
+        <w:tab w:val="right" w:pos="9072"/>
+      </w:tabs>
+      <w:spacing w:after="0" w:line="240" w:lineRule="auto"/>
+    </w:pPr>
+  </w:style>
+  <w:style w:type="character" w:customStyle="1" w:styleId="VoettekstChar">
+    <w:name w:val="Voettekst Char"/>
+    <w:basedOn w:val="Standaardalinea-lettertype"/>
+    <w:link w:val="Voettekst"/>
+    <w:uiPriority w:val="99"/>
+    <w:rsid w:val="00DA7555"/>
+  </w:style>
+  <w:style w:type="character" w:customStyle="1" w:styleId="Kop1Char">
+    <w:name w:val="Kop 1 Char"/>
+    <w:basedOn w:val="Standaardalinea-lettertype"/>
+    <w:link w:val="Kop1"/>
+    <w:rsid w:val="00DA7555"/>
+    <w:rPr>
+      <w:rFonts w:asciiTheme="majorHAnsi" w:eastAsiaTheme="majorEastAsia" w:hAnsiTheme="majorHAnsi" w:cstheme="majorBidi"/>
+      <w:color w:val="2E74B5" w:themeColor="accent1" w:themeShade="BF"/>
+      <w:sz w:val="32"/>
+      <w:szCs w:val="32"/>
+    </w:rPr>
+  </w:style>
+  <w:style w:type="paragraph" w:styleId="Kopvaninhoudsopgave">
+    <w:name w:val="TOC Heading"/>
+    <w:basedOn w:val="Kop1"/>
+    <w:next w:val="Standaard"/>
+    <w:uiPriority w:val="39"/>
+    <w:unhideWhenUsed/>
+    <w:qFormat/>
+    <w:rsid w:val="00DA7555"/>
+    <w:pPr>
+      <w:outlineLvl w:val="9"/>
+    </w:pPr>
+    <w:rPr>
+      <w:lang w:eastAsia="nl-NL"/>
+    </w:rPr>
+  </w:style>
+  <w:style w:type="paragraph" w:customStyle="1" w:styleId="Standard">
+    <w:name w:val="Standard"/>
+    <w:rsid w:val="00DA7555"/>
+    <w:pPr>
+      <w:widowControl w:val="0"/>
+      <w:suppressAutoHyphens/>
+      <w:autoSpaceDN w:val="0"/>
+      <w:spacing w:after="0" w:line="240" w:lineRule="auto"/>
+    </w:pPr>
+    <w:rPr>
+      <w:rFonts w:ascii="Times New Roman" w:eastAsia="SimSun" w:hAnsi="Times New Roman" w:cs="Mangal"/>
+      <w:kern w:val="3"/>
+      <w:sz w:val="24"/>
+      <w:szCs w:val="24"/>
+      <w:lang w:eastAsia="zh-CN" w:bidi="hi-IN"/>
+    </w:rPr>
+  </w:style>
+  <w:style w:type="paragraph" w:customStyle="1" w:styleId="TableContents">
+    <w:name w:val="Table Contents"/>
+    <w:basedOn w:val="Standard"/>
+    <w:rsid w:val="00DA7555"/>
+    <w:pPr>
+      <w:suppressLineNumbers/>
+    </w:pPr>
+  </w:style>
+  <w:style w:type="table" w:styleId="Tabelraster">
+    <w:name w:val="Table Grid"/>
+    <w:basedOn w:val="Standaardtabel"/>
+    <w:uiPriority w:val="39"/>
+    <w:rsid w:val="00DA7555"/>
+    <w:pPr>
+      <w:spacing w:after="0" w:line="240" w:lineRule="auto"/>
+    </w:pPr>
+    <w:tblPr>
+      <w:tblBorders>
+        <w:top w:val="single" w:sz="4" w:space="0" w:color="auto"/>
+        <w:left w:val="single" w:sz="4" w:space="0" w:color="auto"/>
+        <w:bottom w:val="single" w:sz="4" w:space="0" w:color="auto"/>
+        <w:right w:val="single" w:sz="4" w:space="0" w:color="auto"/>
+        <w:insideH w:val="single" w:sz="4" w:space="0" w:color="auto"/>
+        <w:insideV w:val="single" w:sz="4" w:space="0" w:color="auto"/>
+      </w:tblBorders>
+    </w:tblPr>
+  </w:style>
+  <w:style w:type="table" w:customStyle="1" w:styleId="GridTable4Accent5">
+    <w:name w:val="Grid Table 4 Accent 5"/>
+    <w:basedOn w:val="Standaardtabel"/>
+    <w:uiPriority w:val="49"/>
+    <w:rsid w:val="00DA7555"/>
+    <w:pPr>
+      <w:spacing w:after="0" w:line="240" w:lineRule="auto"/>
+    </w:pPr>
+    <w:tblPr>
+      <w:tblStyleRowBandSize w:val="1"/>
+      <w:tblStyleColBandSize w:val="1"/>
+      <w:tblBorders>
+        <w:top w:val="single" w:sz="4" w:space="0" w:color="8EAADB" w:themeColor="accent5" w:themeTint="99"/>
+        <w:left w:val="single" w:sz="4" w:space="0" w:color="8EAADB" w:themeColor="accent5" w:themeTint="99"/>
+        <w:bottom w:val="single" w:sz="4" w:space="0" w:color="8EAADB" w:themeColor="accent5" w:themeTint="99"/>
+        <w:right w:val="single" w:sz="4" w:space="0" w:color="8EAADB" w:themeColor="accent5" w:themeTint="99"/>
+        <w:insideH w:val="single" w:sz="4" w:space="0" w:color="8EAADB" w:themeColor="accent5" w:themeTint="99"/>
+        <w:insideV w:val="single" w:sz="4" w:space="0" w:color="8EAADB" w:themeColor="accent5" w:themeTint="99"/>
+      </w:tblBorders>
+    </w:tblPr>
+    <w:tblStylePr w:type="firstRow">
+      <w:rPr>
+        <w:b/>
+        <w:bCs/>
+        <w:color w:val="FFFFFF" w:themeColor="background1"/>
+      </w:rPr>
+      <w:tblPr/>
+      <w:tcPr>
+        <w:tcBorders>
+          <w:top w:val="single" w:sz="4" w:space="0" w:color="4472C4" w:themeColor="accent5"/>
+          <w:left w:val="single" w:sz="4" w:space="0" w:color="4472C4" w:themeColor="accent5"/>
+          <w:bottom w:val="single" w:sz="4" w:space="0" w:color="4472C4" w:themeColor="accent5"/>
+          <w:right w:val="single" w:sz="4" w:space="0" w:color="4472C4" w:themeColor="accent5"/>
+          <w:insideH w:val="nil"/>
+          <w:insideV w:val="nil"/>
+        </w:tcBorders>
+        <w:shd w:val="clear" w:color="auto" w:fill="4472C4" w:themeFill="accent5"/>
+      </w:tcPr>
+    </w:tblStylePr>
+    <w:tblStylePr w:type="lastRow">
+      <w:rPr>
+        <w:b/>
+        <w:bCs/>
+      </w:rPr>
+      <w:tblPr/>
+      <w:tcPr>
+        <w:tcBorders>
+          <w:top w:val="double" w:sz="4" w:space="0" w:color="4472C4" w:themeColor="accent5"/>
+        </w:tcBorders>
+      </w:tcPr>
+    </w:tblStylePr>
+    <w:tblStylePr w:type="firstCol">
+      <w:rPr>
+        <w:b/>
+        <w:bCs/>
+      </w:rPr>
+    </w:tblStylePr>
+    <w:tblStylePr w:type="lastCol">
+      <w:rPr>
+        <w:b/>
+        <w:bCs/>
+      </w:rPr>
+    </w:tblStylePr>
+    <w:tblStylePr w:type="band1Vert">
+      <w:tblPr/>
+      <w:tcPr>
+        <w:shd w:val="clear" w:color="auto" w:fill="D9E2F3" w:themeFill="accent5" w:themeFillTint="33"/>
+      </w:tcPr>
+    </w:tblStylePr>
+    <w:tblStylePr w:type="band1Horz">
+      <w:tblPr/>
+      <w:tcPr>
+        <w:shd w:val="clear" w:color="auto" w:fill="D9E2F3" w:themeFill="accent5" w:themeFillTint="33"/>
+      </w:tcPr>
+    </w:tblStylePr>
+  </w:style>
+  <w:style w:type="paragraph" w:styleId="Inhopg1">
+    <w:name w:val="toc 1"/>
+    <w:basedOn w:val="Standaard"/>
+    <w:next w:val="Standaard"/>
+    <w:autoRedefine/>
+    <w:uiPriority w:val="39"/>
+    <w:unhideWhenUsed/>
+    <w:rsid w:val="00E46179"/>
+    <w:pPr>
+      <w:spacing w:after="100"/>
+    </w:pPr>
+  </w:style>
+  <w:style w:type="character" w:styleId="Hyperlink">
+    <w:name w:val="Hyperlink"/>
+    <w:basedOn w:val="Standaardalinea-lettertype"/>
+    <w:uiPriority w:val="99"/>
+    <w:unhideWhenUsed/>
+    <w:rsid w:val="00E46179"/>
+    <w:rPr>
+      <w:color w:val="0563C1" w:themeColor="hyperlink"/>
+      <w:u w:val="single"/>
+    </w:rPr>
+  </w:style>
+  <w:style w:type="paragraph" w:styleId="Ballontekst">
+    <w:name w:val="Balloon Text"/>
+    <w:basedOn w:val="Standaard"/>
+    <w:link w:val="BallontekstChar"/>
+    <w:uiPriority w:val="99"/>
+    <w:semiHidden/>
+    <w:unhideWhenUsed/>
+    <w:rsid w:val="00F56BE3"/>
+    <w:pPr>
+      <w:spacing w:after="0" w:line="240" w:lineRule="auto"/>
+    </w:pPr>
+    <w:rPr>
+      <w:rFonts w:ascii="Tahoma" w:hAnsi="Tahoma" w:cs="Tahoma"/>
+      <w:sz w:val="16"/>
+      <w:szCs w:val="16"/>
+    </w:rPr>
+  </w:style>
+  <w:style w:type="character" w:customStyle="1" w:styleId="BallontekstChar">
+    <w:name w:val="Ballontekst Char"/>
+    <w:basedOn w:val="Standaardalinea-lettertype"/>
+    <w:link w:val="Ballontekst"/>
+    <w:uiPriority w:val="99"/>
+    <w:semiHidden/>
+    <w:rsid w:val="00F56BE3"/>
+    <w:rPr>
+      <w:rFonts w:ascii="Tahoma" w:hAnsi="Tahoma" w:cs="Tahoma"/>
+      <w:sz w:val="16"/>
+      <w:szCs w:val="16"/>
     </w:rPr>
   </w:style>
 </w:styles>
@@ -7289,18 +8371,37 @@
   <a:extraClrSchemeLst/>
   <a:extLst>
     <a:ext uri="{05A4C25C-085E-4340-85A3-A5531E510DB2}">
-      <thm15:themeFamily xmlns:thm15="http://schemas.microsoft.com/office/thememl/2012/main" name="Office Theme" id="{62F939B6-93AF-4DB8-9C6B-D6C7DFDC589F}" vid="{4A3C46E8-61CC-4603-A589-7422A47A8E4A}"/>
+      <thm15:themeFamily xmlns="" xmlns:thm15="http://schemas.microsoft.com/office/thememl/2012/main" name="Office Theme" id="{62F939B6-93AF-4DB8-9C6B-D6C7DFDC589F}" vid="{4A3C46E8-61CC-4603-A589-7422A47A8E4A}"/>
     </a:ext>
   </a:extLst>
 </a:theme>
 </file>
 
 <file path=customXml/item1.xml><?xml version="1.0" encoding="utf-8"?>
+<CoverPageProperties xmlns="http://schemas.microsoft.com/office/2006/coverPageProps">
+  <PublishDate>2017-03-27T00:00:00</PublishDate>
+  <Abstract/>
+  <CompanyAddress/>
+  <CompanyPhone/>
+  <CompanyFax/>
+  <CompanyEmail/>
+</CoverPageProperties>
+</file>
+
+<file path=customXml/item2.xml><?xml version="1.0" encoding="utf-8"?>
 <b:Sources xmlns:b="http://schemas.openxmlformats.org/officeDocument/2006/bibliography" xmlns="http://schemas.openxmlformats.org/officeDocument/2006/bibliography" SelectedStyle="\APASixthEditionOfficeOnline.xsl" StyleName="APA" Version="6"/>
 </file>
 
 <file path=customXml/itemProps1.xml><?xml version="1.0" encoding="utf-8"?>
-<ds:datastoreItem xmlns:ds="http://schemas.openxmlformats.org/officeDocument/2006/customXml" ds:itemID="{7EB501EA-B9B6-4E32-8F1C-917F45DA9C1C}">
+<ds:datastoreItem xmlns:ds="http://schemas.openxmlformats.org/officeDocument/2006/customXml" ds:itemID="{55AF091B-3C7A-41E3-B477-F2FDAA23CFDA}">
+  <ds:schemaRefs>
+    <ds:schemaRef ds:uri="http://schemas.microsoft.com/office/2006/coverPageProps"/>
+  </ds:schemaRefs>
+</ds:datastoreItem>
+</file>
+
+<file path=customXml/itemProps2.xml><?xml version="1.0" encoding="utf-8"?>
+<ds:datastoreItem xmlns:ds="http://schemas.openxmlformats.org/officeDocument/2006/customXml" ds:itemID="{334D9855-A29B-42E3-A1A6-AD900B17DBB7}">
   <ds:schemaRefs>
     <ds:schemaRef ds:uri="http://schemas.openxmlformats.org/officeDocument/2006/bibliography"/>
   </ds:schemaRefs>

</xml_diff>